<commit_message>
Third commit; updated colab link.
</commit_message>
<xml_diff>
--- a/Internship/PROJECT REPORT ON DIABETES PATIENT CLASSIFICATION(final).docx
+++ b/Internship/PROJECT REPORT ON DIABETES PATIENT CLASSIFICATION(final).docx
@@ -608,53 +608,49 @@
         </w:rPr>
         <w:t xml:space="preserve">       </w:t>
       </w:r>
-      <w:proofErr w:type="spellStart"/>
-      <w:proofErr w:type="gramStart"/>
       <w:r>
         <w:rPr>
           <w:rFonts w:asciiTheme="majorHAnsi" w:eastAsia="Arial" w:hAnsiTheme="majorHAnsi" w:cstheme="majorHAnsi"/>
           <w:sz w:val="24"/>
           <w:szCs w:val="24"/>
         </w:rPr>
-        <w:t>B.Tech</w:t>
-      </w:r>
-      <w:proofErr w:type="spellEnd"/>
-      <w:proofErr w:type="gramEnd"/>
+        <w:t>B.Tech (Information Technology)</w:t>
+      </w:r>
+    </w:p>
+    <w:p>
+      <w:pPr>
+        <w:jc w:val="center"/>
+        <w:rPr>
+          <w:rFonts w:asciiTheme="majorHAnsi" w:hAnsiTheme="majorHAnsi" w:cstheme="majorHAnsi"/>
+          <w:sz w:val="16"/>
+          <w:szCs w:val="16"/>
+        </w:rPr>
+      </w:pPr>
+    </w:p>
+    <w:p>
+      <w:pPr>
+        <w:ind w:left="160"/>
+        <w:rPr>
+          <w:rFonts w:asciiTheme="majorHAnsi" w:hAnsiTheme="majorHAnsi" w:cstheme="majorHAnsi"/>
+          <w:sz w:val="12"/>
+          <w:szCs w:val="12"/>
+        </w:rPr>
+      </w:pPr>
       <w:r>
         <w:rPr>
           <w:rFonts w:asciiTheme="majorHAnsi" w:eastAsia="Arial" w:hAnsiTheme="majorHAnsi" w:cstheme="majorHAnsi"/>
           <w:sz w:val="24"/>
           <w:szCs w:val="24"/>
         </w:rPr>
-        <w:t xml:space="preserve"> (Information Technology)</w:t>
-      </w:r>
-    </w:p>
-    <w:p>
-      <w:pPr>
-        <w:jc w:val="center"/>
-        <w:rPr>
-          <w:rFonts w:asciiTheme="majorHAnsi" w:hAnsiTheme="majorHAnsi" w:cstheme="majorHAnsi"/>
-          <w:sz w:val="16"/>
-          <w:szCs w:val="16"/>
-        </w:rPr>
-      </w:pPr>
-    </w:p>
-    <w:p>
-      <w:pPr>
-        <w:ind w:left="160"/>
-        <w:rPr>
-          <w:rFonts w:asciiTheme="majorHAnsi" w:hAnsiTheme="majorHAnsi" w:cstheme="majorHAnsi"/>
-          <w:sz w:val="12"/>
-          <w:szCs w:val="12"/>
-        </w:rPr>
-      </w:pPr>
+        <w:t xml:space="preserve">                                                                              </w:t>
+      </w:r>
       <w:r>
         <w:rPr>
           <w:rFonts w:asciiTheme="majorHAnsi" w:eastAsia="Arial" w:hAnsiTheme="majorHAnsi" w:cstheme="majorHAnsi"/>
           <w:sz w:val="24"/>
           <w:szCs w:val="24"/>
         </w:rPr>
-        <w:t xml:space="preserve">                                                                              </w:t>
+        <w:t xml:space="preserve">        </w:t>
       </w:r>
       <w:r>
         <w:rPr>
@@ -662,7 +658,7 @@
           <w:sz w:val="24"/>
           <w:szCs w:val="24"/>
         </w:rPr>
-        <w:t xml:space="preserve">        </w:t>
+        <w:t xml:space="preserve"> </w:t>
       </w:r>
       <w:r>
         <w:rPr>
@@ -670,6 +666,160 @@
           <w:sz w:val="24"/>
           <w:szCs w:val="24"/>
         </w:rPr>
+        <w:t>(2018-2022)</w:t>
+      </w:r>
+    </w:p>
+    <w:p>
+      <w:pPr>
+        <w:jc w:val="center"/>
+        <w:rPr>
+          <w:rFonts w:asciiTheme="majorHAnsi" w:hAnsiTheme="majorHAnsi" w:cstheme="majorHAnsi"/>
+          <w:sz w:val="14"/>
+          <w:szCs w:val="14"/>
+        </w:rPr>
+      </w:pPr>
+    </w:p>
+    <w:p>
+      <w:pPr>
+        <w:ind w:left="160"/>
+        <w:rPr>
+          <w:rFonts w:asciiTheme="majorHAnsi" w:hAnsiTheme="majorHAnsi" w:cstheme="majorHAnsi"/>
+          <w:sz w:val="10"/>
+          <w:szCs w:val="10"/>
+        </w:rPr>
+      </w:pPr>
+      <w:r>
+        <w:rPr>
+          <w:rFonts w:asciiTheme="majorHAnsi" w:eastAsia="Arial" w:hAnsiTheme="majorHAnsi" w:cstheme="majorHAnsi"/>
+        </w:rPr>
+        <w:t xml:space="preserve">                                                        </w:t>
+      </w:r>
+      <w:r>
+        <w:rPr>
+          <w:rFonts w:asciiTheme="majorHAnsi" w:eastAsia="Arial" w:hAnsiTheme="majorHAnsi" w:cstheme="majorHAnsi"/>
+        </w:rPr>
+        <w:t xml:space="preserve">             </w:t>
+      </w:r>
+      <w:r>
+        <w:rPr>
+          <w:rFonts w:asciiTheme="majorHAnsi" w:eastAsia="Arial" w:hAnsiTheme="majorHAnsi" w:cstheme="majorHAnsi"/>
+        </w:rPr>
+        <w:t xml:space="preserve"> </w:t>
+      </w:r>
+      <w:r>
+        <w:rPr>
+          <w:rFonts w:asciiTheme="majorHAnsi" w:eastAsia="Arial" w:hAnsiTheme="majorHAnsi" w:cstheme="majorHAnsi"/>
+        </w:rPr>
+        <w:t>KIIT Deemed to be University, Bhubaneswar</w:t>
+      </w:r>
+    </w:p>
+    <w:p>
+      <w:pPr>
+        <w:jc w:val="center"/>
+        <w:rPr>
+          <w:rFonts w:asciiTheme="majorHAnsi" w:hAnsiTheme="majorHAnsi" w:cstheme="majorHAnsi"/>
+          <w:sz w:val="16"/>
+          <w:szCs w:val="16"/>
+        </w:rPr>
+      </w:pPr>
+    </w:p>
+    <w:p>
+      <w:pPr>
+        <w:ind w:left="160"/>
+        <w:rPr>
+          <w:rFonts w:asciiTheme="majorHAnsi" w:eastAsia="Arial" w:hAnsiTheme="majorHAnsi" w:cstheme="majorHAnsi"/>
+          <w:sz w:val="28"/>
+          <w:szCs w:val="28"/>
+        </w:rPr>
+      </w:pPr>
+      <w:r>
+        <w:rPr>
+          <w:rFonts w:asciiTheme="majorHAnsi" w:eastAsia="Arial" w:hAnsiTheme="majorHAnsi" w:cstheme="majorHAnsi"/>
+          <w:sz w:val="28"/>
+          <w:szCs w:val="28"/>
+        </w:rPr>
+        <w:t xml:space="preserve">                                                               </w:t>
+      </w:r>
+      <w:r>
+        <w:rPr>
+          <w:rFonts w:asciiTheme="majorHAnsi" w:eastAsia="Arial" w:hAnsiTheme="majorHAnsi" w:cstheme="majorHAnsi"/>
+          <w:sz w:val="28"/>
+          <w:szCs w:val="28"/>
+        </w:rPr>
+        <w:t xml:space="preserve">        </w:t>
+      </w:r>
+      <w:r>
+        <w:rPr>
+          <w:rFonts w:asciiTheme="majorHAnsi" w:eastAsia="Arial" w:hAnsiTheme="majorHAnsi" w:cstheme="majorHAnsi"/>
+          <w:sz w:val="28"/>
+          <w:szCs w:val="28"/>
+        </w:rPr>
+        <w:t xml:space="preserve"> </w:t>
+      </w:r>
+      <w:r>
+        <w:rPr>
+          <w:rFonts w:asciiTheme="majorHAnsi" w:eastAsia="Arial" w:hAnsiTheme="majorHAnsi" w:cstheme="majorHAnsi"/>
+          <w:sz w:val="28"/>
+          <w:szCs w:val="28"/>
+          <w:u w:val="single"/>
+        </w:rPr>
+        <w:t>Submitted to</w:t>
+      </w:r>
+      <w:r>
+        <w:rPr>
+          <w:rFonts w:asciiTheme="majorHAnsi" w:eastAsia="Arial" w:hAnsiTheme="majorHAnsi" w:cstheme="majorHAnsi"/>
+          <w:sz w:val="28"/>
+          <w:szCs w:val="28"/>
+        </w:rPr>
+        <w:t xml:space="preserve"> :</w:t>
+      </w:r>
+    </w:p>
+    <w:p>
+      <w:pPr>
+        <w:ind w:left="160"/>
+        <w:jc w:val="center"/>
+        <w:rPr>
+          <w:rFonts w:asciiTheme="majorHAnsi" w:hAnsiTheme="majorHAnsi" w:cstheme="majorHAnsi"/>
+          <w:sz w:val="12"/>
+          <w:szCs w:val="12"/>
+        </w:rPr>
+      </w:pPr>
+    </w:p>
+    <w:p>
+      <w:pPr>
+        <w:jc w:val="center"/>
+        <w:rPr>
+          <w:rFonts w:asciiTheme="majorHAnsi" w:hAnsiTheme="majorHAnsi" w:cstheme="majorHAnsi"/>
+          <w:sz w:val="16"/>
+          <w:szCs w:val="16"/>
+        </w:rPr>
+      </w:pPr>
+    </w:p>
+    <w:p>
+      <w:pPr>
+        <w:ind w:left="160"/>
+        <w:rPr>
+          <w:rFonts w:asciiTheme="majorHAnsi" w:hAnsiTheme="majorHAnsi" w:cstheme="majorHAnsi"/>
+          <w:sz w:val="12"/>
+          <w:szCs w:val="12"/>
+        </w:rPr>
+      </w:pPr>
+      <w:r>
+        <w:rPr>
+          <w:rFonts w:asciiTheme="majorHAnsi" w:eastAsia="Arial" w:hAnsiTheme="majorHAnsi" w:cstheme="majorHAnsi"/>
+        </w:rPr>
+        <w:t xml:space="preserve">                                                                                    </w:t>
+      </w:r>
+      <w:r>
+        <w:rPr>
+          <w:rFonts w:asciiTheme="majorHAnsi" w:eastAsia="Arial" w:hAnsiTheme="majorHAnsi" w:cstheme="majorHAnsi"/>
+        </w:rPr>
+        <w:t xml:space="preserve">        </w:t>
+      </w:r>
+      <w:r>
+        <w:rPr>
+          <w:rFonts w:asciiTheme="majorHAnsi" w:eastAsia="Arial" w:hAnsiTheme="majorHAnsi" w:cstheme="majorHAnsi"/>
+        </w:rPr>
         <w:t xml:space="preserve"> </w:t>
       </w:r>
       <w:r>
@@ -678,51 +828,7 @@
           <w:sz w:val="24"/>
           <w:szCs w:val="24"/>
         </w:rPr>
-        <w:t>(2018-2022)</w:t>
-      </w:r>
-    </w:p>
-    <w:p>
-      <w:pPr>
-        <w:jc w:val="center"/>
-        <w:rPr>
-          <w:rFonts w:asciiTheme="majorHAnsi" w:hAnsiTheme="majorHAnsi" w:cstheme="majorHAnsi"/>
-          <w:sz w:val="14"/>
-          <w:szCs w:val="14"/>
-        </w:rPr>
-      </w:pPr>
-    </w:p>
-    <w:p>
-      <w:pPr>
-        <w:ind w:left="160"/>
-        <w:rPr>
-          <w:rFonts w:asciiTheme="majorHAnsi" w:hAnsiTheme="majorHAnsi" w:cstheme="majorHAnsi"/>
-          <w:sz w:val="10"/>
-          <w:szCs w:val="10"/>
-        </w:rPr>
-      </w:pPr>
-      <w:r>
-        <w:rPr>
-          <w:rFonts w:asciiTheme="majorHAnsi" w:eastAsia="Arial" w:hAnsiTheme="majorHAnsi" w:cstheme="majorHAnsi"/>
-        </w:rPr>
-        <w:t xml:space="preserve">                                                        </w:t>
-      </w:r>
-      <w:r>
-        <w:rPr>
-          <w:rFonts w:asciiTheme="majorHAnsi" w:eastAsia="Arial" w:hAnsiTheme="majorHAnsi" w:cstheme="majorHAnsi"/>
-        </w:rPr>
-        <w:t xml:space="preserve">             </w:t>
-      </w:r>
-      <w:r>
-        <w:rPr>
-          <w:rFonts w:asciiTheme="majorHAnsi" w:eastAsia="Arial" w:hAnsiTheme="majorHAnsi" w:cstheme="majorHAnsi"/>
-        </w:rPr>
-        <w:t xml:space="preserve"> </w:t>
-      </w:r>
-      <w:r>
-        <w:rPr>
-          <w:rFonts w:asciiTheme="majorHAnsi" w:eastAsia="Arial" w:hAnsiTheme="majorHAnsi" w:cstheme="majorHAnsi"/>
-        </w:rPr>
-        <w:t>KIIT Deemed to be University, Bhubaneswar</w:t>
+        <w:t>Mr. Bipul Shahi</w:t>
       </w:r>
     </w:p>
     <w:p>
@@ -739,147 +845,26 @@
       <w:pPr>
         <w:ind w:left="160"/>
         <w:rPr>
-          <w:rFonts w:asciiTheme="majorHAnsi" w:eastAsia="Arial" w:hAnsiTheme="majorHAnsi" w:cstheme="majorHAnsi"/>
-          <w:sz w:val="28"/>
-          <w:szCs w:val="28"/>
-        </w:rPr>
-      </w:pPr>
-      <w:r>
-        <w:rPr>
-          <w:rFonts w:asciiTheme="majorHAnsi" w:eastAsia="Arial" w:hAnsiTheme="majorHAnsi" w:cstheme="majorHAnsi"/>
-          <w:sz w:val="28"/>
-          <w:szCs w:val="28"/>
-        </w:rPr>
-        <w:t xml:space="preserve">                                                               </w:t>
-      </w:r>
-      <w:r>
-        <w:rPr>
-          <w:rFonts w:asciiTheme="majorHAnsi" w:eastAsia="Arial" w:hAnsiTheme="majorHAnsi" w:cstheme="majorHAnsi"/>
-          <w:sz w:val="28"/>
-          <w:szCs w:val="28"/>
-        </w:rPr>
-        <w:t xml:space="preserve">        </w:t>
-      </w:r>
-      <w:r>
-        <w:rPr>
-          <w:rFonts w:asciiTheme="majorHAnsi" w:eastAsia="Arial" w:hAnsiTheme="majorHAnsi" w:cstheme="majorHAnsi"/>
-          <w:sz w:val="28"/>
-          <w:szCs w:val="28"/>
-        </w:rPr>
-        <w:t xml:space="preserve"> </w:t>
-      </w:r>
-      <w:r>
-        <w:rPr>
-          <w:rFonts w:asciiTheme="majorHAnsi" w:eastAsia="Arial" w:hAnsiTheme="majorHAnsi" w:cstheme="majorHAnsi"/>
-          <w:sz w:val="28"/>
-          <w:szCs w:val="28"/>
-          <w:u w:val="single"/>
-        </w:rPr>
-        <w:t xml:space="preserve">Submitted </w:t>
-      </w:r>
-      <w:proofErr w:type="gramStart"/>
-      <w:r>
-        <w:rPr>
-          <w:rFonts w:asciiTheme="majorHAnsi" w:eastAsia="Arial" w:hAnsiTheme="majorHAnsi" w:cstheme="majorHAnsi"/>
-          <w:sz w:val="28"/>
-          <w:szCs w:val="28"/>
-          <w:u w:val="single"/>
-        </w:rPr>
-        <w:t>to</w:t>
-      </w:r>
-      <w:r>
-        <w:rPr>
-          <w:rFonts w:asciiTheme="majorHAnsi" w:eastAsia="Arial" w:hAnsiTheme="majorHAnsi" w:cstheme="majorHAnsi"/>
-          <w:sz w:val="28"/>
-          <w:szCs w:val="28"/>
-        </w:rPr>
-        <w:t xml:space="preserve"> :</w:t>
-      </w:r>
-      <w:proofErr w:type="gramEnd"/>
-    </w:p>
-    <w:p>
-      <w:pPr>
-        <w:ind w:left="160"/>
-        <w:jc w:val="center"/>
-        <w:rPr>
           <w:rFonts w:asciiTheme="majorHAnsi" w:hAnsiTheme="majorHAnsi" w:cstheme="majorHAnsi"/>
           <w:sz w:val="12"/>
           <w:szCs w:val="12"/>
         </w:rPr>
       </w:pPr>
-    </w:p>
-    <w:p>
-      <w:pPr>
-        <w:jc w:val="center"/>
-        <w:rPr>
-          <w:rFonts w:asciiTheme="majorHAnsi" w:hAnsiTheme="majorHAnsi" w:cstheme="majorHAnsi"/>
-          <w:sz w:val="16"/>
-          <w:szCs w:val="16"/>
-        </w:rPr>
-      </w:pPr>
-    </w:p>
-    <w:p>
-      <w:pPr>
-        <w:ind w:left="160"/>
-        <w:rPr>
-          <w:rFonts w:asciiTheme="majorHAnsi" w:hAnsiTheme="majorHAnsi" w:cstheme="majorHAnsi"/>
-          <w:sz w:val="12"/>
-          <w:szCs w:val="12"/>
-        </w:rPr>
-      </w:pPr>
-      <w:r>
-        <w:rPr>
-          <w:rFonts w:asciiTheme="majorHAnsi" w:eastAsia="Arial" w:hAnsiTheme="majorHAnsi" w:cstheme="majorHAnsi"/>
-        </w:rPr>
-        <w:t xml:space="preserve">                                                                                    </w:t>
-      </w:r>
-      <w:r>
-        <w:rPr>
-          <w:rFonts w:asciiTheme="majorHAnsi" w:eastAsia="Arial" w:hAnsiTheme="majorHAnsi" w:cstheme="majorHAnsi"/>
-        </w:rPr>
-        <w:t xml:space="preserve">        </w:t>
-      </w:r>
-      <w:r>
-        <w:rPr>
-          <w:rFonts w:asciiTheme="majorHAnsi" w:eastAsia="Arial" w:hAnsiTheme="majorHAnsi" w:cstheme="majorHAnsi"/>
-        </w:rPr>
-        <w:t xml:space="preserve"> </w:t>
-      </w:r>
       <w:r>
         <w:rPr>
           <w:rFonts w:asciiTheme="majorHAnsi" w:eastAsia="Arial" w:hAnsiTheme="majorHAnsi" w:cstheme="majorHAnsi"/>
           <w:sz w:val="24"/>
           <w:szCs w:val="24"/>
         </w:rPr>
-        <w:t>Mr. Bipul Shahi</w:t>
-      </w:r>
-    </w:p>
-    <w:p>
-      <w:pPr>
-        <w:jc w:val="center"/>
-        <w:rPr>
-          <w:rFonts w:asciiTheme="majorHAnsi" w:hAnsiTheme="majorHAnsi" w:cstheme="majorHAnsi"/>
-          <w:sz w:val="16"/>
-          <w:szCs w:val="16"/>
-        </w:rPr>
-      </w:pPr>
-    </w:p>
-    <w:p>
-      <w:pPr>
-        <w:ind w:left="160"/>
-        <w:rPr>
-          <w:rFonts w:asciiTheme="majorHAnsi" w:hAnsiTheme="majorHAnsi" w:cstheme="majorHAnsi"/>
-          <w:sz w:val="12"/>
-          <w:szCs w:val="12"/>
-        </w:rPr>
-      </w:pPr>
+        <w:t xml:space="preserve">                                                                   </w:t>
+      </w:r>
       <w:r>
         <w:rPr>
           <w:rFonts w:asciiTheme="majorHAnsi" w:eastAsia="Arial" w:hAnsiTheme="majorHAnsi" w:cstheme="majorHAnsi"/>
           <w:sz w:val="24"/>
           <w:szCs w:val="24"/>
         </w:rPr>
-        <w:t xml:space="preserve">                                                                   </w:t>
+        <w:t xml:space="preserve">       </w:t>
       </w:r>
       <w:r>
         <w:rPr>
@@ -887,7 +872,7 @@
           <w:sz w:val="24"/>
           <w:szCs w:val="24"/>
         </w:rPr>
-        <w:t xml:space="preserve">       </w:t>
+        <w:t xml:space="preserve"> </w:t>
       </w:r>
       <w:r>
         <w:rPr>
@@ -895,43 +880,43 @@
           <w:sz w:val="24"/>
           <w:szCs w:val="24"/>
         </w:rPr>
-        <w:t xml:space="preserve"> </w:t>
-      </w:r>
-      <w:r>
+        <w:t>(Instructor &amp; project-mentor)</w:t>
+      </w:r>
+    </w:p>
+    <w:p>
+      <w:pPr>
+        <w:jc w:val="center"/>
+        <w:rPr>
+          <w:rFonts w:asciiTheme="majorHAnsi" w:hAnsiTheme="majorHAnsi" w:cstheme="majorHAnsi"/>
+          <w:sz w:val="16"/>
+          <w:szCs w:val="16"/>
+        </w:rPr>
+      </w:pPr>
+    </w:p>
+    <w:p>
+      <w:pPr>
+        <w:ind w:left="160"/>
         <w:rPr>
           <w:rFonts w:asciiTheme="majorHAnsi" w:eastAsia="Arial" w:hAnsiTheme="majorHAnsi" w:cstheme="majorHAnsi"/>
           <w:sz w:val="24"/>
           <w:szCs w:val="24"/>
         </w:rPr>
-        <w:t>(Instructor &amp; project-mentor)</w:t>
-      </w:r>
-    </w:p>
-    <w:p>
-      <w:pPr>
-        <w:jc w:val="center"/>
-        <w:rPr>
-          <w:rFonts w:asciiTheme="majorHAnsi" w:hAnsiTheme="majorHAnsi" w:cstheme="majorHAnsi"/>
-          <w:sz w:val="16"/>
-          <w:szCs w:val="16"/>
-        </w:rPr>
-      </w:pPr>
-    </w:p>
-    <w:p>
-      <w:pPr>
-        <w:ind w:left="160"/>
+      </w:pPr>
+      <w:r>
         <w:rPr>
           <w:rFonts w:asciiTheme="majorHAnsi" w:eastAsia="Arial" w:hAnsiTheme="majorHAnsi" w:cstheme="majorHAnsi"/>
           <w:sz w:val="24"/>
           <w:szCs w:val="24"/>
         </w:rPr>
-      </w:pPr>
+        <w:t xml:space="preserve">                                                                          </w:t>
+      </w:r>
       <w:r>
         <w:rPr>
           <w:rFonts w:asciiTheme="majorHAnsi" w:eastAsia="Arial" w:hAnsiTheme="majorHAnsi" w:cstheme="majorHAnsi"/>
           <w:sz w:val="24"/>
           <w:szCs w:val="24"/>
         </w:rPr>
-        <w:t xml:space="preserve">                                                                          </w:t>
+        <w:t xml:space="preserve">        </w:t>
       </w:r>
       <w:r>
         <w:rPr>
@@ -939,92 +924,64 @@
           <w:sz w:val="24"/>
           <w:szCs w:val="24"/>
         </w:rPr>
-        <w:t xml:space="preserve">        </w:t>
-      </w:r>
-      <w:proofErr w:type="spellStart"/>
-      <w:r>
+        <w:t>Diginique Techlabs</w:t>
+      </w:r>
+    </w:p>
+    <w:p>
+      <w:pPr>
+        <w:ind w:left="160"/>
+        <w:jc w:val="center"/>
+        <w:rPr>
+          <w:rFonts w:asciiTheme="majorHAnsi" w:hAnsiTheme="majorHAnsi" w:cstheme="majorHAnsi"/>
+          <w:sz w:val="4"/>
+          <w:szCs w:val="4"/>
+        </w:rPr>
+      </w:pPr>
+    </w:p>
+    <w:p>
+      <w:pPr>
+        <w:ind w:left="160"/>
+        <w:jc w:val="center"/>
+        <w:rPr>
+          <w:rFonts w:asciiTheme="majorHAnsi" w:hAnsiTheme="majorHAnsi" w:cstheme="majorHAnsi"/>
+          <w:sz w:val="24"/>
+          <w:szCs w:val="24"/>
+        </w:rPr>
+      </w:pPr>
+    </w:p>
+    <w:p>
+      <w:pPr>
+        <w:ind w:left="160"/>
         <w:rPr>
           <w:rFonts w:asciiTheme="majorHAnsi" w:eastAsia="Arial" w:hAnsiTheme="majorHAnsi" w:cstheme="majorHAnsi"/>
           <w:sz w:val="24"/>
           <w:szCs w:val="24"/>
         </w:rPr>
-        <w:t>Diginique</w:t>
-      </w:r>
-      <w:proofErr w:type="spellEnd"/>
-      <w:r>
-        <w:rPr>
-          <w:rFonts w:asciiTheme="majorHAnsi" w:eastAsia="Arial" w:hAnsiTheme="majorHAnsi" w:cstheme="majorHAnsi"/>
+      </w:pPr>
+      <w:r>
+        <w:rPr>
+          <w:rFonts w:asciiTheme="majorHAnsi" w:hAnsiTheme="majorHAnsi" w:cstheme="majorHAnsi"/>
           <w:sz w:val="24"/>
           <w:szCs w:val="24"/>
         </w:rPr>
-        <w:t xml:space="preserve"> Techlabs</w:t>
-      </w:r>
-    </w:p>
-    <w:p>
-      <w:pPr>
-        <w:ind w:left="160"/>
-        <w:jc w:val="center"/>
-        <w:rPr>
-          <w:rFonts w:asciiTheme="majorHAnsi" w:hAnsiTheme="majorHAnsi" w:cstheme="majorHAnsi"/>
-          <w:sz w:val="4"/>
-          <w:szCs w:val="4"/>
-        </w:rPr>
-      </w:pPr>
-    </w:p>
-    <w:p>
-      <w:pPr>
-        <w:ind w:left="160"/>
-        <w:jc w:val="center"/>
+        <w:t xml:space="preserve">                                                                    </w:t>
+      </w:r>
+      <w:r>
         <w:rPr>
           <w:rFonts w:asciiTheme="majorHAnsi" w:hAnsiTheme="majorHAnsi" w:cstheme="majorHAnsi"/>
           <w:sz w:val="24"/>
           <w:szCs w:val="24"/>
         </w:rPr>
-      </w:pPr>
-    </w:p>
-    <w:p>
-      <w:pPr>
-        <w:ind w:left="160"/>
-        <w:rPr>
-          <w:rFonts w:asciiTheme="majorHAnsi" w:eastAsia="Arial" w:hAnsiTheme="majorHAnsi" w:cstheme="majorHAnsi"/>
+        <w:t xml:space="preserve">        </w:t>
+      </w:r>
+      <w:r>
+        <w:rPr>
+          <w:rFonts w:asciiTheme="majorHAnsi" w:hAnsiTheme="majorHAnsi" w:cstheme="majorHAnsi"/>
           <w:sz w:val="24"/>
           <w:szCs w:val="24"/>
         </w:rPr>
-      </w:pPr>
-      <w:r>
-        <w:rPr>
-          <w:rFonts w:asciiTheme="majorHAnsi" w:hAnsiTheme="majorHAnsi" w:cstheme="majorHAnsi"/>
-          <w:sz w:val="24"/>
-          <w:szCs w:val="24"/>
-        </w:rPr>
-        <w:t xml:space="preserve">                                                                    </w:t>
-      </w:r>
-      <w:r>
-        <w:rPr>
-          <w:rFonts w:asciiTheme="majorHAnsi" w:hAnsiTheme="majorHAnsi" w:cstheme="majorHAnsi"/>
-          <w:sz w:val="24"/>
-          <w:szCs w:val="24"/>
-        </w:rPr>
-        <w:t xml:space="preserve">        </w:t>
-      </w:r>
-      <w:r>
-        <w:rPr>
-          <w:rFonts w:asciiTheme="majorHAnsi" w:hAnsiTheme="majorHAnsi" w:cstheme="majorHAnsi"/>
-          <w:sz w:val="24"/>
-          <w:szCs w:val="24"/>
-        </w:rPr>
-        <w:t xml:space="preserve">IIT Roorkee, </w:t>
-      </w:r>
-      <w:proofErr w:type="spellStart"/>
-      <w:r>
-        <w:rPr>
-          <w:rFonts w:asciiTheme="majorHAnsi" w:hAnsiTheme="majorHAnsi" w:cstheme="majorHAnsi"/>
-          <w:sz w:val="24"/>
-          <w:szCs w:val="24"/>
-        </w:rPr>
-        <w:t>Uttrakhand</w:t>
-      </w:r>
-      <w:proofErr w:type="spellEnd"/>
+        <w:t>IIT Roorkee, Uttrakhand</w:t>
+      </w:r>
     </w:p>
     <w:p>
       <w:pPr>
@@ -1187,7 +1144,6 @@
         </w:rPr>
         <w:t xml:space="preserve">browse several forums, read docs, </w:t>
       </w:r>
-      <w:proofErr w:type="gramStart"/>
       <w:r>
         <w:rPr>
           <w:rFonts w:asciiTheme="majorHAnsi" w:eastAsia="CIDFont+F1" w:hAnsiTheme="majorHAnsi" w:cstheme="majorHAnsi"/>
@@ -1202,16 +1158,7 @@
           <w:sz w:val="28"/>
           <w:szCs w:val="28"/>
         </w:rPr>
-        <w:t xml:space="preserve"> and</w:t>
-      </w:r>
-      <w:proofErr w:type="gramEnd"/>
-      <w:r>
-        <w:rPr>
-          <w:rFonts w:asciiTheme="majorHAnsi" w:eastAsia="CIDFont+F1" w:hAnsiTheme="majorHAnsi" w:cstheme="majorHAnsi"/>
-          <w:sz w:val="28"/>
-          <w:szCs w:val="28"/>
-        </w:rPr>
-        <w:t xml:space="preserve"> testing various estimators(algorithms) and achieve the desired output. Thus, it helped me to enrich</w:t>
+        <w:t xml:space="preserve"> and testing various estimators(algorithms) and achieve the desired output. Thus, it helped me to enrich</w:t>
       </w:r>
       <w:r>
         <w:rPr>
@@ -1257,81 +1204,7 @@
           <w:sz w:val="28"/>
           <w:szCs w:val="28"/>
         </w:rPr>
-        <w:t xml:space="preserve">I’m also thankful to </w:t>
-      </w:r>
-      <w:proofErr w:type="spellStart"/>
-      <w:r>
-        <w:rPr>
-          <w:rFonts w:asciiTheme="majorHAnsi" w:hAnsiTheme="majorHAnsi" w:cstheme="majorHAnsi"/>
-          <w:sz w:val="28"/>
-          <w:szCs w:val="28"/>
-        </w:rPr>
-        <w:t>Diginique</w:t>
-      </w:r>
-      <w:proofErr w:type="spellEnd"/>
-      <w:r>
-        <w:rPr>
-          <w:rFonts w:asciiTheme="majorHAnsi" w:hAnsiTheme="majorHAnsi" w:cstheme="majorHAnsi"/>
-          <w:sz w:val="28"/>
-          <w:szCs w:val="28"/>
-        </w:rPr>
-        <w:t xml:space="preserve"> </w:t>
-      </w:r>
-      <w:proofErr w:type="spellStart"/>
-      <w:r>
-        <w:rPr>
-          <w:rFonts w:asciiTheme="majorHAnsi" w:hAnsiTheme="majorHAnsi" w:cstheme="majorHAnsi"/>
-          <w:sz w:val="28"/>
-          <w:szCs w:val="28"/>
-        </w:rPr>
-        <w:t>Techlabs</w:t>
-      </w:r>
-      <w:proofErr w:type="spellEnd"/>
-      <w:r>
-        <w:rPr>
-          <w:rFonts w:asciiTheme="majorHAnsi" w:hAnsiTheme="majorHAnsi" w:cstheme="majorHAnsi"/>
-          <w:sz w:val="28"/>
-          <w:szCs w:val="28"/>
-        </w:rPr>
-        <w:t xml:space="preserve">, IIT Roorkee for giving me an opportunity to complete my internship in their organisation. Without </w:t>
-      </w:r>
-      <w:proofErr w:type="spellStart"/>
-      <w:proofErr w:type="gramStart"/>
-      <w:r>
-        <w:rPr>
-          <w:rFonts w:asciiTheme="majorHAnsi" w:hAnsiTheme="majorHAnsi" w:cstheme="majorHAnsi"/>
-          <w:sz w:val="28"/>
-          <w:szCs w:val="28"/>
-        </w:rPr>
-        <w:t>it’s</w:t>
-      </w:r>
-      <w:proofErr w:type="spellEnd"/>
-      <w:proofErr w:type="gramEnd"/>
-      <w:r>
-        <w:rPr>
-          <w:rFonts w:asciiTheme="majorHAnsi" w:hAnsiTheme="majorHAnsi" w:cstheme="majorHAnsi"/>
-          <w:sz w:val="28"/>
-          <w:szCs w:val="28"/>
-        </w:rPr>
-        <w:t xml:space="preserve"> existence, it </w:t>
-      </w:r>
-      <w:proofErr w:type="spellStart"/>
-      <w:r>
-        <w:rPr>
-          <w:rFonts w:asciiTheme="majorHAnsi" w:hAnsiTheme="majorHAnsi" w:cstheme="majorHAnsi"/>
-          <w:sz w:val="28"/>
-          <w:szCs w:val="28"/>
-        </w:rPr>
-        <w:t>would’nt</w:t>
-      </w:r>
-      <w:proofErr w:type="spellEnd"/>
-      <w:r>
-        <w:rPr>
-          <w:rFonts w:asciiTheme="majorHAnsi" w:hAnsiTheme="majorHAnsi" w:cstheme="majorHAnsi"/>
-          <w:sz w:val="28"/>
-          <w:szCs w:val="28"/>
-        </w:rPr>
-        <w:t xml:space="preserve"> have been possible.</w:t>
+        <w:t>I’m also thankful to Diginique Techlabs, IIT Roorkee for giving me an opportunity to complete my internship in their organisation. Without it’s existence, it would’nt have been possible.</w:t>
       </w:r>
     </w:p>
     <w:p>
@@ -1450,25 +1323,7 @@
           <w:sz w:val="28"/>
           <w:szCs w:val="28"/>
         </w:rPr>
-        <w:t xml:space="preserve">In this project, we were asked to work on a </w:t>
-      </w:r>
-      <w:proofErr w:type="gramStart"/>
-      <w:r>
-        <w:rPr>
-          <w:rFonts w:asciiTheme="majorHAnsi" w:eastAsia="CIDFont+F1" w:hAnsiTheme="majorHAnsi" w:cstheme="majorHAnsi"/>
-          <w:sz w:val="28"/>
-          <w:szCs w:val="28"/>
-        </w:rPr>
-        <w:t>real world</w:t>
-      </w:r>
-      <w:proofErr w:type="gramEnd"/>
-      <w:r>
-        <w:rPr>
-          <w:rFonts w:asciiTheme="majorHAnsi" w:eastAsia="CIDFont+F1" w:hAnsiTheme="majorHAnsi" w:cstheme="majorHAnsi"/>
-          <w:sz w:val="28"/>
-          <w:szCs w:val="28"/>
-        </w:rPr>
-        <w:t xml:space="preserve"> dataset, and to explore how machine</w:t>
+        <w:t>In this project, we were asked to work on a real world dataset, and to explore how machine</w:t>
       </w:r>
       <w:r>
         <w:rPr>
@@ -1502,23 +1357,13 @@
         </w:rPr>
         <w:t xml:space="preserve">experience using a common data-mining and machine learning library, </w:t>
       </w:r>
-      <w:proofErr w:type="spellStart"/>
-      <w:r>
-        <w:rPr>
-          <w:rFonts w:asciiTheme="majorHAnsi" w:eastAsia="CIDFont+F1" w:hAnsiTheme="majorHAnsi" w:cstheme="majorHAnsi"/>
-          <w:sz w:val="28"/>
-          <w:szCs w:val="28"/>
-        </w:rPr>
-        <w:t>skcikit</w:t>
-      </w:r>
-      <w:proofErr w:type="spellEnd"/>
-      <w:r>
-        <w:rPr>
-          <w:rFonts w:asciiTheme="majorHAnsi" w:eastAsia="CIDFont+F1" w:hAnsiTheme="majorHAnsi" w:cstheme="majorHAnsi"/>
-          <w:sz w:val="28"/>
-          <w:szCs w:val="28"/>
-        </w:rPr>
-        <w:t>-learn</w:t>
+      <w:r>
+        <w:rPr>
+          <w:rFonts w:asciiTheme="majorHAnsi" w:eastAsia="CIDFont+F1" w:hAnsiTheme="majorHAnsi" w:cstheme="majorHAnsi"/>
+          <w:sz w:val="28"/>
+          <w:szCs w:val="28"/>
+        </w:rPr>
+        <w:t>skcikit-learn</w:t>
       </w:r>
       <w:r>
         <w:rPr>
@@ -1641,18 +1486,8 @@
           <w:sz w:val="28"/>
           <w:szCs w:val="28"/>
         </w:rPr>
-        <w:t xml:space="preserve"> AI, matplotlib, scikit-learn, pandas, </w:t>
-      </w:r>
-      <w:proofErr w:type="spellStart"/>
-      <w:r>
-        <w:rPr>
-          <w:rFonts w:asciiTheme="majorHAnsi" w:eastAsia="CIDFont+F1" w:hAnsiTheme="majorHAnsi" w:cstheme="majorHAnsi"/>
-          <w:sz w:val="28"/>
-          <w:szCs w:val="28"/>
-        </w:rPr>
-        <w:t>numpy</w:t>
-      </w:r>
-      <w:proofErr w:type="spellEnd"/>
+        <w:t xml:space="preserve"> AI, matplotlib, scikit-learn, pandas, numpy</w:t>
+      </w:r>
       <w:r>
         <w:rPr>
           <w:rFonts w:asciiTheme="majorHAnsi" w:eastAsia="CIDFont+F1" w:hAnsiTheme="majorHAnsi" w:cstheme="majorHAnsi"/>
@@ -1695,7 +1530,6 @@
         </w:rPr>
         <w:t xml:space="preserve">The source code of this project can be found on my </w:t>
       </w:r>
-      <w:proofErr w:type="spellStart"/>
       <w:r>
         <w:rPr>
           <w:rFonts w:asciiTheme="majorHAnsi" w:eastAsia="CIDFont+F1" w:hAnsiTheme="majorHAnsi" w:cstheme="majorHAnsi"/>
@@ -1710,16 +1544,7 @@
           <w:sz w:val="28"/>
           <w:szCs w:val="28"/>
         </w:rPr>
-        <w:t>ithub</w:t>
-      </w:r>
-      <w:proofErr w:type="spellEnd"/>
-      <w:r>
-        <w:rPr>
-          <w:rFonts w:asciiTheme="majorHAnsi" w:eastAsia="CIDFont+F1" w:hAnsiTheme="majorHAnsi" w:cstheme="majorHAnsi"/>
-          <w:sz w:val="28"/>
-          <w:szCs w:val="28"/>
-        </w:rPr>
-        <w:t xml:space="preserve"> repository:</w:t>
+        <w:t>ithub repository:</w:t>
       </w:r>
     </w:p>
     <w:p>
@@ -1743,32 +1568,48 @@
         <w:jc w:val="both"/>
         <w:rPr>
           <w:rFonts w:asciiTheme="majorHAnsi" w:eastAsia="CIDFont+F1" w:hAnsiTheme="majorHAnsi" w:cstheme="majorHAnsi"/>
-          <w:sz w:val="28"/>
-          <w:szCs w:val="28"/>
-        </w:rPr>
-      </w:pPr>
-    </w:p>
-    <w:p>
-      <w:pPr>
-        <w:ind w:left="160"/>
-        <w:jc w:val="both"/>
-        <w:rPr>
-          <w:rFonts w:asciiTheme="majorHAnsi" w:hAnsiTheme="majorHAnsi" w:cstheme="majorHAnsi"/>
           <w:sz w:val="36"/>
           <w:szCs w:val="36"/>
-        </w:rPr>
-      </w:pPr>
-    </w:p>
-    <w:p>
-      <w:pPr>
-        <w:ind w:left="160"/>
-        <w:jc w:val="both"/>
-        <w:rPr>
-          <w:rFonts w:asciiTheme="majorHAnsi" w:hAnsiTheme="majorHAnsi" w:cstheme="majorHAnsi"/>
-          <w:sz w:val="28"/>
-          <w:szCs w:val="28"/>
-        </w:rPr>
-      </w:pPr>
+          <w:u w:val="single"/>
+        </w:rPr>
+      </w:pPr>
+      <w:r>
+        <w:rPr>
+          <w:rFonts w:asciiTheme="majorHAnsi" w:hAnsiTheme="majorHAnsi" w:cstheme="majorHAnsi"/>
+          <w:sz w:val="28"/>
+          <w:szCs w:val="28"/>
+        </w:rPr>
+        <w:t xml:space="preserve">                                                           </w:t>
+      </w:r>
+      <w:hyperlink r:id="rId7" w:history="1">
+        <w:r>
+          <w:rPr>
+            <w:rStyle w:val="Hyperlink"/>
+            <w:rFonts w:asciiTheme="majorHAnsi" w:hAnsiTheme="majorHAnsi" w:cstheme="majorHAnsi"/>
+            <w:sz w:val="28"/>
+            <w:szCs w:val="28"/>
+          </w:rPr>
+          <w:t>https://bit.ly/2XwNNG</w:t>
+        </w:r>
+        <w:r>
+          <w:rPr>
+            <w:rStyle w:val="Hyperlink"/>
+            <w:rFonts w:asciiTheme="majorHAnsi" w:hAnsiTheme="majorHAnsi" w:cstheme="majorHAnsi"/>
+            <w:sz w:val="28"/>
+            <w:szCs w:val="28"/>
+          </w:rPr>
+          <w:t>S</w:t>
+        </w:r>
+      </w:hyperlink>
+      <w:r>
+        <w:rPr>
+          <w:rFonts w:asciiTheme="majorHAnsi" w:hAnsiTheme="majorHAnsi" w:cstheme="majorHAnsi"/>
+          <w:sz w:val="28"/>
+          <w:szCs w:val="28"/>
+          <w:u w:val="single"/>
+        </w:rPr>
+        <w:t xml:space="preserve"> </w:t>
+      </w:r>
     </w:p>
     <w:p>
       <w:pPr>
@@ -1984,25 +1825,7 @@
           <w:sz w:val="28"/>
           <w:szCs w:val="28"/>
         </w:rPr>
-        <w:t xml:space="preserve">algorithms, sparse dictionary learning, etc. Supervised learning, or classification is the machine learning task of inferring a function from a labelled data. In Supervised learning, we have a training set, and a test set. The training and test set consists of a set of examples consisting of input and output vectors, and the goal of the supervised learning algorithm is to infer a function that maps the input vector to the output vector with minimal error. In an optimal scenario, a model trained on a set of examples will classify an unseen example in a correct fashion, which requires the model to generalize from the training set in a reasonable way. In layman’s terms, supervised learning can be termed as the process of concept learning, where a brain is exposed to a set of inputs and result vectors and the brain learns the concept that relates said inputs to outputs. A wide array of supervised machine learning algorithms </w:t>
-      </w:r>
-      <w:proofErr w:type="gramStart"/>
-      <w:r>
-        <w:rPr>
-          <w:rFonts w:asciiTheme="majorHAnsi" w:eastAsia="CIDFont+F1" w:hAnsiTheme="majorHAnsi" w:cstheme="majorHAnsi"/>
-          <w:sz w:val="28"/>
-          <w:szCs w:val="28"/>
-        </w:rPr>
-        <w:t>are</w:t>
-      </w:r>
-      <w:proofErr w:type="gramEnd"/>
-      <w:r>
-        <w:rPr>
-          <w:rFonts w:asciiTheme="majorHAnsi" w:eastAsia="CIDFont+F1" w:hAnsiTheme="majorHAnsi" w:cstheme="majorHAnsi"/>
-          <w:sz w:val="28"/>
-          <w:szCs w:val="28"/>
-        </w:rPr>
-        <w:t xml:space="preserve"> available to the machine learning enthusiast, for example Neural Networks, Decision Trees, Support Vector Machines,</w:t>
+        <w:t>algorithms, sparse dictionary learning, etc. Supervised learning, or classification is the machine learning task of inferring a function from a labelled data. In Supervised learning, we have a training set, and a test set. The training and test set consists of a set of examples consisting of input and output vectors, and the goal of the supervised learning algorithm is to infer a function that maps the input vector to the output vector with minimal error. In an optimal scenario, a model trained on a set of examples will classify an unseen example in a correct fashion, which requires the model to generalize from the training set in a reasonable way. In layman’s terms, supervised learning can be termed as the process of concept learning, where a brain is exposed to a set of inputs and result vectors and the brain learns the concept that relates said inputs to outputs. A wide array of supervised machine learning algorithms are available to the machine learning enthusiast, for example Neural Networks, Decision Trees, Support Vector Machines,</w:t>
       </w:r>
       <w:r>
         <w:rPr>
@@ -3206,7 +3029,7 @@
         <w:pStyle w:val="ListParagraph"/>
         <w:ind w:left="1440"/>
       </w:pPr>
-      <w:hyperlink r:id="rId7" w:history="1">
+      <w:hyperlink r:id="rId8" w:history="1">
         <w:r>
           <w:rPr>
             <w:rStyle w:val="Hyperlink"/>
@@ -3311,7 +3134,7 @@
           <w:szCs w:val="28"/>
         </w:rPr>
       </w:pPr>
-      <w:hyperlink r:id="rId8" w:history="1">
+      <w:hyperlink r:id="rId9" w:history="1">
         <w:r>
           <w:rPr>
             <w:rStyle w:val="Hyperlink"/>
@@ -3504,29 +3327,7 @@
           <w:sz w:val="32"/>
           <w:szCs w:val="32"/>
         </w:rPr>
-        <w:t>K-</w:t>
-      </w:r>
-      <w:proofErr w:type="spellStart"/>
-      <w:r>
-        <w:rPr>
-          <w:rFonts w:asciiTheme="majorHAnsi" w:hAnsiTheme="majorHAnsi" w:cstheme="majorHAnsi"/>
-          <w:b/>
-          <w:bCs/>
-          <w:sz w:val="32"/>
-          <w:szCs w:val="32"/>
-        </w:rPr>
-        <w:t>neighbors</w:t>
-      </w:r>
-      <w:proofErr w:type="spellEnd"/>
-      <w:r>
-        <w:rPr>
-          <w:rFonts w:asciiTheme="majorHAnsi" w:hAnsiTheme="majorHAnsi" w:cstheme="majorHAnsi"/>
-          <w:b/>
-          <w:bCs/>
-          <w:sz w:val="32"/>
-          <w:szCs w:val="32"/>
-        </w:rPr>
-        <w:t xml:space="preserve"> classifier</w:t>
+        <w:t>K-neighbors classifier</w:t>
       </w:r>
     </w:p>
     <w:p>
@@ -3594,7 +3395,7 @@
                     <pic:cNvPicPr/>
                   </pic:nvPicPr>
                   <pic:blipFill>
-                    <a:blip r:embed="rId9">
+                    <a:blip r:embed="rId10">
                       <a:extLst>
                         <a:ext uri="{28A0092B-C50C-407E-A947-70E740481C1C}">
                           <a14:useLocalDpi xmlns:a14="http://schemas.microsoft.com/office/drawing/2010/main" val="0"/>
@@ -3729,7 +3530,7 @@
                     <pic:cNvPicPr/>
                   </pic:nvPicPr>
                   <pic:blipFill>
-                    <a:blip r:embed="rId10">
+                    <a:blip r:embed="rId11">
                       <a:extLst>
                         <a:ext uri="{28A0092B-C50C-407E-A947-70E740481C1C}">
                           <a14:useLocalDpi xmlns:a14="http://schemas.microsoft.com/office/drawing/2010/main" val="0"/>
@@ -3944,7 +3745,6 @@
         </w:rPr>
         <w:t>A random forest is a meta estimator that fits a number of decision tree classifiers on various sub-samples of the dataset and uses averaging to improve the predictive accuracy and control over-fitting. The sub-sample size is controlled with the ‘</w:t>
       </w:r>
-      <w:proofErr w:type="spellStart"/>
       <w:r>
         <w:rPr>
           <w:rStyle w:val="pre"/>
@@ -3952,17 +3752,7 @@
           <w:sz w:val="28"/>
           <w:szCs w:val="28"/>
         </w:rPr>
-        <w:t>max_samples</w:t>
-      </w:r>
-      <w:proofErr w:type="spellEnd"/>
-      <w:r>
-        <w:rPr>
-          <w:rStyle w:val="pre"/>
-          <w:rFonts w:asciiTheme="majorHAnsi" w:hAnsiTheme="majorHAnsi" w:cstheme="majorHAnsi"/>
-          <w:sz w:val="28"/>
-          <w:szCs w:val="28"/>
-        </w:rPr>
-        <w:t>’</w:t>
+        <w:t>max_samples’</w:t>
       </w:r>
       <w:r>
         <w:rPr>
@@ -4037,7 +3827,7 @@
                     <pic:cNvPicPr/>
                   </pic:nvPicPr>
                   <pic:blipFill>
-                    <a:blip r:embed="rId11">
+                    <a:blip r:embed="rId12">
                       <a:extLst>
                         <a:ext uri="{28A0092B-C50C-407E-A947-70E740481C1C}">
                           <a14:useLocalDpi xmlns:a14="http://schemas.microsoft.com/office/drawing/2010/main" val="0"/>
@@ -4109,41 +3899,7 @@
           <w:sz w:val="32"/>
           <w:szCs w:val="32"/>
         </w:rPr>
-        <w:t xml:space="preserve">Naïve </w:t>
-      </w:r>
-      <w:proofErr w:type="spellStart"/>
-      <w:proofErr w:type="gramStart"/>
-      <w:r>
-        <w:rPr>
-          <w:rFonts w:asciiTheme="majorHAnsi" w:eastAsia="CIDFont+F1" w:hAnsiTheme="majorHAnsi" w:cstheme="majorHAnsi"/>
-          <w:b/>
-          <w:bCs/>
-          <w:sz w:val="32"/>
-          <w:szCs w:val="32"/>
-        </w:rPr>
-        <w:t>bayes</w:t>
-      </w:r>
-      <w:proofErr w:type="spellEnd"/>
-      <w:r>
-        <w:rPr>
-          <w:rFonts w:asciiTheme="majorHAnsi" w:eastAsia="CIDFont+F1" w:hAnsiTheme="majorHAnsi" w:cstheme="majorHAnsi"/>
-          <w:b/>
-          <w:bCs/>
-          <w:sz w:val="32"/>
-          <w:szCs w:val="32"/>
-        </w:rPr>
-        <w:t>(</w:t>
-      </w:r>
-      <w:proofErr w:type="gramEnd"/>
-      <w:r>
-        <w:rPr>
-          <w:rFonts w:asciiTheme="majorHAnsi" w:eastAsia="CIDFont+F1" w:hAnsiTheme="majorHAnsi" w:cstheme="majorHAnsi"/>
-          <w:b/>
-          <w:bCs/>
-          <w:sz w:val="32"/>
-          <w:szCs w:val="32"/>
-        </w:rPr>
-        <w:t>Gaussian, Bernoulli, Multinomial)</w:t>
+        <w:t>Naïve bayes(Gaussian, Bernoulli, Multinomial)</w:t>
       </w:r>
     </w:p>
     <w:p>
@@ -4165,7 +3921,7 @@
         </w:rPr>
         <w:t>Naïve Bayes classifiers are a family of simple "</w:t>
       </w:r>
-      <w:hyperlink r:id="rId12" w:tooltip="Probabilistic classification" w:history="1">
+      <w:hyperlink r:id="rId13" w:tooltip="Probabilistic classification" w:history="1">
         <w:r>
           <w:rPr>
             <w:rStyle w:val="Hyperlink"/>
@@ -4185,7 +3941,7 @@
         </w:rPr>
         <w:t xml:space="preserve">" based on applying </w:t>
       </w:r>
-      <w:hyperlink r:id="rId13" w:tooltip="Bayes' theorem" w:history="1">
+      <w:hyperlink r:id="rId14" w:tooltip="Bayes' theorem" w:history="1">
         <w:r>
           <w:rPr>
             <w:rStyle w:val="Hyperlink"/>
@@ -4205,7 +3961,7 @@
         </w:rPr>
         <w:t xml:space="preserve"> with strong (naïve) </w:t>
       </w:r>
-      <w:hyperlink r:id="rId14" w:tooltip="Statistical independence" w:history="1">
+      <w:hyperlink r:id="rId15" w:tooltip="Statistical independence" w:history="1">
         <w:r>
           <w:rPr>
             <w:rStyle w:val="Hyperlink"/>
@@ -4225,7 +3981,7 @@
         </w:rPr>
         <w:t xml:space="preserve"> assumptions between the features. They are among the simplest </w:t>
       </w:r>
-      <w:hyperlink r:id="rId15" w:tooltip="Bayesian network" w:history="1">
+      <w:hyperlink r:id="rId16" w:tooltip="Bayesian network" w:history="1">
         <w:r>
           <w:rPr>
             <w:rStyle w:val="Hyperlink"/>
@@ -4245,7 +4001,7 @@
         </w:rPr>
         <w:t xml:space="preserve"> models.</w:t>
       </w:r>
-      <w:hyperlink r:id="rId16" w:anchor="cite_note-1" w:history="1">
+      <w:hyperlink r:id="rId17" w:anchor="cite_note-1" w:history="1">
         <w:r>
           <w:rPr>
             <w:rStyle w:val="Hyperlink"/>
@@ -4266,7 +4022,7 @@
         </w:rPr>
         <w:t xml:space="preserve"> But they could be coupled with </w:t>
       </w:r>
-      <w:hyperlink r:id="rId17" w:tooltip="Kernel density estimation" w:history="1">
+      <w:hyperlink r:id="rId18" w:tooltip="Kernel density estimation" w:history="1">
         <w:r>
           <w:rPr>
             <w:rStyle w:val="Hyperlink"/>
@@ -4300,25 +4056,7 @@
           <w:sz w:val="28"/>
           <w:szCs w:val="28"/>
         </w:rPr>
-        <w:t xml:space="preserve">It works on </w:t>
-      </w:r>
-      <w:proofErr w:type="spellStart"/>
-      <w:r>
-        <w:rPr>
-          <w:rFonts w:asciiTheme="majorHAnsi" w:hAnsiTheme="majorHAnsi" w:cstheme="majorHAnsi"/>
-          <w:sz w:val="28"/>
-          <w:szCs w:val="28"/>
-        </w:rPr>
-        <w:t>bayes’</w:t>
-      </w:r>
-      <w:proofErr w:type="spellEnd"/>
-      <w:r>
-        <w:rPr>
-          <w:rFonts w:asciiTheme="majorHAnsi" w:hAnsiTheme="majorHAnsi" w:cstheme="majorHAnsi"/>
-          <w:sz w:val="28"/>
-          <w:szCs w:val="28"/>
-        </w:rPr>
-        <w:t xml:space="preserve"> probability theorem:</w:t>
+        <w:t>It works on bayes’ probability theorem:</w:t>
       </w:r>
     </w:p>
     <w:p>
@@ -4493,7 +4231,7 @@
                     <pic:cNvPicPr/>
                   </pic:nvPicPr>
                   <pic:blipFill>
-                    <a:blip r:embed="rId18">
+                    <a:blip r:embed="rId19">
                       <a:extLst>
                         <a:ext uri="{28A0092B-C50C-407E-A947-70E740481C1C}">
                           <a14:useLocalDpi xmlns:a14="http://schemas.microsoft.com/office/drawing/2010/main" val="0"/>
@@ -4533,29 +4271,7 @@
           <w:sz w:val="32"/>
           <w:szCs w:val="32"/>
         </w:rPr>
-        <w:t xml:space="preserve">Support Vector </w:t>
-      </w:r>
-      <w:proofErr w:type="gramStart"/>
-      <w:r>
-        <w:rPr>
-          <w:rFonts w:asciiTheme="majorHAnsi" w:eastAsia="CIDFont+F1" w:hAnsiTheme="majorHAnsi" w:cstheme="majorHAnsi"/>
-          <w:b/>
-          <w:bCs/>
-          <w:sz w:val="32"/>
-          <w:szCs w:val="32"/>
-        </w:rPr>
-        <w:t>Classifier(</w:t>
-      </w:r>
-      <w:proofErr w:type="gramEnd"/>
-      <w:r>
-        <w:rPr>
-          <w:rFonts w:asciiTheme="majorHAnsi" w:eastAsia="CIDFont+F1" w:hAnsiTheme="majorHAnsi" w:cstheme="majorHAnsi"/>
-          <w:b/>
-          <w:bCs/>
-          <w:sz w:val="32"/>
-          <w:szCs w:val="32"/>
-        </w:rPr>
-        <w:t>SVM)</w:t>
+        <w:t>Support Vector Classifier(SVM)</w:t>
       </w:r>
     </w:p>
     <w:p>
@@ -4641,7 +4357,7 @@
                     <pic:cNvPicPr/>
                   </pic:nvPicPr>
                   <pic:blipFill>
-                    <a:blip r:embed="rId19">
+                    <a:blip r:embed="rId20">
                       <a:extLst>
                         <a:ext uri="{28A0092B-C50C-407E-A947-70E740481C1C}">
                           <a14:useLocalDpi xmlns:a14="http://schemas.microsoft.com/office/drawing/2010/main" val="0"/>
@@ -4802,29 +4518,7 @@
           <w:sz w:val="32"/>
           <w:szCs w:val="32"/>
         </w:rPr>
-        <w:t xml:space="preserve">Extreme Gradient </w:t>
-      </w:r>
-      <w:proofErr w:type="gramStart"/>
-      <w:r>
-        <w:rPr>
-          <w:rFonts w:asciiTheme="majorHAnsi" w:eastAsia="CIDFont+F1" w:hAnsiTheme="majorHAnsi" w:cstheme="majorHAnsi"/>
-          <w:b/>
-          <w:bCs/>
-          <w:sz w:val="32"/>
-          <w:szCs w:val="32"/>
-        </w:rPr>
-        <w:t>Boost(</w:t>
-      </w:r>
-      <w:proofErr w:type="gramEnd"/>
-      <w:r>
-        <w:rPr>
-          <w:rFonts w:asciiTheme="majorHAnsi" w:eastAsia="CIDFont+F1" w:hAnsiTheme="majorHAnsi" w:cstheme="majorHAnsi"/>
-          <w:b/>
-          <w:bCs/>
-          <w:sz w:val="32"/>
-          <w:szCs w:val="32"/>
-        </w:rPr>
-        <w:t>XGB)</w:t>
+        <w:t>Extreme Gradient Boost(XGB)</w:t>
       </w:r>
     </w:p>
     <w:p>
@@ -4838,23 +4532,13 @@
           <w:szCs w:val="28"/>
         </w:rPr>
       </w:pPr>
-      <w:proofErr w:type="spellStart"/>
-      <w:r>
-        <w:rPr>
-          <w:rFonts w:asciiTheme="majorHAnsi" w:hAnsiTheme="majorHAnsi" w:cstheme="majorHAnsi"/>
-          <w:sz w:val="28"/>
-          <w:szCs w:val="28"/>
-        </w:rPr>
-        <w:t>XGBoost</w:t>
-      </w:r>
-      <w:proofErr w:type="spellEnd"/>
-      <w:r>
-        <w:rPr>
-          <w:rFonts w:asciiTheme="majorHAnsi" w:hAnsiTheme="majorHAnsi" w:cstheme="majorHAnsi"/>
-          <w:sz w:val="28"/>
-          <w:szCs w:val="28"/>
-        </w:rPr>
-        <w:t xml:space="preserve"> (Extreme Gradient Boost</w:t>
+      <w:r>
+        <w:rPr>
+          <w:rFonts w:asciiTheme="majorHAnsi" w:hAnsiTheme="majorHAnsi" w:cstheme="majorHAnsi"/>
+          <w:sz w:val="28"/>
+          <w:szCs w:val="28"/>
+        </w:rPr>
+        <w:t>XGBoost (Extreme Gradient Boost</w:t>
       </w:r>
       <w:r>
         <w:rPr>
@@ -4946,7 +4630,7 @@
                     <pic:cNvPicPr/>
                   </pic:nvPicPr>
                   <pic:blipFill>
-                    <a:blip r:embed="rId20" cstate="print">
+                    <a:blip r:embed="rId21" cstate="print">
                       <a:extLst>
                         <a:ext uri="{28A0092B-C50C-407E-A947-70E740481C1C}">
                           <a14:useLocalDpi xmlns:a14="http://schemas.microsoft.com/office/drawing/2010/main" val="0"/>
@@ -5281,7 +4965,7 @@
                     <pic:cNvPicPr/>
                   </pic:nvPicPr>
                   <pic:blipFill>
-                    <a:blip r:embed="rId21">
+                    <a:blip r:embed="rId22">
                       <a:extLst>
                         <a:ext uri="{28A0092B-C50C-407E-A947-70E740481C1C}">
                           <a14:useLocalDpi xmlns:a14="http://schemas.microsoft.com/office/drawing/2010/main" val="0"/>
@@ -5674,7 +5358,7 @@
           <w:szCs w:val="28"/>
         </w:rPr>
       </w:pPr>
-      <w:hyperlink r:id="rId22" w:history="1">
+      <w:hyperlink r:id="rId23" w:history="1">
         <w:r>
           <w:rPr>
             <w:rStyle w:val="Hyperlink"/>
@@ -5795,25 +5479,7 @@
           <w:sz w:val="28"/>
           <w:szCs w:val="28"/>
         </w:rPr>
-        <w:t xml:space="preserve">: Plasma glucose concentration </w:t>
-      </w:r>
-      <w:proofErr w:type="gramStart"/>
-      <w:r>
-        <w:rPr>
-          <w:rFonts w:asciiTheme="majorHAnsi" w:eastAsia="Times New Roman" w:hAnsiTheme="majorHAnsi" w:cstheme="majorHAnsi"/>
-          <w:sz w:val="28"/>
-          <w:szCs w:val="28"/>
-        </w:rPr>
-        <w:t>a 2 hours</w:t>
-      </w:r>
-      <w:proofErr w:type="gramEnd"/>
-      <w:r>
-        <w:rPr>
-          <w:rFonts w:asciiTheme="majorHAnsi" w:eastAsia="Times New Roman" w:hAnsiTheme="majorHAnsi" w:cstheme="majorHAnsi"/>
-          <w:sz w:val="28"/>
-          <w:szCs w:val="28"/>
-        </w:rPr>
-        <w:t xml:space="preserve"> in an oral glucose tolerance test</w:t>
+        <w:t>: Plasma glucose concentration a 2 hours in an oral glucose tolerance test</w:t>
       </w:r>
     </w:p>
     <w:p>
@@ -5941,25 +5607,7 @@
           <w:sz w:val="28"/>
           <w:szCs w:val="28"/>
         </w:rPr>
-        <w:t>: Body mass index (weight in kg</w:t>
-      </w:r>
-      <w:proofErr w:type="gramStart"/>
-      <w:r>
-        <w:rPr>
-          <w:rFonts w:asciiTheme="majorHAnsi" w:eastAsia="Times New Roman" w:hAnsiTheme="majorHAnsi" w:cstheme="majorHAnsi"/>
-          <w:sz w:val="28"/>
-          <w:szCs w:val="28"/>
-        </w:rPr>
-        <w:t>/(</w:t>
-      </w:r>
-      <w:proofErr w:type="gramEnd"/>
-      <w:r>
-        <w:rPr>
-          <w:rFonts w:asciiTheme="majorHAnsi" w:eastAsia="Times New Roman" w:hAnsiTheme="majorHAnsi" w:cstheme="majorHAnsi"/>
-          <w:sz w:val="28"/>
-          <w:szCs w:val="28"/>
-        </w:rPr>
-        <w:t>height in m)^2)</w:t>
+        <w:t>: Body mass index (weight in kg/(height in m)^2)</w:t>
       </w:r>
     </w:p>
     <w:p>
@@ -6181,7 +5829,7 @@
                     <pic:cNvPicPr/>
                   </pic:nvPicPr>
                   <pic:blipFill>
-                    <a:blip r:embed="rId23">
+                    <a:blip r:embed="rId24">
                       <a:extLst>
                         <a:ext uri="{28A0092B-C50C-407E-A947-70E740481C1C}">
                           <a14:useLocalDpi xmlns:a14="http://schemas.microsoft.com/office/drawing/2010/main" val="0"/>
@@ -6303,7 +5951,7 @@
                     <pic:cNvPicPr/>
                   </pic:nvPicPr>
                   <pic:blipFill>
-                    <a:blip r:embed="rId24">
+                    <a:blip r:embed="rId25">
                       <a:extLst>
                         <a:ext uri="{28A0092B-C50C-407E-A947-70E740481C1C}">
                           <a14:useLocalDpi xmlns:a14="http://schemas.microsoft.com/office/drawing/2010/main" val="0"/>
@@ -6441,7 +6089,7 @@
                     <pic:cNvPicPr/>
                   </pic:nvPicPr>
                   <pic:blipFill>
-                    <a:blip r:embed="rId25">
+                    <a:blip r:embed="rId26">
                       <a:extLst>
                         <a:ext uri="{28A0092B-C50C-407E-A947-70E740481C1C}">
                           <a14:useLocalDpi xmlns:a14="http://schemas.microsoft.com/office/drawing/2010/main" val="0"/>
@@ -6864,7 +6512,7 @@
                     <pic:cNvPicPr/>
                   </pic:nvPicPr>
                   <pic:blipFill>
-                    <a:blip r:embed="rId26">
+                    <a:blip r:embed="rId27">
                       <a:extLst>
                         <a:ext uri="{28A0092B-C50C-407E-A947-70E740481C1C}">
                           <a14:useLocalDpi xmlns:a14="http://schemas.microsoft.com/office/drawing/2010/main" val="0"/>
@@ -7137,25 +6785,7 @@
           <w:sz w:val="28"/>
           <w:szCs w:val="28"/>
         </w:rPr>
-        <w:t xml:space="preserve">The training dataset will now be trained on 9 different </w:t>
-      </w:r>
-      <w:proofErr w:type="gramStart"/>
-      <w:r>
-        <w:rPr>
-          <w:rFonts w:asciiTheme="majorHAnsi" w:eastAsia="CIDFont+F1" w:hAnsiTheme="majorHAnsi" w:cstheme="majorHAnsi"/>
-          <w:sz w:val="28"/>
-          <w:szCs w:val="28"/>
-        </w:rPr>
-        <w:t>estimators(</w:t>
-      </w:r>
-      <w:proofErr w:type="gramEnd"/>
-      <w:r>
-        <w:rPr>
-          <w:rFonts w:asciiTheme="majorHAnsi" w:eastAsia="CIDFont+F1" w:hAnsiTheme="majorHAnsi" w:cstheme="majorHAnsi"/>
-          <w:sz w:val="28"/>
-          <w:szCs w:val="28"/>
-        </w:rPr>
-        <w:t>without parameter tuning) to get a rough idea of which estimators is performing good.</w:t>
+        <w:t>The training dataset will now be trained on 9 different estimators(without parameter tuning) to get a rough idea of which estimators is performing good.</w:t>
       </w:r>
     </w:p>
     <w:p>
@@ -7216,19 +6846,8 @@
           <w:sz w:val="28"/>
           <w:szCs w:val="28"/>
         </w:rPr>
-        <w:t>K-</w:t>
-      </w:r>
-      <w:proofErr w:type="spellStart"/>
-      <w:r>
-        <w:rPr>
-          <w:rFonts w:asciiTheme="majorHAnsi" w:eastAsia="Times New Roman" w:hAnsiTheme="majorHAnsi" w:cstheme="majorHAnsi"/>
-          <w:color w:val="000000"/>
-          <w:sz w:val="28"/>
-          <w:szCs w:val="28"/>
-        </w:rPr>
-        <w:t>Neighbors</w:t>
-      </w:r>
-      <w:proofErr w:type="spellEnd"/>
+        <w:t>K-Neighbors</w:t>
+      </w:r>
       <w:r>
         <w:rPr>
           <w:rFonts w:asciiTheme="majorHAnsi" w:eastAsia="Times New Roman" w:hAnsiTheme="majorHAnsi" w:cstheme="majorHAnsi"/>
@@ -7333,19 +6952,8 @@
           <w:sz w:val="28"/>
           <w:szCs w:val="28"/>
         </w:rPr>
-        <w:t xml:space="preserve">Gaussian naïve </w:t>
-      </w:r>
-      <w:proofErr w:type="spellStart"/>
-      <w:r>
-        <w:rPr>
-          <w:rFonts w:asciiTheme="majorHAnsi" w:eastAsia="Times New Roman" w:hAnsiTheme="majorHAnsi" w:cstheme="majorHAnsi"/>
-          <w:color w:val="000000"/>
-          <w:sz w:val="28"/>
-          <w:szCs w:val="28"/>
-        </w:rPr>
-        <w:t>bayes</w:t>
-      </w:r>
-      <w:proofErr w:type="spellEnd"/>
+        <w:t>Gaussian naïve bayes</w:t>
+      </w:r>
     </w:p>
     <w:p>
       <w:pPr>
@@ -7370,19 +6978,8 @@
           <w:sz w:val="28"/>
           <w:szCs w:val="28"/>
         </w:rPr>
-        <w:t xml:space="preserve">Bernoulli naïve </w:t>
-      </w:r>
-      <w:proofErr w:type="spellStart"/>
-      <w:r>
-        <w:rPr>
-          <w:rFonts w:asciiTheme="majorHAnsi" w:eastAsia="Times New Roman" w:hAnsiTheme="majorHAnsi" w:cstheme="majorHAnsi"/>
-          <w:color w:val="000000"/>
-          <w:sz w:val="28"/>
-          <w:szCs w:val="28"/>
-        </w:rPr>
-        <w:t>bayes</w:t>
-      </w:r>
-      <w:proofErr w:type="spellEnd"/>
+        <w:t>Bernoulli naïve bayes</w:t>
+      </w:r>
     </w:p>
     <w:p>
       <w:pPr>
@@ -7407,19 +7004,8 @@
           <w:sz w:val="28"/>
           <w:szCs w:val="28"/>
         </w:rPr>
-        <w:t xml:space="preserve">Multinomial naïve </w:t>
-      </w:r>
-      <w:proofErr w:type="spellStart"/>
-      <w:r>
-        <w:rPr>
-          <w:rFonts w:asciiTheme="majorHAnsi" w:eastAsia="Times New Roman" w:hAnsiTheme="majorHAnsi" w:cstheme="majorHAnsi"/>
-          <w:color w:val="000000"/>
-          <w:sz w:val="28"/>
-          <w:szCs w:val="28"/>
-        </w:rPr>
-        <w:t>bayes</w:t>
-      </w:r>
-      <w:proofErr w:type="spellEnd"/>
+        <w:t>Multinomial naïve bayes</w:t>
+      </w:r>
     </w:p>
     <w:p>
       <w:pPr>
@@ -7666,7 +7252,7 @@
                     <pic:cNvPicPr/>
                   </pic:nvPicPr>
                   <pic:blipFill>
-                    <a:blip r:embed="rId27">
+                    <a:blip r:embed="rId28">
                       <a:extLst>
                         <a:ext uri="{28A0092B-C50C-407E-A947-70E740481C1C}">
                           <a14:useLocalDpi xmlns:a14="http://schemas.microsoft.com/office/drawing/2010/main" val="0"/>
@@ -7771,27 +7357,7 @@
           <w:sz w:val="28"/>
           <w:szCs w:val="28"/>
         </w:rPr>
-        <w:t xml:space="preserve">Now, each classifier will be tuned on the basis of </w:t>
-      </w:r>
-      <w:proofErr w:type="spellStart"/>
-      <w:proofErr w:type="gramStart"/>
-      <w:r>
-        <w:rPr>
-          <w:rFonts w:asciiTheme="majorHAnsi" w:eastAsia="CIDFont+F1" w:hAnsiTheme="majorHAnsi" w:cstheme="majorHAnsi"/>
-          <w:sz w:val="28"/>
-          <w:szCs w:val="28"/>
-        </w:rPr>
-        <w:t>it’s</w:t>
-      </w:r>
-      <w:proofErr w:type="spellEnd"/>
-      <w:proofErr w:type="gramEnd"/>
-      <w:r>
-        <w:rPr>
-          <w:rFonts w:asciiTheme="majorHAnsi" w:eastAsia="CIDFont+F1" w:hAnsiTheme="majorHAnsi" w:cstheme="majorHAnsi"/>
-          <w:sz w:val="28"/>
-          <w:szCs w:val="28"/>
-        </w:rPr>
-        <w:t xml:space="preserve"> parameters to </w:t>
+        <w:t xml:space="preserve">Now, each classifier will be tuned on the basis of it’s parameters to </w:t>
       </w:r>
       <w:r>
         <w:rPr>
@@ -7829,7 +7395,6 @@
         </w:rPr>
         <w:t>(</w:t>
       </w:r>
-      <w:proofErr w:type="gramStart"/>
       <w:r>
         <w:rPr>
           <w:rFonts w:asciiTheme="majorHAnsi" w:eastAsia="CIDFont+F1" w:hAnsiTheme="majorHAnsi" w:cstheme="majorHAnsi"/>
@@ -7838,106 +7403,7 @@
           <w:sz w:val="24"/>
           <w:szCs w:val="24"/>
         </w:rPr>
-        <w:t>P.S. :</w:t>
-      </w:r>
-      <w:proofErr w:type="gramEnd"/>
-      <w:r>
-        <w:rPr>
-          <w:rFonts w:asciiTheme="majorHAnsi" w:eastAsia="CIDFont+F1" w:hAnsiTheme="majorHAnsi" w:cstheme="majorHAnsi"/>
-          <w:b/>
-          <w:bCs/>
-          <w:sz w:val="24"/>
-          <w:szCs w:val="24"/>
-        </w:rPr>
-        <w:t xml:space="preserve"> I’ve used </w:t>
-      </w:r>
-      <w:proofErr w:type="spellStart"/>
-      <w:r>
-        <w:rPr>
-          <w:rFonts w:asciiTheme="majorHAnsi" w:eastAsia="CIDFont+F1" w:hAnsiTheme="majorHAnsi" w:cstheme="majorHAnsi"/>
-          <w:b/>
-          <w:bCs/>
-          <w:sz w:val="24"/>
-          <w:szCs w:val="24"/>
-        </w:rPr>
-        <w:t>RandomizedSearchCV</w:t>
-      </w:r>
-      <w:proofErr w:type="spellEnd"/>
-      <w:r>
-        <w:rPr>
-          <w:rFonts w:asciiTheme="majorHAnsi" w:eastAsia="CIDFont+F1" w:hAnsiTheme="majorHAnsi" w:cstheme="majorHAnsi"/>
-          <w:b/>
-          <w:bCs/>
-          <w:sz w:val="24"/>
-          <w:szCs w:val="24"/>
-        </w:rPr>
-        <w:t xml:space="preserve"> and not </w:t>
-      </w:r>
-      <w:proofErr w:type="spellStart"/>
-      <w:r>
-        <w:rPr>
-          <w:rFonts w:asciiTheme="majorHAnsi" w:eastAsia="CIDFont+F1" w:hAnsiTheme="majorHAnsi" w:cstheme="majorHAnsi"/>
-          <w:b/>
-          <w:bCs/>
-          <w:sz w:val="24"/>
-          <w:szCs w:val="24"/>
-        </w:rPr>
-        <w:t>GridSearchCV</w:t>
-      </w:r>
-      <w:proofErr w:type="spellEnd"/>
-      <w:r>
-        <w:rPr>
-          <w:rFonts w:asciiTheme="majorHAnsi" w:eastAsia="CIDFont+F1" w:hAnsiTheme="majorHAnsi" w:cstheme="majorHAnsi"/>
-          <w:b/>
-          <w:bCs/>
-          <w:sz w:val="24"/>
-          <w:szCs w:val="24"/>
-        </w:rPr>
-        <w:t xml:space="preserve">, since </w:t>
-      </w:r>
-      <w:proofErr w:type="spellStart"/>
-      <w:r>
-        <w:rPr>
-          <w:rFonts w:asciiTheme="majorHAnsi" w:eastAsia="CIDFont+F1" w:hAnsiTheme="majorHAnsi" w:cstheme="majorHAnsi"/>
-          <w:b/>
-          <w:bCs/>
-          <w:sz w:val="24"/>
-          <w:szCs w:val="24"/>
-        </w:rPr>
-        <w:t>GridSearch</w:t>
-      </w:r>
-      <w:proofErr w:type="spellEnd"/>
-      <w:r>
-        <w:rPr>
-          <w:rFonts w:asciiTheme="majorHAnsi" w:eastAsia="CIDFont+F1" w:hAnsiTheme="majorHAnsi" w:cstheme="majorHAnsi"/>
-          <w:b/>
-          <w:bCs/>
-          <w:sz w:val="24"/>
-          <w:szCs w:val="24"/>
-        </w:rPr>
-        <w:t xml:space="preserve">  takes  an invariably long amount of time and still </w:t>
-      </w:r>
-      <w:proofErr w:type="spellStart"/>
-      <w:r>
-        <w:rPr>
-          <w:rFonts w:asciiTheme="majorHAnsi" w:eastAsia="CIDFont+F1" w:hAnsiTheme="majorHAnsi" w:cstheme="majorHAnsi"/>
-          <w:b/>
-          <w:bCs/>
-          <w:sz w:val="24"/>
-          <w:szCs w:val="24"/>
-        </w:rPr>
-        <w:t>does’nt</w:t>
-      </w:r>
-      <w:proofErr w:type="spellEnd"/>
-      <w:r>
-        <w:rPr>
-          <w:rFonts w:asciiTheme="majorHAnsi" w:eastAsia="CIDFont+F1" w:hAnsiTheme="majorHAnsi" w:cstheme="majorHAnsi"/>
-          <w:b/>
-          <w:bCs/>
-          <w:sz w:val="24"/>
-          <w:szCs w:val="24"/>
-        </w:rPr>
-        <w:t xml:space="preserve"> complete).</w:t>
+        <w:t>P.S. : I’ve used RandomizedSearchCV and not GridSearchCV, since GridSearch  takes  an invariably long amount of time and still does’nt complete).</w:t>
       </w:r>
     </w:p>
     <w:p>
@@ -8003,7 +7469,7 @@
                     <pic:cNvPicPr/>
                   </pic:nvPicPr>
                   <pic:blipFill>
-                    <a:blip r:embed="rId28">
+                    <a:blip r:embed="rId29">
                       <a:extLst>
                         <a:ext uri="{28A0092B-C50C-407E-A947-70E740481C1C}">
                           <a14:useLocalDpi xmlns:a14="http://schemas.microsoft.com/office/drawing/2010/main" val="0"/>
@@ -8191,7 +7657,7 @@
                     <pic:cNvPicPr/>
                   </pic:nvPicPr>
                   <pic:blipFill>
-                    <a:blip r:embed="rId29">
+                    <a:blip r:embed="rId30">
                       <a:extLst>
                         <a:ext uri="{28A0092B-C50C-407E-A947-70E740481C1C}">
                           <a14:useLocalDpi xmlns:a14="http://schemas.microsoft.com/office/drawing/2010/main" val="0"/>
@@ -8468,25 +7934,7 @@
           <w:sz w:val="28"/>
           <w:szCs w:val="28"/>
         </w:rPr>
-        <w:t xml:space="preserve">Cross-validated </w:t>
-      </w:r>
-      <w:proofErr w:type="gramStart"/>
-      <w:r>
-        <w:rPr>
-          <w:rFonts w:asciiTheme="majorHAnsi" w:eastAsia="Times New Roman" w:hAnsiTheme="majorHAnsi" w:cstheme="majorHAnsi"/>
-          <w:sz w:val="28"/>
-          <w:szCs w:val="28"/>
-        </w:rPr>
-        <w:t>scores(</w:t>
-      </w:r>
-      <w:proofErr w:type="gramEnd"/>
-      <w:r>
-        <w:rPr>
-          <w:rFonts w:asciiTheme="majorHAnsi" w:eastAsia="Times New Roman" w:hAnsiTheme="majorHAnsi" w:cstheme="majorHAnsi"/>
-          <w:sz w:val="28"/>
-          <w:szCs w:val="28"/>
-        </w:rPr>
-        <w:t>Accuracy, Precision, Recall, f1)</w:t>
+        <w:t>Cross-validated scores(Accuracy, Precision, Recall, f1)</w:t>
       </w:r>
     </w:p>
     <w:p>
@@ -8771,7 +8219,7 @@
                     <pic:cNvPicPr/>
                   </pic:nvPicPr>
                   <pic:blipFill>
-                    <a:blip r:embed="rId30">
+                    <a:blip r:embed="rId31">
                       <a:extLst>
                         <a:ext uri="{28A0092B-C50C-407E-A947-70E740481C1C}">
                           <a14:useLocalDpi xmlns:a14="http://schemas.microsoft.com/office/drawing/2010/main" val="0"/>
@@ -9125,7 +8573,7 @@
                     <pic:cNvPicPr/>
                   </pic:nvPicPr>
                   <pic:blipFill>
-                    <a:blip r:embed="rId31">
+                    <a:blip r:embed="rId32">
                       <a:extLst>
                         <a:ext uri="{28A0092B-C50C-407E-A947-70E740481C1C}">
                           <a14:useLocalDpi xmlns:a14="http://schemas.microsoft.com/office/drawing/2010/main" val="0"/>
@@ -9296,25 +8744,7 @@
           <w:sz w:val="28"/>
           <w:szCs w:val="28"/>
         </w:rPr>
-        <w:t>True Positive (TP</w:t>
-      </w:r>
-      <w:proofErr w:type="gramStart"/>
-      <w:r>
-        <w:rPr>
-          <w:rFonts w:asciiTheme="majorHAnsi" w:eastAsia="Times New Roman" w:hAnsiTheme="majorHAnsi" w:cstheme="majorHAnsi"/>
-          <w:sz w:val="28"/>
-          <w:szCs w:val="28"/>
-        </w:rPr>
-        <w:t>) :</w:t>
-      </w:r>
-      <w:proofErr w:type="gramEnd"/>
-      <w:r>
-        <w:rPr>
-          <w:rFonts w:asciiTheme="majorHAnsi" w:eastAsia="Times New Roman" w:hAnsiTheme="majorHAnsi" w:cstheme="majorHAnsi"/>
-          <w:sz w:val="28"/>
-          <w:szCs w:val="28"/>
-        </w:rPr>
-        <w:t xml:space="preserve"> Observation is positive, and is predicted to be positive. </w:t>
+        <w:t xml:space="preserve">True Positive (TP) : Observation is positive, and is predicted to be positive. </w:t>
       </w:r>
     </w:p>
     <w:p>
@@ -9336,25 +8766,7 @@
           <w:sz w:val="28"/>
           <w:szCs w:val="28"/>
         </w:rPr>
-        <w:t>False Negative (FN</w:t>
-      </w:r>
-      <w:proofErr w:type="gramStart"/>
-      <w:r>
-        <w:rPr>
-          <w:rFonts w:asciiTheme="majorHAnsi" w:eastAsia="Times New Roman" w:hAnsiTheme="majorHAnsi" w:cstheme="majorHAnsi"/>
-          <w:sz w:val="28"/>
-          <w:szCs w:val="28"/>
-        </w:rPr>
-        <w:t>) :</w:t>
-      </w:r>
-      <w:proofErr w:type="gramEnd"/>
-      <w:r>
-        <w:rPr>
-          <w:rFonts w:asciiTheme="majorHAnsi" w:eastAsia="Times New Roman" w:hAnsiTheme="majorHAnsi" w:cstheme="majorHAnsi"/>
-          <w:sz w:val="28"/>
-          <w:szCs w:val="28"/>
-        </w:rPr>
-        <w:t xml:space="preserve"> Observation is positive, but is predicted negative. </w:t>
+        <w:t xml:space="preserve">False Negative (FN) : Observation is positive, but is predicted negative. </w:t>
       </w:r>
     </w:p>
     <w:p>
@@ -9376,25 +8788,7 @@
           <w:sz w:val="28"/>
           <w:szCs w:val="28"/>
         </w:rPr>
-        <w:t>True Negative (TN</w:t>
-      </w:r>
-      <w:proofErr w:type="gramStart"/>
-      <w:r>
-        <w:rPr>
-          <w:rFonts w:asciiTheme="majorHAnsi" w:eastAsia="Times New Roman" w:hAnsiTheme="majorHAnsi" w:cstheme="majorHAnsi"/>
-          <w:sz w:val="28"/>
-          <w:szCs w:val="28"/>
-        </w:rPr>
-        <w:t>) :</w:t>
-      </w:r>
-      <w:proofErr w:type="gramEnd"/>
-      <w:r>
-        <w:rPr>
-          <w:rFonts w:asciiTheme="majorHAnsi" w:eastAsia="Times New Roman" w:hAnsiTheme="majorHAnsi" w:cstheme="majorHAnsi"/>
-          <w:sz w:val="28"/>
-          <w:szCs w:val="28"/>
-        </w:rPr>
-        <w:t xml:space="preserve"> Observation is negative, and is predicted to be negative. </w:t>
+        <w:t xml:space="preserve">True Negative (TN) : Observation is negative, and is predicted to be negative. </w:t>
       </w:r>
     </w:p>
     <w:p>
@@ -9416,25 +8810,7 @@
           <w:sz w:val="28"/>
           <w:szCs w:val="28"/>
         </w:rPr>
-        <w:t>False Positive (FP</w:t>
-      </w:r>
-      <w:proofErr w:type="gramStart"/>
-      <w:r>
-        <w:rPr>
-          <w:rFonts w:asciiTheme="majorHAnsi" w:eastAsia="Times New Roman" w:hAnsiTheme="majorHAnsi" w:cstheme="majorHAnsi"/>
-          <w:sz w:val="28"/>
-          <w:szCs w:val="28"/>
-        </w:rPr>
-        <w:t>) :</w:t>
-      </w:r>
-      <w:proofErr w:type="gramEnd"/>
-      <w:r>
-        <w:rPr>
-          <w:rFonts w:asciiTheme="majorHAnsi" w:eastAsia="Times New Roman" w:hAnsiTheme="majorHAnsi" w:cstheme="majorHAnsi"/>
-          <w:sz w:val="28"/>
-          <w:szCs w:val="28"/>
-        </w:rPr>
-        <w:t xml:space="preserve"> Observation is negative, but is predicted positive</w:t>
+        <w:t>False Positive (FP) : Observation is negative, but is predicted positive</w:t>
       </w:r>
       <w:r>
         <w:rPr>
@@ -9510,7 +8886,7 @@
                     <pic:cNvPicPr/>
                   </pic:nvPicPr>
                   <pic:blipFill>
-                    <a:blip r:embed="rId32">
+                    <a:blip r:embed="rId33">
                       <a:extLst>
                         <a:ext uri="{28A0092B-C50C-407E-A947-70E740481C1C}">
                           <a14:useLocalDpi xmlns:a14="http://schemas.microsoft.com/office/drawing/2010/main" val="0"/>
@@ -9629,25 +9005,7 @@
           <w:sz w:val="28"/>
           <w:szCs w:val="28"/>
         </w:rPr>
-        <w:t xml:space="preserve">A Classification report is used to measure the quality of predictions from a classification algorithm. How many predictions are True and how many are </w:t>
-      </w:r>
-      <w:proofErr w:type="gramStart"/>
-      <w:r>
-        <w:rPr>
-          <w:rFonts w:asciiTheme="majorHAnsi" w:hAnsiTheme="majorHAnsi" w:cstheme="majorHAnsi"/>
-          <w:sz w:val="28"/>
-          <w:szCs w:val="28"/>
-        </w:rPr>
-        <w:t>False.</w:t>
-      </w:r>
-      <w:proofErr w:type="gramEnd"/>
-      <w:r>
-        <w:rPr>
-          <w:rFonts w:asciiTheme="majorHAnsi" w:hAnsiTheme="majorHAnsi" w:cstheme="majorHAnsi"/>
-          <w:sz w:val="28"/>
-          <w:szCs w:val="28"/>
-        </w:rPr>
-        <w:t xml:space="preserve"> More specifically, True Positives, False Positives, True negatives and False Negatives are used to predict the metrics of a classification report as shown below. </w:t>
+        <w:t xml:space="preserve">A Classification report is used to measure the quality of predictions from a classification algorithm. How many predictions are True and how many are False. More specifically, True Positives, False Positives, True negatives and False Negatives are used to predict the metrics of a classification report as shown below. </w:t>
       </w:r>
     </w:p>
     <w:p>
@@ -9675,16 +9033,15 @@
           <w:sz w:val="28"/>
           <w:szCs w:val="28"/>
         </w:rPr>
-        <w:t xml:space="preserve">The report shows the main classification metrics precision, recall and f1-score on a per-class basis. The metrics are calculated by using true and false positives, true and false negatives. Positive and negative in this case are generic names for the predicted classes. There are four ways to check if the predictions are right or </w:t>
-      </w:r>
-      <w:proofErr w:type="gramStart"/>
+        <w:t>The report shows the main classification metrics precision, recall and f1-score on a per-class basis. The metrics are calculated by using true and false positives, true and false negatives. Positive and negative in this case are generic names for the predicted classes. There are four ways to check if the predictions are right or wrong</w:t>
+      </w:r>
       <w:r>
         <w:rPr>
           <w:rFonts w:asciiTheme="majorHAnsi" w:eastAsia="Times New Roman" w:hAnsiTheme="majorHAnsi" w:cstheme="majorHAnsi"/>
           <w:sz w:val="28"/>
           <w:szCs w:val="28"/>
         </w:rPr>
-        <w:t>wrong</w:t>
+        <w:t xml:space="preserve"> </w:t>
       </w:r>
       <w:r>
         <w:rPr>
@@ -9692,17 +9049,8 @@
           <w:sz w:val="28"/>
           <w:szCs w:val="28"/>
         </w:rPr>
-        <w:t xml:space="preserve"> </w:t>
-      </w:r>
-      <w:r>
-        <w:rPr>
-          <w:rFonts w:asciiTheme="majorHAnsi" w:eastAsia="Times New Roman" w:hAnsiTheme="majorHAnsi" w:cstheme="majorHAnsi"/>
-          <w:sz w:val="28"/>
-          <w:szCs w:val="28"/>
-        </w:rPr>
         <w:t>:</w:t>
       </w:r>
-      <w:proofErr w:type="gramEnd"/>
     </w:p>
     <w:p>
       <w:pPr>
@@ -9717,7 +9065,6 @@
           <w:szCs w:val="28"/>
         </w:rPr>
       </w:pPr>
-      <w:proofErr w:type="spellStart"/>
       <w:r>
         <w:rPr>
           <w:rFonts w:asciiTheme="majorHAnsi" w:eastAsia="Times New Roman" w:hAnsiTheme="majorHAnsi" w:cstheme="majorHAnsi"/>
@@ -9726,18 +9073,7 @@
           <w:sz w:val="28"/>
           <w:szCs w:val="28"/>
         </w:rPr>
-        <w:t>TN</w:t>
-      </w:r>
-      <w:proofErr w:type="spellEnd"/>
-      <w:r>
-        <w:rPr>
-          <w:rFonts w:asciiTheme="majorHAnsi" w:eastAsia="Times New Roman" w:hAnsiTheme="majorHAnsi" w:cstheme="majorHAnsi"/>
-          <w:b/>
-          <w:bCs/>
-          <w:sz w:val="28"/>
-          <w:szCs w:val="28"/>
-        </w:rPr>
-        <w:t xml:space="preserve"> / True Negative: </w:t>
+        <w:t xml:space="preserve">TN / True Negative: </w:t>
       </w:r>
       <w:r>
         <w:rPr>
@@ -9957,29 +9293,7 @@
           <w:sz w:val="28"/>
           <w:szCs w:val="28"/>
         </w:rPr>
-        <w:t>Precision = TP</w:t>
-      </w:r>
-      <w:proofErr w:type="gramStart"/>
-      <w:r>
-        <w:rPr>
-          <w:rFonts w:asciiTheme="majorHAnsi" w:eastAsia="Times New Roman" w:hAnsiTheme="majorHAnsi" w:cstheme="majorHAnsi"/>
-          <w:i/>
-          <w:iCs/>
-          <w:sz w:val="28"/>
-          <w:szCs w:val="28"/>
-        </w:rPr>
-        <w:t>/(</w:t>
-      </w:r>
-      <w:proofErr w:type="gramEnd"/>
-      <w:r>
-        <w:rPr>
-          <w:rFonts w:asciiTheme="majorHAnsi" w:eastAsia="Times New Roman" w:hAnsiTheme="majorHAnsi" w:cstheme="majorHAnsi"/>
-          <w:i/>
-          <w:iCs/>
-          <w:sz w:val="28"/>
-          <w:szCs w:val="28"/>
-        </w:rPr>
-        <w:t>TP + FP)</w:t>
+        <w:t>Precision = TP/(TP + FP)</w:t>
       </w:r>
     </w:p>
     <w:p>
@@ -10333,7 +9647,7 @@
                     <pic:cNvPicPr/>
                   </pic:nvPicPr>
                   <pic:blipFill>
-                    <a:blip r:embed="rId33">
+                    <a:blip r:embed="rId34">
                       <a:extLst>
                         <a:ext uri="{28A0092B-C50C-407E-A947-70E740481C1C}">
                           <a14:useLocalDpi xmlns:a14="http://schemas.microsoft.com/office/drawing/2010/main" val="0"/>
@@ -10586,7 +9900,7 @@
                     <pic:cNvPicPr/>
                   </pic:nvPicPr>
                   <pic:blipFill>
-                    <a:blip r:embed="rId34">
+                    <a:blip r:embed="rId35">
                       <a:extLst>
                         <a:ext uri="{28A0092B-C50C-407E-A947-70E740481C1C}">
                           <a14:useLocalDpi xmlns:a14="http://schemas.microsoft.com/office/drawing/2010/main" val="0"/>
@@ -10809,8 +10123,6 @@
         </w:rPr>
         <w:t xml:space="preserve">The feature importance has been done using </w:t>
       </w:r>
-      <w:proofErr w:type="spellStart"/>
-      <w:proofErr w:type="gramStart"/>
       <w:r>
         <w:rPr>
           <w:rFonts w:asciiTheme="majorHAnsi" w:eastAsia="Times New Roman" w:hAnsiTheme="majorHAnsi" w:cstheme="majorHAnsi"/>
@@ -10818,67 +10130,16 @@
           <w:sz w:val="21"/>
           <w:szCs w:val="21"/>
         </w:rPr>
-        <w:t>clf.coef</w:t>
-      </w:r>
-      <w:proofErr w:type="spellEnd"/>
-      <w:proofErr w:type="gramEnd"/>
+        <w:t xml:space="preserve">clf.coef_ </w:t>
+      </w:r>
       <w:r>
         <w:rPr>
           <w:rFonts w:asciiTheme="majorHAnsi" w:eastAsia="Times New Roman" w:hAnsiTheme="majorHAnsi" w:cstheme="majorHAnsi"/>
           <w:color w:val="000000"/>
-          <w:sz w:val="21"/>
-          <w:szCs w:val="21"/>
-        </w:rPr>
-        <w:t xml:space="preserve">_ </w:t>
-      </w:r>
-      <w:r>
-        <w:rPr>
-          <w:rFonts w:asciiTheme="majorHAnsi" w:eastAsia="Times New Roman" w:hAnsiTheme="majorHAnsi" w:cstheme="majorHAnsi"/>
-          <w:color w:val="000000"/>
-          <w:sz w:val="28"/>
-          <w:szCs w:val="28"/>
-        </w:rPr>
-        <w:t>where ‘</w:t>
-      </w:r>
-      <w:proofErr w:type="spellStart"/>
-      <w:r>
-        <w:rPr>
-          <w:rFonts w:asciiTheme="majorHAnsi" w:eastAsia="Times New Roman" w:hAnsiTheme="majorHAnsi" w:cstheme="majorHAnsi"/>
-          <w:color w:val="000000"/>
-          <w:sz w:val="28"/>
-          <w:szCs w:val="28"/>
-        </w:rPr>
-        <w:t>clf</w:t>
-      </w:r>
-      <w:proofErr w:type="spellEnd"/>
-      <w:r>
-        <w:rPr>
-          <w:rFonts w:asciiTheme="majorHAnsi" w:eastAsia="Times New Roman" w:hAnsiTheme="majorHAnsi" w:cstheme="majorHAnsi"/>
-          <w:color w:val="000000"/>
-          <w:sz w:val="28"/>
-          <w:szCs w:val="28"/>
-        </w:rPr>
-        <w:t>’ is the model and ‘.</w:t>
-      </w:r>
-      <w:proofErr w:type="spellStart"/>
-      <w:r>
-        <w:rPr>
-          <w:rFonts w:asciiTheme="majorHAnsi" w:eastAsia="Times New Roman" w:hAnsiTheme="majorHAnsi" w:cstheme="majorHAnsi"/>
-          <w:color w:val="000000"/>
-          <w:sz w:val="28"/>
-          <w:szCs w:val="28"/>
-        </w:rPr>
-        <w:t>coef</w:t>
-      </w:r>
-      <w:proofErr w:type="spellEnd"/>
-      <w:r>
-        <w:rPr>
-          <w:rFonts w:asciiTheme="majorHAnsi" w:eastAsia="Times New Roman" w:hAnsiTheme="majorHAnsi" w:cstheme="majorHAnsi"/>
-          <w:color w:val="000000"/>
-          <w:sz w:val="28"/>
-          <w:szCs w:val="28"/>
-        </w:rPr>
-        <w:t>_’ is the coefficient of each feature.</w:t>
+          <w:sz w:val="28"/>
+          <w:szCs w:val="28"/>
+        </w:rPr>
+        <w:t>where ‘clf’ is the model and ‘.coef_’ is the coefficient of each feature.</w:t>
       </w:r>
     </w:p>
     <w:p>
@@ -10967,9 +10228,9 @@
             <o:lock v:ext="edit" aspectratio="t"/>
           </v:shapetype>
           <v:shape id="_x0000_i1025" type="#_x0000_t75" style="width:451.2pt;height:43.8pt" o:ole="">
-            <v:imagedata r:id="rId35" o:title=""/>
+            <v:imagedata r:id="rId36" o:title=""/>
           </v:shape>
-          <o:OLEObject Type="Embed" ProgID="Word.OpenDocumentText.12" ShapeID="_x0000_i1025" DrawAspect="Content" ObjectID="_1652135151" r:id="rId36"/>
+          <o:OLEObject Type="Embed" ProgID="Word.OpenDocumentText.12" ShapeID="_x0000_i1025" DrawAspect="Content" ObjectID="_1652136547" r:id="rId37"/>
         </w:object>
       </w:r>
     </w:p>
@@ -11060,7 +10321,7 @@
                     <pic:cNvPicPr/>
                   </pic:nvPicPr>
                   <pic:blipFill>
-                    <a:blip r:embed="rId37">
+                    <a:blip r:embed="rId38">
                       <a:extLst>
                         <a:ext uri="{28A0092B-C50C-407E-A947-70E740481C1C}">
                           <a14:useLocalDpi xmlns:a14="http://schemas.microsoft.com/office/drawing/2010/main" val="0"/>
@@ -11242,35 +10503,7 @@
           <w:sz w:val="28"/>
           <w:szCs w:val="28"/>
         </w:rPr>
-        <w:t xml:space="preserve">From the above plot, it can be concluded that </w:t>
-      </w:r>
-      <w:proofErr w:type="spellStart"/>
-      <w:proofErr w:type="gramStart"/>
-      <w:r>
-        <w:rPr>
-          <w:rFonts w:asciiTheme="majorHAnsi" w:hAnsiTheme="majorHAnsi" w:cstheme="majorHAnsi"/>
-          <w:sz w:val="28"/>
-          <w:szCs w:val="28"/>
-        </w:rPr>
-        <w:t>PedigreeFunction</w:t>
-      </w:r>
-      <w:proofErr w:type="spellEnd"/>
-      <w:r>
-        <w:rPr>
-          <w:rFonts w:asciiTheme="majorHAnsi" w:hAnsiTheme="majorHAnsi" w:cstheme="majorHAnsi"/>
-          <w:sz w:val="28"/>
-          <w:szCs w:val="28"/>
-        </w:rPr>
-        <w:t>(</w:t>
-      </w:r>
-      <w:proofErr w:type="gramEnd"/>
-      <w:r>
-        <w:rPr>
-          <w:rFonts w:asciiTheme="majorHAnsi" w:hAnsiTheme="majorHAnsi" w:cstheme="majorHAnsi"/>
-          <w:sz w:val="28"/>
-          <w:szCs w:val="28"/>
-        </w:rPr>
-        <w:t>52.383250806853674%) is the most important feature in deciding if a person has diabetes, followed by Pregnancy, BMI, and so on …</w:t>
+        <w:t>From the above plot, it can be concluded that PedigreeFunction(52.383250806853674%) is the most important feature in deciding if a person has diabetes, followed by Pregnancy, BMI, and so on …</w:t>
       </w:r>
     </w:p>
     <w:p>
@@ -11494,25 +10727,7 @@
           <w:sz w:val="28"/>
           <w:szCs w:val="28"/>
         </w:rPr>
-        <w:t xml:space="preserve">in achieving </w:t>
-      </w:r>
-      <w:proofErr w:type="gramStart"/>
-      <w:r>
-        <w:rPr>
-          <w:rFonts w:asciiTheme="majorHAnsi" w:eastAsia="CIDFont+F1" w:hAnsiTheme="majorHAnsi" w:cstheme="majorHAnsi"/>
-          <w:sz w:val="28"/>
-          <w:szCs w:val="28"/>
-        </w:rPr>
-        <w:t>a</w:t>
-      </w:r>
-      <w:proofErr w:type="gramEnd"/>
-      <w:r>
-        <w:rPr>
-          <w:rFonts w:asciiTheme="majorHAnsi" w:eastAsia="CIDFont+F1" w:hAnsiTheme="majorHAnsi" w:cstheme="majorHAnsi"/>
-          <w:sz w:val="28"/>
-          <w:szCs w:val="28"/>
-        </w:rPr>
-        <w:t xml:space="preserve"> 81.5% accuracy on testing data. Even on testing the data with random datasets (derived from the main dataset), the model achieved an accuracy of above 70%. This might be because of underfitting of the model</w:t>
+        <w:t>in achieving a 81.5% accuracy on testing data. Even on testing the data with random datasets (derived from the main dataset), the model achieved an accuracy of above 70%. This might be because of underfitting of the model</w:t>
       </w:r>
       <w:r>
         <w:rPr>
@@ -11635,17 +10850,17 @@
           <w:szCs w:val="26"/>
         </w:rPr>
       </w:pPr>
-      <w:hyperlink r:id="rId38" w:history="1">
+      <w:hyperlink r:id="rId39" w:history="1">
         <w:r>
           <w:rPr>
             <w:rStyle w:val="Hyperlink"/>
             <w:rFonts w:asciiTheme="majorHAnsi" w:hAnsiTheme="majorHAnsi" w:cstheme="majorHAnsi"/>
-            <w:color w:val="1F3864" w:themeColor="accent1" w:themeShade="80"/>
+            <w:color w:val="023160" w:themeColor="hyperlink" w:themeShade="80"/>
             <w:sz w:val="26"/>
             <w:szCs w:val="26"/>
             <w:u w:val="none"/>
           </w:rPr>
-          <w:t>https://www.kaggle.com/uciml/pima-indians-diabetes-database(source</w:t>
+          <w:t>https://www.kaggle.com/uciml/pima-indians-diabetes-database (source</w:t>
         </w:r>
       </w:hyperlink>
       <w:r>
@@ -11671,7 +10886,7 @@
           <w:szCs w:val="26"/>
         </w:rPr>
       </w:pPr>
-      <w:hyperlink r:id="rId39" w:history="1">
+      <w:hyperlink r:id="rId40" w:history="1">
         <w:r>
           <w:rPr>
             <w:rStyle w:val="Hyperlink"/>
@@ -11698,7 +10913,7 @@
           <w:szCs w:val="26"/>
         </w:rPr>
       </w:pPr>
-      <w:hyperlink r:id="rId40" w:history="1">
+      <w:hyperlink r:id="rId41" w:history="1">
         <w:r>
           <w:rPr>
             <w:rStyle w:val="Hyperlink"/>
@@ -11725,7 +10940,7 @@
           <w:szCs w:val="26"/>
         </w:rPr>
       </w:pPr>
-      <w:hyperlink r:id="rId41" w:history="1">
+      <w:hyperlink r:id="rId42" w:history="1">
         <w:r>
           <w:rPr>
             <w:rStyle w:val="Hyperlink"/>
@@ -11752,7 +10967,7 @@
           <w:szCs w:val="26"/>
         </w:rPr>
       </w:pPr>
-      <w:hyperlink r:id="rId42" w:history="1">
+      <w:hyperlink r:id="rId43" w:history="1">
         <w:r>
           <w:rPr>
             <w:rStyle w:val="Hyperlink"/>
@@ -11779,7 +10994,7 @@
           <w:szCs w:val="26"/>
         </w:rPr>
       </w:pPr>
-      <w:hyperlink r:id="rId43" w:history="1">
+      <w:hyperlink r:id="rId44" w:history="1">
         <w:r>
           <w:rPr>
             <w:rStyle w:val="Hyperlink"/>
@@ -11806,7 +11021,7 @@
           <w:szCs w:val="26"/>
         </w:rPr>
       </w:pPr>
-      <w:hyperlink r:id="rId44" w:history="1">
+      <w:hyperlink r:id="rId45" w:history="1">
         <w:r>
           <w:rPr>
             <w:rStyle w:val="Hyperlink"/>
@@ -11833,7 +11048,7 @@
           <w:szCs w:val="26"/>
         </w:rPr>
       </w:pPr>
-      <w:hyperlink r:id="rId45" w:history="1">
+      <w:hyperlink r:id="rId46" w:history="1">
         <w:r>
           <w:rPr>
             <w:rStyle w:val="Hyperlink"/>
@@ -11860,7 +11075,7 @@
           <w:szCs w:val="26"/>
         </w:rPr>
       </w:pPr>
-      <w:hyperlink r:id="rId46" w:history="1">
+      <w:hyperlink r:id="rId47" w:history="1">
         <w:r>
           <w:rPr>
             <w:rStyle w:val="Hyperlink"/>
@@ -11887,7 +11102,7 @@
           <w:szCs w:val="26"/>
         </w:rPr>
       </w:pPr>
-      <w:hyperlink r:id="rId47" w:history="1">
+      <w:hyperlink r:id="rId48" w:history="1">
         <w:r>
           <w:rPr>
             <w:rStyle w:val="Hyperlink"/>
@@ -11914,7 +11129,7 @@
           <w:szCs w:val="26"/>
         </w:rPr>
       </w:pPr>
-      <w:hyperlink r:id="rId48" w:history="1">
+      <w:hyperlink r:id="rId49" w:history="1">
         <w:r>
           <w:rPr>
             <w:rStyle w:val="Hyperlink"/>
@@ -11941,7 +11156,7 @@
           <w:szCs w:val="26"/>
         </w:rPr>
       </w:pPr>
-      <w:hyperlink r:id="rId49" w:history="1">
+      <w:hyperlink r:id="rId50" w:history="1">
         <w:r>
           <w:rPr>
             <w:rStyle w:val="Hyperlink"/>
@@ -11968,7 +11183,7 @@
           <w:szCs w:val="26"/>
         </w:rPr>
       </w:pPr>
-      <w:hyperlink r:id="rId50" w:history="1">
+      <w:hyperlink r:id="rId51" w:history="1">
         <w:r>
           <w:rPr>
             <w:rStyle w:val="Hyperlink"/>
@@ -11995,7 +11210,7 @@
           <w:szCs w:val="26"/>
         </w:rPr>
       </w:pPr>
-      <w:hyperlink r:id="rId51" w:history="1">
+      <w:hyperlink r:id="rId52" w:history="1">
         <w:r>
           <w:rPr>
             <w:rStyle w:val="Hyperlink"/>
@@ -12022,7 +11237,7 @@
           <w:szCs w:val="26"/>
         </w:rPr>
       </w:pPr>
-      <w:hyperlink r:id="rId52" w:history="1">
+      <w:hyperlink r:id="rId53" w:history="1">
         <w:r>
           <w:rPr>
             <w:rStyle w:val="Hyperlink"/>
@@ -17888,6 +17103,18 @@
     <w:basedOn w:val="DefaultParagraphFont"/>
     <w:rsid w:val="000B4740"/>
   </w:style>
+  <w:style w:type="character" w:styleId="FollowedHyperlink">
+    <w:name w:val="FollowedHyperlink"/>
+    <w:basedOn w:val="DefaultParagraphFont"/>
+    <w:uiPriority w:val="99"/>
+    <w:semiHidden/>
+    <w:unhideWhenUsed/>
+    <w:rsid w:val="00581648"/>
+    <w:rPr>
+      <w:color w:val="954F72" w:themeColor="followedHyperlink"/>
+      <w:u w:val="single"/>
+    </w:rPr>
+  </w:style>
 </w:styles>
 </file>
 
@@ -18191,7 +17418,7 @@
 </file>
 
 <file path=customXml/itemProps1.xml><?xml version="1.0" encoding="utf-8"?>
-<ds:datastoreItem xmlns:ds="http://schemas.openxmlformats.org/officeDocument/2006/customXml" ds:itemID="{20AF43D2-0D5E-49A5-AD1B-0ABCE8343C40}">
+<ds:datastoreItem xmlns:ds="http://schemas.openxmlformats.org/officeDocument/2006/customXml" ds:itemID="{1CE01BE0-1FF8-4593-8A34-1F73E0D67DB2}">
   <ds:schemaRefs>
     <ds:schemaRef ds:uri="http://schemas.openxmlformats.org/officeDocument/2006/bibliography"/>
   </ds:schemaRefs>

</xml_diff>

<commit_message>
Fourth commit, updated references link.
</commit_message>
<xml_diff>
--- a/Internship/PROJECT REPORT ON DIABETES PATIENT CLASSIFICATION(final).docx
+++ b/Internship/PROJECT REPORT ON DIABETES PATIENT CLASSIFICATION(final).docx
@@ -608,49 +608,53 @@
         </w:rPr>
         <w:t xml:space="preserve">       </w:t>
       </w:r>
+      <w:proofErr w:type="spellStart"/>
+      <w:proofErr w:type="gramStart"/>
       <w:r>
         <w:rPr>
           <w:rFonts w:asciiTheme="majorHAnsi" w:eastAsia="Arial" w:hAnsiTheme="majorHAnsi" w:cstheme="majorHAnsi"/>
           <w:sz w:val="24"/>
           <w:szCs w:val="24"/>
         </w:rPr>
-        <w:t>B.Tech (Information Technology)</w:t>
-      </w:r>
-    </w:p>
-    <w:p>
-      <w:pPr>
-        <w:jc w:val="center"/>
-        <w:rPr>
-          <w:rFonts w:asciiTheme="majorHAnsi" w:hAnsiTheme="majorHAnsi" w:cstheme="majorHAnsi"/>
-          <w:sz w:val="16"/>
-          <w:szCs w:val="16"/>
-        </w:rPr>
-      </w:pPr>
-    </w:p>
-    <w:p>
-      <w:pPr>
-        <w:ind w:left="160"/>
-        <w:rPr>
-          <w:rFonts w:asciiTheme="majorHAnsi" w:hAnsiTheme="majorHAnsi" w:cstheme="majorHAnsi"/>
-          <w:sz w:val="12"/>
-          <w:szCs w:val="12"/>
-        </w:rPr>
-      </w:pPr>
+        <w:t>B.Tech</w:t>
+      </w:r>
+      <w:proofErr w:type="spellEnd"/>
+      <w:proofErr w:type="gramEnd"/>
       <w:r>
         <w:rPr>
           <w:rFonts w:asciiTheme="majorHAnsi" w:eastAsia="Arial" w:hAnsiTheme="majorHAnsi" w:cstheme="majorHAnsi"/>
           <w:sz w:val="24"/>
           <w:szCs w:val="24"/>
         </w:rPr>
-        <w:t xml:space="preserve">                                                                              </w:t>
-      </w:r>
+        <w:t xml:space="preserve"> (Information Technology)</w:t>
+      </w:r>
+    </w:p>
+    <w:p>
+      <w:pPr>
+        <w:jc w:val="center"/>
+        <w:rPr>
+          <w:rFonts w:asciiTheme="majorHAnsi" w:hAnsiTheme="majorHAnsi" w:cstheme="majorHAnsi"/>
+          <w:sz w:val="16"/>
+          <w:szCs w:val="16"/>
+        </w:rPr>
+      </w:pPr>
+    </w:p>
+    <w:p>
+      <w:pPr>
+        <w:ind w:left="160"/>
+        <w:rPr>
+          <w:rFonts w:asciiTheme="majorHAnsi" w:hAnsiTheme="majorHAnsi" w:cstheme="majorHAnsi"/>
+          <w:sz w:val="12"/>
+          <w:szCs w:val="12"/>
+        </w:rPr>
+      </w:pPr>
       <w:r>
         <w:rPr>
           <w:rFonts w:asciiTheme="majorHAnsi" w:eastAsia="Arial" w:hAnsiTheme="majorHAnsi" w:cstheme="majorHAnsi"/>
           <w:sz w:val="24"/>
           <w:szCs w:val="24"/>
         </w:rPr>
-        <w:t xml:space="preserve">        </w:t>
+        <w:t xml:space="preserve">                                                                              </w:t>
       </w:r>
       <w:r>
         <w:rPr>
@@ -658,7 +662,7 @@
           <w:sz w:val="24"/>
           <w:szCs w:val="24"/>
         </w:rPr>
-        <w:t xml:space="preserve"> </w:t>
+        <w:t xml:space="preserve">        </w:t>
       </w:r>
       <w:r>
         <w:rPr>
@@ -666,160 +670,6 @@
           <w:sz w:val="24"/>
           <w:szCs w:val="24"/>
         </w:rPr>
-        <w:t>(2018-2022)</w:t>
-      </w:r>
-    </w:p>
-    <w:p>
-      <w:pPr>
-        <w:jc w:val="center"/>
-        <w:rPr>
-          <w:rFonts w:asciiTheme="majorHAnsi" w:hAnsiTheme="majorHAnsi" w:cstheme="majorHAnsi"/>
-          <w:sz w:val="14"/>
-          <w:szCs w:val="14"/>
-        </w:rPr>
-      </w:pPr>
-    </w:p>
-    <w:p>
-      <w:pPr>
-        <w:ind w:left="160"/>
-        <w:rPr>
-          <w:rFonts w:asciiTheme="majorHAnsi" w:hAnsiTheme="majorHAnsi" w:cstheme="majorHAnsi"/>
-          <w:sz w:val="10"/>
-          <w:szCs w:val="10"/>
-        </w:rPr>
-      </w:pPr>
-      <w:r>
-        <w:rPr>
-          <w:rFonts w:asciiTheme="majorHAnsi" w:eastAsia="Arial" w:hAnsiTheme="majorHAnsi" w:cstheme="majorHAnsi"/>
-        </w:rPr>
-        <w:t xml:space="preserve">                                                        </w:t>
-      </w:r>
-      <w:r>
-        <w:rPr>
-          <w:rFonts w:asciiTheme="majorHAnsi" w:eastAsia="Arial" w:hAnsiTheme="majorHAnsi" w:cstheme="majorHAnsi"/>
-        </w:rPr>
-        <w:t xml:space="preserve">             </w:t>
-      </w:r>
-      <w:r>
-        <w:rPr>
-          <w:rFonts w:asciiTheme="majorHAnsi" w:eastAsia="Arial" w:hAnsiTheme="majorHAnsi" w:cstheme="majorHAnsi"/>
-        </w:rPr>
-        <w:t xml:space="preserve"> </w:t>
-      </w:r>
-      <w:r>
-        <w:rPr>
-          <w:rFonts w:asciiTheme="majorHAnsi" w:eastAsia="Arial" w:hAnsiTheme="majorHAnsi" w:cstheme="majorHAnsi"/>
-        </w:rPr>
-        <w:t>KIIT Deemed to be University, Bhubaneswar</w:t>
-      </w:r>
-    </w:p>
-    <w:p>
-      <w:pPr>
-        <w:jc w:val="center"/>
-        <w:rPr>
-          <w:rFonts w:asciiTheme="majorHAnsi" w:hAnsiTheme="majorHAnsi" w:cstheme="majorHAnsi"/>
-          <w:sz w:val="16"/>
-          <w:szCs w:val="16"/>
-        </w:rPr>
-      </w:pPr>
-    </w:p>
-    <w:p>
-      <w:pPr>
-        <w:ind w:left="160"/>
-        <w:rPr>
-          <w:rFonts w:asciiTheme="majorHAnsi" w:eastAsia="Arial" w:hAnsiTheme="majorHAnsi" w:cstheme="majorHAnsi"/>
-          <w:sz w:val="28"/>
-          <w:szCs w:val="28"/>
-        </w:rPr>
-      </w:pPr>
-      <w:r>
-        <w:rPr>
-          <w:rFonts w:asciiTheme="majorHAnsi" w:eastAsia="Arial" w:hAnsiTheme="majorHAnsi" w:cstheme="majorHAnsi"/>
-          <w:sz w:val="28"/>
-          <w:szCs w:val="28"/>
-        </w:rPr>
-        <w:t xml:space="preserve">                                                               </w:t>
-      </w:r>
-      <w:r>
-        <w:rPr>
-          <w:rFonts w:asciiTheme="majorHAnsi" w:eastAsia="Arial" w:hAnsiTheme="majorHAnsi" w:cstheme="majorHAnsi"/>
-          <w:sz w:val="28"/>
-          <w:szCs w:val="28"/>
-        </w:rPr>
-        <w:t xml:space="preserve">        </w:t>
-      </w:r>
-      <w:r>
-        <w:rPr>
-          <w:rFonts w:asciiTheme="majorHAnsi" w:eastAsia="Arial" w:hAnsiTheme="majorHAnsi" w:cstheme="majorHAnsi"/>
-          <w:sz w:val="28"/>
-          <w:szCs w:val="28"/>
-        </w:rPr>
-        <w:t xml:space="preserve"> </w:t>
-      </w:r>
-      <w:r>
-        <w:rPr>
-          <w:rFonts w:asciiTheme="majorHAnsi" w:eastAsia="Arial" w:hAnsiTheme="majorHAnsi" w:cstheme="majorHAnsi"/>
-          <w:sz w:val="28"/>
-          <w:szCs w:val="28"/>
-          <w:u w:val="single"/>
-        </w:rPr>
-        <w:t>Submitted to</w:t>
-      </w:r>
-      <w:r>
-        <w:rPr>
-          <w:rFonts w:asciiTheme="majorHAnsi" w:eastAsia="Arial" w:hAnsiTheme="majorHAnsi" w:cstheme="majorHAnsi"/>
-          <w:sz w:val="28"/>
-          <w:szCs w:val="28"/>
-        </w:rPr>
-        <w:t xml:space="preserve"> :</w:t>
-      </w:r>
-    </w:p>
-    <w:p>
-      <w:pPr>
-        <w:ind w:left="160"/>
-        <w:jc w:val="center"/>
-        <w:rPr>
-          <w:rFonts w:asciiTheme="majorHAnsi" w:hAnsiTheme="majorHAnsi" w:cstheme="majorHAnsi"/>
-          <w:sz w:val="12"/>
-          <w:szCs w:val="12"/>
-        </w:rPr>
-      </w:pPr>
-    </w:p>
-    <w:p>
-      <w:pPr>
-        <w:jc w:val="center"/>
-        <w:rPr>
-          <w:rFonts w:asciiTheme="majorHAnsi" w:hAnsiTheme="majorHAnsi" w:cstheme="majorHAnsi"/>
-          <w:sz w:val="16"/>
-          <w:szCs w:val="16"/>
-        </w:rPr>
-      </w:pPr>
-    </w:p>
-    <w:p>
-      <w:pPr>
-        <w:ind w:left="160"/>
-        <w:rPr>
-          <w:rFonts w:asciiTheme="majorHAnsi" w:hAnsiTheme="majorHAnsi" w:cstheme="majorHAnsi"/>
-          <w:sz w:val="12"/>
-          <w:szCs w:val="12"/>
-        </w:rPr>
-      </w:pPr>
-      <w:r>
-        <w:rPr>
-          <w:rFonts w:asciiTheme="majorHAnsi" w:eastAsia="Arial" w:hAnsiTheme="majorHAnsi" w:cstheme="majorHAnsi"/>
-        </w:rPr>
-        <w:t xml:space="preserve">                                                                                    </w:t>
-      </w:r>
-      <w:r>
-        <w:rPr>
-          <w:rFonts w:asciiTheme="majorHAnsi" w:eastAsia="Arial" w:hAnsiTheme="majorHAnsi" w:cstheme="majorHAnsi"/>
-        </w:rPr>
-        <w:t xml:space="preserve">        </w:t>
-      </w:r>
-      <w:r>
-        <w:rPr>
-          <w:rFonts w:asciiTheme="majorHAnsi" w:eastAsia="Arial" w:hAnsiTheme="majorHAnsi" w:cstheme="majorHAnsi"/>
-        </w:rPr>
         <w:t xml:space="preserve"> </w:t>
       </w:r>
       <w:r>
@@ -828,7 +678,51 @@
           <w:sz w:val="24"/>
           <w:szCs w:val="24"/>
         </w:rPr>
-        <w:t>Mr. Bipul Shahi</w:t>
+        <w:t>(2018-2022)</w:t>
+      </w:r>
+    </w:p>
+    <w:p>
+      <w:pPr>
+        <w:jc w:val="center"/>
+        <w:rPr>
+          <w:rFonts w:asciiTheme="majorHAnsi" w:hAnsiTheme="majorHAnsi" w:cstheme="majorHAnsi"/>
+          <w:sz w:val="14"/>
+          <w:szCs w:val="14"/>
+        </w:rPr>
+      </w:pPr>
+    </w:p>
+    <w:p>
+      <w:pPr>
+        <w:ind w:left="160"/>
+        <w:rPr>
+          <w:rFonts w:asciiTheme="majorHAnsi" w:hAnsiTheme="majorHAnsi" w:cstheme="majorHAnsi"/>
+          <w:sz w:val="10"/>
+          <w:szCs w:val="10"/>
+        </w:rPr>
+      </w:pPr>
+      <w:r>
+        <w:rPr>
+          <w:rFonts w:asciiTheme="majorHAnsi" w:eastAsia="Arial" w:hAnsiTheme="majorHAnsi" w:cstheme="majorHAnsi"/>
+        </w:rPr>
+        <w:t xml:space="preserve">                                                        </w:t>
+      </w:r>
+      <w:r>
+        <w:rPr>
+          <w:rFonts w:asciiTheme="majorHAnsi" w:eastAsia="Arial" w:hAnsiTheme="majorHAnsi" w:cstheme="majorHAnsi"/>
+        </w:rPr>
+        <w:t xml:space="preserve">             </w:t>
+      </w:r>
+      <w:r>
+        <w:rPr>
+          <w:rFonts w:asciiTheme="majorHAnsi" w:eastAsia="Arial" w:hAnsiTheme="majorHAnsi" w:cstheme="majorHAnsi"/>
+        </w:rPr>
+        <w:t xml:space="preserve"> </w:t>
+      </w:r>
+      <w:r>
+        <w:rPr>
+          <w:rFonts w:asciiTheme="majorHAnsi" w:eastAsia="Arial" w:hAnsiTheme="majorHAnsi" w:cstheme="majorHAnsi"/>
+        </w:rPr>
+        <w:t>KIIT Deemed to be University, Bhubaneswar</w:t>
       </w:r>
     </w:p>
     <w:p>
@@ -845,70 +739,181 @@
       <w:pPr>
         <w:ind w:left="160"/>
         <w:rPr>
+          <w:rFonts w:asciiTheme="majorHAnsi" w:eastAsia="Arial" w:hAnsiTheme="majorHAnsi" w:cstheme="majorHAnsi"/>
+          <w:sz w:val="28"/>
+          <w:szCs w:val="28"/>
+        </w:rPr>
+      </w:pPr>
+      <w:r>
+        <w:rPr>
+          <w:rFonts w:asciiTheme="majorHAnsi" w:eastAsia="Arial" w:hAnsiTheme="majorHAnsi" w:cstheme="majorHAnsi"/>
+          <w:sz w:val="28"/>
+          <w:szCs w:val="28"/>
+        </w:rPr>
+        <w:t xml:space="preserve">                                                               </w:t>
+      </w:r>
+      <w:r>
+        <w:rPr>
+          <w:rFonts w:asciiTheme="majorHAnsi" w:eastAsia="Arial" w:hAnsiTheme="majorHAnsi" w:cstheme="majorHAnsi"/>
+          <w:sz w:val="28"/>
+          <w:szCs w:val="28"/>
+        </w:rPr>
+        <w:t xml:space="preserve">        </w:t>
+      </w:r>
+      <w:r>
+        <w:rPr>
+          <w:rFonts w:asciiTheme="majorHAnsi" w:eastAsia="Arial" w:hAnsiTheme="majorHAnsi" w:cstheme="majorHAnsi"/>
+          <w:sz w:val="28"/>
+          <w:szCs w:val="28"/>
+        </w:rPr>
+        <w:t xml:space="preserve"> </w:t>
+      </w:r>
+      <w:r>
+        <w:rPr>
+          <w:rFonts w:asciiTheme="majorHAnsi" w:eastAsia="Arial" w:hAnsiTheme="majorHAnsi" w:cstheme="majorHAnsi"/>
+          <w:sz w:val="28"/>
+          <w:szCs w:val="28"/>
+          <w:u w:val="single"/>
+        </w:rPr>
+        <w:t xml:space="preserve">Submitted </w:t>
+      </w:r>
+      <w:proofErr w:type="gramStart"/>
+      <w:r>
+        <w:rPr>
+          <w:rFonts w:asciiTheme="majorHAnsi" w:eastAsia="Arial" w:hAnsiTheme="majorHAnsi" w:cstheme="majorHAnsi"/>
+          <w:sz w:val="28"/>
+          <w:szCs w:val="28"/>
+          <w:u w:val="single"/>
+        </w:rPr>
+        <w:t>to</w:t>
+      </w:r>
+      <w:r>
+        <w:rPr>
+          <w:rFonts w:asciiTheme="majorHAnsi" w:eastAsia="Arial" w:hAnsiTheme="majorHAnsi" w:cstheme="majorHAnsi"/>
+          <w:sz w:val="28"/>
+          <w:szCs w:val="28"/>
+        </w:rPr>
+        <w:t xml:space="preserve"> :</w:t>
+      </w:r>
+      <w:proofErr w:type="gramEnd"/>
+    </w:p>
+    <w:p>
+      <w:pPr>
+        <w:ind w:left="160"/>
+        <w:jc w:val="center"/>
+        <w:rPr>
           <w:rFonts w:asciiTheme="majorHAnsi" w:hAnsiTheme="majorHAnsi" w:cstheme="majorHAnsi"/>
           <w:sz w:val="12"/>
           <w:szCs w:val="12"/>
         </w:rPr>
       </w:pPr>
+    </w:p>
+    <w:p>
+      <w:pPr>
+        <w:jc w:val="center"/>
+        <w:rPr>
+          <w:rFonts w:asciiTheme="majorHAnsi" w:hAnsiTheme="majorHAnsi" w:cstheme="majorHAnsi"/>
+          <w:sz w:val="16"/>
+          <w:szCs w:val="16"/>
+        </w:rPr>
+      </w:pPr>
+    </w:p>
+    <w:p>
+      <w:pPr>
+        <w:ind w:left="160"/>
+        <w:rPr>
+          <w:rFonts w:asciiTheme="majorHAnsi" w:hAnsiTheme="majorHAnsi" w:cstheme="majorHAnsi"/>
+          <w:sz w:val="12"/>
+          <w:szCs w:val="12"/>
+        </w:rPr>
+      </w:pPr>
+      <w:r>
+        <w:rPr>
+          <w:rFonts w:asciiTheme="majorHAnsi" w:eastAsia="Arial" w:hAnsiTheme="majorHAnsi" w:cstheme="majorHAnsi"/>
+        </w:rPr>
+        <w:t xml:space="preserve">                                                                                    </w:t>
+      </w:r>
+      <w:r>
+        <w:rPr>
+          <w:rFonts w:asciiTheme="majorHAnsi" w:eastAsia="Arial" w:hAnsiTheme="majorHAnsi" w:cstheme="majorHAnsi"/>
+        </w:rPr>
+        <w:t xml:space="preserve">        </w:t>
+      </w:r>
+      <w:r>
+        <w:rPr>
+          <w:rFonts w:asciiTheme="majorHAnsi" w:eastAsia="Arial" w:hAnsiTheme="majorHAnsi" w:cstheme="majorHAnsi"/>
+        </w:rPr>
+        <w:t xml:space="preserve"> </w:t>
+      </w:r>
       <w:r>
         <w:rPr>
           <w:rFonts w:asciiTheme="majorHAnsi" w:eastAsia="Arial" w:hAnsiTheme="majorHAnsi" w:cstheme="majorHAnsi"/>
           <w:sz w:val="24"/>
           <w:szCs w:val="24"/>
         </w:rPr>
-        <w:t xml:space="preserve">                                                                   </w:t>
-      </w:r>
+        <w:t xml:space="preserve">Mr. </w:t>
+      </w:r>
+      <w:proofErr w:type="spellStart"/>
       <w:r>
         <w:rPr>
           <w:rFonts w:asciiTheme="majorHAnsi" w:eastAsia="Arial" w:hAnsiTheme="majorHAnsi" w:cstheme="majorHAnsi"/>
           <w:sz w:val="24"/>
           <w:szCs w:val="24"/>
         </w:rPr>
-        <w:t xml:space="preserve">       </w:t>
-      </w:r>
+        <w:t>Bipul</w:t>
+      </w:r>
+      <w:proofErr w:type="spellEnd"/>
       <w:r>
         <w:rPr>
           <w:rFonts w:asciiTheme="majorHAnsi" w:eastAsia="Arial" w:hAnsiTheme="majorHAnsi" w:cstheme="majorHAnsi"/>
           <w:sz w:val="24"/>
           <w:szCs w:val="24"/>
         </w:rPr>
-        <w:t xml:space="preserve"> </w:t>
-      </w:r>
+        <w:t xml:space="preserve"> Shahi</w:t>
+      </w:r>
+    </w:p>
+    <w:p>
+      <w:pPr>
+        <w:jc w:val="center"/>
+        <w:rPr>
+          <w:rFonts w:asciiTheme="majorHAnsi" w:hAnsiTheme="majorHAnsi" w:cstheme="majorHAnsi"/>
+          <w:sz w:val="16"/>
+          <w:szCs w:val="16"/>
+        </w:rPr>
+      </w:pPr>
+    </w:p>
+    <w:p>
+      <w:pPr>
+        <w:ind w:left="160"/>
+        <w:rPr>
+          <w:rFonts w:asciiTheme="majorHAnsi" w:hAnsiTheme="majorHAnsi" w:cstheme="majorHAnsi"/>
+          <w:sz w:val="12"/>
+          <w:szCs w:val="12"/>
+        </w:rPr>
+      </w:pPr>
       <w:r>
         <w:rPr>
           <w:rFonts w:asciiTheme="majorHAnsi" w:eastAsia="Arial" w:hAnsiTheme="majorHAnsi" w:cstheme="majorHAnsi"/>
           <w:sz w:val="24"/>
           <w:szCs w:val="24"/>
         </w:rPr>
-        <w:t>(Instructor &amp; project-mentor)</w:t>
-      </w:r>
-    </w:p>
-    <w:p>
-      <w:pPr>
-        <w:jc w:val="center"/>
-        <w:rPr>
-          <w:rFonts w:asciiTheme="majorHAnsi" w:hAnsiTheme="majorHAnsi" w:cstheme="majorHAnsi"/>
-          <w:sz w:val="16"/>
-          <w:szCs w:val="16"/>
-        </w:rPr>
-      </w:pPr>
-    </w:p>
-    <w:p>
-      <w:pPr>
-        <w:ind w:left="160"/>
+        <w:t xml:space="preserve">                                                                   </w:t>
+      </w:r>
+      <w:r>
         <w:rPr>
           <w:rFonts w:asciiTheme="majorHAnsi" w:eastAsia="Arial" w:hAnsiTheme="majorHAnsi" w:cstheme="majorHAnsi"/>
           <w:sz w:val="24"/>
           <w:szCs w:val="24"/>
         </w:rPr>
-      </w:pPr>
+        <w:t xml:space="preserve">       </w:t>
+      </w:r>
       <w:r>
         <w:rPr>
           <w:rFonts w:asciiTheme="majorHAnsi" w:eastAsia="Arial" w:hAnsiTheme="majorHAnsi" w:cstheme="majorHAnsi"/>
           <w:sz w:val="24"/>
           <w:szCs w:val="24"/>
         </w:rPr>
-        <w:t xml:space="preserve">                                                                          </w:t>
+        <w:t xml:space="preserve"> </w:t>
       </w:r>
       <w:r>
         <w:rPr>
@@ -916,72 +921,138 @@
           <w:sz w:val="24"/>
           <w:szCs w:val="24"/>
         </w:rPr>
-        <w:t xml:space="preserve">        </w:t>
-      </w:r>
-      <w:r>
+        <w:t>(Instructor &amp; project-mentor)</w:t>
+      </w:r>
+    </w:p>
+    <w:p>
+      <w:pPr>
+        <w:jc w:val="center"/>
+        <w:rPr>
+          <w:rFonts w:asciiTheme="majorHAnsi" w:hAnsiTheme="majorHAnsi" w:cstheme="majorHAnsi"/>
+          <w:sz w:val="16"/>
+          <w:szCs w:val="16"/>
+        </w:rPr>
+      </w:pPr>
+    </w:p>
+    <w:p>
+      <w:pPr>
+        <w:ind w:left="160"/>
         <w:rPr>
           <w:rFonts w:asciiTheme="majorHAnsi" w:eastAsia="Arial" w:hAnsiTheme="majorHAnsi" w:cstheme="majorHAnsi"/>
           <w:sz w:val="24"/>
           <w:szCs w:val="24"/>
         </w:rPr>
-        <w:t>Diginique Techlabs</w:t>
-      </w:r>
-    </w:p>
-    <w:p>
-      <w:pPr>
-        <w:ind w:left="160"/>
-        <w:jc w:val="center"/>
-        <w:rPr>
-          <w:rFonts w:asciiTheme="majorHAnsi" w:hAnsiTheme="majorHAnsi" w:cstheme="majorHAnsi"/>
-          <w:sz w:val="4"/>
-          <w:szCs w:val="4"/>
-        </w:rPr>
-      </w:pPr>
-    </w:p>
-    <w:p>
-      <w:pPr>
-        <w:ind w:left="160"/>
-        <w:jc w:val="center"/>
-        <w:rPr>
-          <w:rFonts w:asciiTheme="majorHAnsi" w:hAnsiTheme="majorHAnsi" w:cstheme="majorHAnsi"/>
-          <w:sz w:val="24"/>
-          <w:szCs w:val="24"/>
-        </w:rPr>
-      </w:pPr>
-    </w:p>
-    <w:p>
-      <w:pPr>
-        <w:ind w:left="160"/>
+      </w:pPr>
+      <w:r>
         <w:rPr>
           <w:rFonts w:asciiTheme="majorHAnsi" w:eastAsia="Arial" w:hAnsiTheme="majorHAnsi" w:cstheme="majorHAnsi"/>
           <w:sz w:val="24"/>
           <w:szCs w:val="24"/>
         </w:rPr>
-      </w:pPr>
-      <w:r>
-        <w:rPr>
-          <w:rFonts w:asciiTheme="majorHAnsi" w:hAnsiTheme="majorHAnsi" w:cstheme="majorHAnsi"/>
+        <w:t xml:space="preserve">                                                                          </w:t>
+      </w:r>
+      <w:r>
+        <w:rPr>
+          <w:rFonts w:asciiTheme="majorHAnsi" w:eastAsia="Arial" w:hAnsiTheme="majorHAnsi" w:cstheme="majorHAnsi"/>
           <w:sz w:val="24"/>
           <w:szCs w:val="24"/>
         </w:rPr>
-        <w:t xml:space="preserve">                                                                    </w:t>
-      </w:r>
-      <w:r>
-        <w:rPr>
-          <w:rFonts w:asciiTheme="majorHAnsi" w:hAnsiTheme="majorHAnsi" w:cstheme="majorHAnsi"/>
+        <w:t xml:space="preserve">        </w:t>
+      </w:r>
+      <w:proofErr w:type="spellStart"/>
+      <w:r>
+        <w:rPr>
+          <w:rFonts w:asciiTheme="majorHAnsi" w:eastAsia="Arial" w:hAnsiTheme="majorHAnsi" w:cstheme="majorHAnsi"/>
           <w:sz w:val="24"/>
           <w:szCs w:val="24"/>
         </w:rPr>
-        <w:t xml:space="preserve">        </w:t>
-      </w:r>
-      <w:r>
-        <w:rPr>
-          <w:rFonts w:asciiTheme="majorHAnsi" w:hAnsiTheme="majorHAnsi" w:cstheme="majorHAnsi"/>
+        <w:t>Diginique</w:t>
+      </w:r>
+      <w:proofErr w:type="spellEnd"/>
+      <w:r>
+        <w:rPr>
+          <w:rFonts w:asciiTheme="majorHAnsi" w:eastAsia="Arial" w:hAnsiTheme="majorHAnsi" w:cstheme="majorHAnsi"/>
           <w:sz w:val="24"/>
           <w:szCs w:val="24"/>
         </w:rPr>
-        <w:t>IIT Roorkee, Uttrakhand</w:t>
-      </w:r>
+        <w:t xml:space="preserve"> </w:t>
+      </w:r>
+      <w:proofErr w:type="spellStart"/>
+      <w:r>
+        <w:rPr>
+          <w:rFonts w:asciiTheme="majorHAnsi" w:eastAsia="Arial" w:hAnsiTheme="majorHAnsi" w:cstheme="majorHAnsi"/>
+          <w:sz w:val="24"/>
+          <w:szCs w:val="24"/>
+        </w:rPr>
+        <w:t>Techlabs</w:t>
+      </w:r>
+      <w:proofErr w:type="spellEnd"/>
+    </w:p>
+    <w:p>
+      <w:pPr>
+        <w:ind w:left="160"/>
+        <w:jc w:val="center"/>
+        <w:rPr>
+          <w:rFonts w:asciiTheme="majorHAnsi" w:hAnsiTheme="majorHAnsi" w:cstheme="majorHAnsi"/>
+          <w:sz w:val="4"/>
+          <w:szCs w:val="4"/>
+        </w:rPr>
+      </w:pPr>
+    </w:p>
+    <w:p>
+      <w:pPr>
+        <w:ind w:left="160"/>
+        <w:jc w:val="center"/>
+        <w:rPr>
+          <w:rFonts w:asciiTheme="majorHAnsi" w:hAnsiTheme="majorHAnsi" w:cstheme="majorHAnsi"/>
+          <w:sz w:val="24"/>
+          <w:szCs w:val="24"/>
+        </w:rPr>
+      </w:pPr>
+    </w:p>
+    <w:p>
+      <w:pPr>
+        <w:ind w:left="160"/>
+        <w:rPr>
+          <w:rFonts w:asciiTheme="majorHAnsi" w:eastAsia="Arial" w:hAnsiTheme="majorHAnsi" w:cstheme="majorHAnsi"/>
+          <w:sz w:val="24"/>
+          <w:szCs w:val="24"/>
+        </w:rPr>
+      </w:pPr>
+      <w:r>
+        <w:rPr>
+          <w:rFonts w:asciiTheme="majorHAnsi" w:hAnsiTheme="majorHAnsi" w:cstheme="majorHAnsi"/>
+          <w:sz w:val="24"/>
+          <w:szCs w:val="24"/>
+        </w:rPr>
+        <w:t xml:space="preserve">                                                                    </w:t>
+      </w:r>
+      <w:r>
+        <w:rPr>
+          <w:rFonts w:asciiTheme="majorHAnsi" w:hAnsiTheme="majorHAnsi" w:cstheme="majorHAnsi"/>
+          <w:sz w:val="24"/>
+          <w:szCs w:val="24"/>
+        </w:rPr>
+        <w:t xml:space="preserve">        </w:t>
+      </w:r>
+      <w:r>
+        <w:rPr>
+          <w:rFonts w:asciiTheme="majorHAnsi" w:hAnsiTheme="majorHAnsi" w:cstheme="majorHAnsi"/>
+          <w:sz w:val="24"/>
+          <w:szCs w:val="24"/>
+        </w:rPr>
+        <w:t xml:space="preserve">IIT Roorkee, </w:t>
+      </w:r>
+      <w:proofErr w:type="spellStart"/>
+      <w:r>
+        <w:rPr>
+          <w:rFonts w:asciiTheme="majorHAnsi" w:hAnsiTheme="majorHAnsi" w:cstheme="majorHAnsi"/>
+          <w:sz w:val="24"/>
+          <w:szCs w:val="24"/>
+        </w:rPr>
+        <w:t>Uttrakhand</w:t>
+      </w:r>
+      <w:proofErr w:type="spellEnd"/>
     </w:p>
     <w:p>
       <w:pPr>
@@ -1144,6 +1215,7 @@
         </w:rPr>
         <w:t xml:space="preserve">browse several forums, read docs, </w:t>
       </w:r>
+      <w:proofErr w:type="gramStart"/>
       <w:r>
         <w:rPr>
           <w:rFonts w:asciiTheme="majorHAnsi" w:eastAsia="CIDFont+F1" w:hAnsiTheme="majorHAnsi" w:cstheme="majorHAnsi"/>
@@ -1158,7 +1230,16 @@
           <w:sz w:val="28"/>
           <w:szCs w:val="28"/>
         </w:rPr>
-        <w:t xml:space="preserve"> and testing various estimators(algorithms) and achieve the desired output. Thus, it helped me to enrich</w:t>
+        <w:t xml:space="preserve"> and</w:t>
+      </w:r>
+      <w:proofErr w:type="gramEnd"/>
+      <w:r>
+        <w:rPr>
+          <w:rFonts w:asciiTheme="majorHAnsi" w:eastAsia="CIDFont+F1" w:hAnsiTheme="majorHAnsi" w:cstheme="majorHAnsi"/>
+          <w:sz w:val="28"/>
+          <w:szCs w:val="28"/>
+        </w:rPr>
+        <w:t xml:space="preserve"> testing various estimators(algorithms) and achieve the desired output. Thus, it helped me to enrich</w:t>
       </w:r>
       <w:r>
         <w:rPr>
@@ -1204,7 +1285,81 @@
           <w:sz w:val="28"/>
           <w:szCs w:val="28"/>
         </w:rPr>
-        <w:t>I’m also thankful to Diginique Techlabs, IIT Roorkee for giving me an opportunity to complete my internship in their organisation. Without it’s existence, it would’nt have been possible.</w:t>
+        <w:t xml:space="preserve">I’m also thankful to </w:t>
+      </w:r>
+      <w:proofErr w:type="spellStart"/>
+      <w:r>
+        <w:rPr>
+          <w:rFonts w:asciiTheme="majorHAnsi" w:hAnsiTheme="majorHAnsi" w:cstheme="majorHAnsi"/>
+          <w:sz w:val="28"/>
+          <w:szCs w:val="28"/>
+        </w:rPr>
+        <w:t>Diginique</w:t>
+      </w:r>
+      <w:proofErr w:type="spellEnd"/>
+      <w:r>
+        <w:rPr>
+          <w:rFonts w:asciiTheme="majorHAnsi" w:hAnsiTheme="majorHAnsi" w:cstheme="majorHAnsi"/>
+          <w:sz w:val="28"/>
+          <w:szCs w:val="28"/>
+        </w:rPr>
+        <w:t xml:space="preserve"> </w:t>
+      </w:r>
+      <w:proofErr w:type="spellStart"/>
+      <w:r>
+        <w:rPr>
+          <w:rFonts w:asciiTheme="majorHAnsi" w:hAnsiTheme="majorHAnsi" w:cstheme="majorHAnsi"/>
+          <w:sz w:val="28"/>
+          <w:szCs w:val="28"/>
+        </w:rPr>
+        <w:t>Techlabs</w:t>
+      </w:r>
+      <w:proofErr w:type="spellEnd"/>
+      <w:r>
+        <w:rPr>
+          <w:rFonts w:asciiTheme="majorHAnsi" w:hAnsiTheme="majorHAnsi" w:cstheme="majorHAnsi"/>
+          <w:sz w:val="28"/>
+          <w:szCs w:val="28"/>
+        </w:rPr>
+        <w:t xml:space="preserve">, IIT Roorkee for giving me an opportunity to complete my internship in their organisation. Without </w:t>
+      </w:r>
+      <w:proofErr w:type="spellStart"/>
+      <w:proofErr w:type="gramStart"/>
+      <w:r>
+        <w:rPr>
+          <w:rFonts w:asciiTheme="majorHAnsi" w:hAnsiTheme="majorHAnsi" w:cstheme="majorHAnsi"/>
+          <w:sz w:val="28"/>
+          <w:szCs w:val="28"/>
+        </w:rPr>
+        <w:t>it’s</w:t>
+      </w:r>
+      <w:proofErr w:type="spellEnd"/>
+      <w:proofErr w:type="gramEnd"/>
+      <w:r>
+        <w:rPr>
+          <w:rFonts w:asciiTheme="majorHAnsi" w:hAnsiTheme="majorHAnsi" w:cstheme="majorHAnsi"/>
+          <w:sz w:val="28"/>
+          <w:szCs w:val="28"/>
+        </w:rPr>
+        <w:t xml:space="preserve"> existence, it </w:t>
+      </w:r>
+      <w:proofErr w:type="spellStart"/>
+      <w:r>
+        <w:rPr>
+          <w:rFonts w:asciiTheme="majorHAnsi" w:hAnsiTheme="majorHAnsi" w:cstheme="majorHAnsi"/>
+          <w:sz w:val="28"/>
+          <w:szCs w:val="28"/>
+        </w:rPr>
+        <w:t>would’nt</w:t>
+      </w:r>
+      <w:proofErr w:type="spellEnd"/>
+      <w:r>
+        <w:rPr>
+          <w:rFonts w:asciiTheme="majorHAnsi" w:hAnsiTheme="majorHAnsi" w:cstheme="majorHAnsi"/>
+          <w:sz w:val="28"/>
+          <w:szCs w:val="28"/>
+        </w:rPr>
+        <w:t xml:space="preserve"> have been possible.</w:t>
       </w:r>
     </w:p>
     <w:p>
@@ -1323,7 +1478,25 @@
           <w:sz w:val="28"/>
           <w:szCs w:val="28"/>
         </w:rPr>
-        <w:t>In this project, we were asked to work on a real world dataset, and to explore how machine</w:t>
+        <w:t xml:space="preserve">In this project, we were asked to work on a </w:t>
+      </w:r>
+      <w:proofErr w:type="gramStart"/>
+      <w:r>
+        <w:rPr>
+          <w:rFonts w:asciiTheme="majorHAnsi" w:eastAsia="CIDFont+F1" w:hAnsiTheme="majorHAnsi" w:cstheme="majorHAnsi"/>
+          <w:sz w:val="28"/>
+          <w:szCs w:val="28"/>
+        </w:rPr>
+        <w:t>real world</w:t>
+      </w:r>
+      <w:proofErr w:type="gramEnd"/>
+      <w:r>
+        <w:rPr>
+          <w:rFonts w:asciiTheme="majorHAnsi" w:eastAsia="CIDFont+F1" w:hAnsiTheme="majorHAnsi" w:cstheme="majorHAnsi"/>
+          <w:sz w:val="28"/>
+          <w:szCs w:val="28"/>
+        </w:rPr>
+        <w:t xml:space="preserve"> dataset, and to explore how machine</w:t>
       </w:r>
       <w:r>
         <w:rPr>
@@ -1357,13 +1530,23 @@
         </w:rPr>
         <w:t xml:space="preserve">experience using a common data-mining and machine learning library, </w:t>
       </w:r>
-      <w:r>
-        <w:rPr>
-          <w:rFonts w:asciiTheme="majorHAnsi" w:eastAsia="CIDFont+F1" w:hAnsiTheme="majorHAnsi" w:cstheme="majorHAnsi"/>
-          <w:sz w:val="28"/>
-          <w:szCs w:val="28"/>
-        </w:rPr>
-        <w:t>skcikit-learn</w:t>
+      <w:proofErr w:type="spellStart"/>
+      <w:r>
+        <w:rPr>
+          <w:rFonts w:asciiTheme="majorHAnsi" w:eastAsia="CIDFont+F1" w:hAnsiTheme="majorHAnsi" w:cstheme="majorHAnsi"/>
+          <w:sz w:val="28"/>
+          <w:szCs w:val="28"/>
+        </w:rPr>
+        <w:t>skcikit</w:t>
+      </w:r>
+      <w:proofErr w:type="spellEnd"/>
+      <w:r>
+        <w:rPr>
+          <w:rFonts w:asciiTheme="majorHAnsi" w:eastAsia="CIDFont+F1" w:hAnsiTheme="majorHAnsi" w:cstheme="majorHAnsi"/>
+          <w:sz w:val="28"/>
+          <w:szCs w:val="28"/>
+        </w:rPr>
+        <w:t>-learn</w:t>
       </w:r>
       <w:r>
         <w:rPr>
@@ -1486,8 +1669,18 @@
           <w:sz w:val="28"/>
           <w:szCs w:val="28"/>
         </w:rPr>
-        <w:t xml:space="preserve"> AI, matplotlib, scikit-learn, pandas, numpy</w:t>
-      </w:r>
+        <w:t xml:space="preserve"> AI, matplotlib, scikit-learn, pandas, </w:t>
+      </w:r>
+      <w:proofErr w:type="spellStart"/>
+      <w:r>
+        <w:rPr>
+          <w:rFonts w:asciiTheme="majorHAnsi" w:eastAsia="CIDFont+F1" w:hAnsiTheme="majorHAnsi" w:cstheme="majorHAnsi"/>
+          <w:sz w:val="28"/>
+          <w:szCs w:val="28"/>
+        </w:rPr>
+        <w:t>numpy</w:t>
+      </w:r>
+      <w:proofErr w:type="spellEnd"/>
       <w:r>
         <w:rPr>
           <w:rFonts w:asciiTheme="majorHAnsi" w:eastAsia="CIDFont+F1" w:hAnsiTheme="majorHAnsi" w:cstheme="majorHAnsi"/>
@@ -1530,6 +1723,7 @@
         </w:rPr>
         <w:t xml:space="preserve">The source code of this project can be found on my </w:t>
       </w:r>
+      <w:proofErr w:type="spellStart"/>
       <w:r>
         <w:rPr>
           <w:rFonts w:asciiTheme="majorHAnsi" w:eastAsia="CIDFont+F1" w:hAnsiTheme="majorHAnsi" w:cstheme="majorHAnsi"/>
@@ -1544,7 +1738,16 @@
           <w:sz w:val="28"/>
           <w:szCs w:val="28"/>
         </w:rPr>
-        <w:t>ithub repository:</w:t>
+        <w:t>ithub</w:t>
+      </w:r>
+      <w:proofErr w:type="spellEnd"/>
+      <w:r>
+        <w:rPr>
+          <w:rFonts w:asciiTheme="majorHAnsi" w:eastAsia="CIDFont+F1" w:hAnsiTheme="majorHAnsi" w:cstheme="majorHAnsi"/>
+          <w:sz w:val="28"/>
+          <w:szCs w:val="28"/>
+        </w:rPr>
+        <w:t xml:space="preserve"> repository:</w:t>
       </w:r>
     </w:p>
     <w:p>
@@ -1568,45 +1771,52 @@
         <w:jc w:val="both"/>
         <w:rPr>
           <w:rFonts w:asciiTheme="majorHAnsi" w:eastAsia="CIDFont+F1" w:hAnsiTheme="majorHAnsi" w:cstheme="majorHAnsi"/>
-          <w:sz w:val="36"/>
-          <w:szCs w:val="36"/>
+          <w:sz w:val="26"/>
+          <w:szCs w:val="26"/>
           <w:u w:val="single"/>
         </w:rPr>
       </w:pPr>
       <w:r>
         <w:rPr>
           <w:rFonts w:asciiTheme="majorHAnsi" w:hAnsiTheme="majorHAnsi" w:cstheme="majorHAnsi"/>
-          <w:sz w:val="28"/>
-          <w:szCs w:val="28"/>
+          <w:sz w:val="26"/>
+          <w:szCs w:val="26"/>
         </w:rPr>
         <w:t xml:space="preserve">                                                           </w:t>
+      </w:r>
+      <w:r>
+        <w:rPr>
+          <w:rFonts w:asciiTheme="majorHAnsi" w:hAnsiTheme="majorHAnsi" w:cstheme="majorHAnsi"/>
+          <w:sz w:val="26"/>
+          <w:szCs w:val="26"/>
+        </w:rPr>
+        <w:t xml:space="preserve">  </w:t>
       </w:r>
       <w:hyperlink r:id="rId7" w:history="1">
         <w:r>
           <w:rPr>
             <w:rStyle w:val="Hyperlink"/>
             <w:rFonts w:asciiTheme="majorHAnsi" w:hAnsiTheme="majorHAnsi" w:cstheme="majorHAnsi"/>
-            <w:sz w:val="28"/>
-            <w:szCs w:val="28"/>
+            <w:sz w:val="26"/>
+            <w:szCs w:val="26"/>
           </w:rPr>
-          <w:t>https://bit.ly/2XwNNG</w:t>
+          <w:t>https://bit.ly/2XA6iK</w:t>
         </w:r>
         <w:r>
           <w:rPr>
             <w:rStyle w:val="Hyperlink"/>
             <w:rFonts w:asciiTheme="majorHAnsi" w:hAnsiTheme="majorHAnsi" w:cstheme="majorHAnsi"/>
-            <w:sz w:val="28"/>
-            <w:szCs w:val="28"/>
+            <w:sz w:val="26"/>
+            <w:szCs w:val="26"/>
           </w:rPr>
-          <w:t>S</w:t>
+          <w:t>C</w:t>
         </w:r>
       </w:hyperlink>
       <w:r>
         <w:rPr>
           <w:rFonts w:asciiTheme="majorHAnsi" w:hAnsiTheme="majorHAnsi" w:cstheme="majorHAnsi"/>
-          <w:sz w:val="28"/>
-          <w:szCs w:val="28"/>
-          <w:u w:val="single"/>
+          <w:sz w:val="26"/>
+          <w:szCs w:val="26"/>
         </w:rPr>
         <w:t xml:space="preserve"> </w:t>
       </w:r>
@@ -1825,7 +2035,25 @@
           <w:sz w:val="28"/>
           <w:szCs w:val="28"/>
         </w:rPr>
-        <w:t>algorithms, sparse dictionary learning, etc. Supervised learning, or classification is the machine learning task of inferring a function from a labelled data. In Supervised learning, we have a training set, and a test set. The training and test set consists of a set of examples consisting of input and output vectors, and the goal of the supervised learning algorithm is to infer a function that maps the input vector to the output vector with minimal error. In an optimal scenario, a model trained on a set of examples will classify an unseen example in a correct fashion, which requires the model to generalize from the training set in a reasonable way. In layman’s terms, supervised learning can be termed as the process of concept learning, where a brain is exposed to a set of inputs and result vectors and the brain learns the concept that relates said inputs to outputs. A wide array of supervised machine learning algorithms are available to the machine learning enthusiast, for example Neural Networks, Decision Trees, Support Vector Machines,</w:t>
+        <w:t xml:space="preserve">algorithms, sparse dictionary learning, etc. Supervised learning, or classification is the machine learning task of inferring a function from a labelled data. In Supervised learning, we have a training set, and a test set. The training and test set consists of a set of examples consisting of input and output vectors, and the goal of the supervised learning algorithm is to infer a function that maps the input vector to the output vector with minimal error. In an optimal scenario, a model trained on a set of examples will classify an unseen example in a correct fashion, which requires the model to generalize from the training set in a reasonable way. In layman’s terms, supervised learning can be termed as the process of concept learning, where a brain is exposed to a set of inputs and result vectors and the brain learns the concept that relates said inputs to outputs. A wide array of supervised machine learning algorithms </w:t>
+      </w:r>
+      <w:proofErr w:type="gramStart"/>
+      <w:r>
+        <w:rPr>
+          <w:rFonts w:asciiTheme="majorHAnsi" w:eastAsia="CIDFont+F1" w:hAnsiTheme="majorHAnsi" w:cstheme="majorHAnsi"/>
+          <w:sz w:val="28"/>
+          <w:szCs w:val="28"/>
+        </w:rPr>
+        <w:t>are</w:t>
+      </w:r>
+      <w:proofErr w:type="gramEnd"/>
+      <w:r>
+        <w:rPr>
+          <w:rFonts w:asciiTheme="majorHAnsi" w:eastAsia="CIDFont+F1" w:hAnsiTheme="majorHAnsi" w:cstheme="majorHAnsi"/>
+          <w:sz w:val="28"/>
+          <w:szCs w:val="28"/>
+        </w:rPr>
+        <w:t xml:space="preserve"> available to the machine learning enthusiast, for example Neural Networks, Decision Trees, Support Vector Machines,</w:t>
       </w:r>
       <w:r>
         <w:rPr>
@@ -3327,7 +3555,29 @@
           <w:sz w:val="32"/>
           <w:szCs w:val="32"/>
         </w:rPr>
-        <w:t>K-neighbors classifier</w:t>
+        <w:t>K-</w:t>
+      </w:r>
+      <w:proofErr w:type="spellStart"/>
+      <w:r>
+        <w:rPr>
+          <w:rFonts w:asciiTheme="majorHAnsi" w:hAnsiTheme="majorHAnsi" w:cstheme="majorHAnsi"/>
+          <w:b/>
+          <w:bCs/>
+          <w:sz w:val="32"/>
+          <w:szCs w:val="32"/>
+        </w:rPr>
+        <w:t>neighbors</w:t>
+      </w:r>
+      <w:proofErr w:type="spellEnd"/>
+      <w:r>
+        <w:rPr>
+          <w:rFonts w:asciiTheme="majorHAnsi" w:hAnsiTheme="majorHAnsi" w:cstheme="majorHAnsi"/>
+          <w:b/>
+          <w:bCs/>
+          <w:sz w:val="32"/>
+          <w:szCs w:val="32"/>
+        </w:rPr>
+        <w:t xml:space="preserve"> classifier</w:t>
       </w:r>
     </w:p>
     <w:p>
@@ -3745,6 +3995,7 @@
         </w:rPr>
         <w:t>A random forest is a meta estimator that fits a number of decision tree classifiers on various sub-samples of the dataset and uses averaging to improve the predictive accuracy and control over-fitting. The sub-sample size is controlled with the ‘</w:t>
       </w:r>
+      <w:proofErr w:type="spellStart"/>
       <w:r>
         <w:rPr>
           <w:rStyle w:val="pre"/>
@@ -3752,7 +4003,17 @@
           <w:sz w:val="28"/>
           <w:szCs w:val="28"/>
         </w:rPr>
-        <w:t>max_samples’</w:t>
+        <w:t>max_samples</w:t>
+      </w:r>
+      <w:proofErr w:type="spellEnd"/>
+      <w:r>
+        <w:rPr>
+          <w:rStyle w:val="pre"/>
+          <w:rFonts w:asciiTheme="majorHAnsi" w:hAnsiTheme="majorHAnsi" w:cstheme="majorHAnsi"/>
+          <w:sz w:val="28"/>
+          <w:szCs w:val="28"/>
+        </w:rPr>
+        <w:t>’</w:t>
       </w:r>
       <w:r>
         <w:rPr>
@@ -3899,7 +4160,41 @@
           <w:sz w:val="32"/>
           <w:szCs w:val="32"/>
         </w:rPr>
-        <w:t>Naïve bayes(Gaussian, Bernoulli, Multinomial)</w:t>
+        <w:t xml:space="preserve">Naïve </w:t>
+      </w:r>
+      <w:proofErr w:type="spellStart"/>
+      <w:proofErr w:type="gramStart"/>
+      <w:r>
+        <w:rPr>
+          <w:rFonts w:asciiTheme="majorHAnsi" w:eastAsia="CIDFont+F1" w:hAnsiTheme="majorHAnsi" w:cstheme="majorHAnsi"/>
+          <w:b/>
+          <w:bCs/>
+          <w:sz w:val="32"/>
+          <w:szCs w:val="32"/>
+        </w:rPr>
+        <w:t>bayes</w:t>
+      </w:r>
+      <w:proofErr w:type="spellEnd"/>
+      <w:r>
+        <w:rPr>
+          <w:rFonts w:asciiTheme="majorHAnsi" w:eastAsia="CIDFont+F1" w:hAnsiTheme="majorHAnsi" w:cstheme="majorHAnsi"/>
+          <w:b/>
+          <w:bCs/>
+          <w:sz w:val="32"/>
+          <w:szCs w:val="32"/>
+        </w:rPr>
+        <w:t>(</w:t>
+      </w:r>
+      <w:proofErr w:type="gramEnd"/>
+      <w:r>
+        <w:rPr>
+          <w:rFonts w:asciiTheme="majorHAnsi" w:eastAsia="CIDFont+F1" w:hAnsiTheme="majorHAnsi" w:cstheme="majorHAnsi"/>
+          <w:b/>
+          <w:bCs/>
+          <w:sz w:val="32"/>
+          <w:szCs w:val="32"/>
+        </w:rPr>
+        <w:t>Gaussian, Bernoulli, Multinomial)</w:t>
       </w:r>
     </w:p>
     <w:p>
@@ -4056,7 +4351,25 @@
           <w:sz w:val="28"/>
           <w:szCs w:val="28"/>
         </w:rPr>
-        <w:t>It works on bayes’ probability theorem:</w:t>
+        <w:t xml:space="preserve">It works on </w:t>
+      </w:r>
+      <w:proofErr w:type="spellStart"/>
+      <w:r>
+        <w:rPr>
+          <w:rFonts w:asciiTheme="majorHAnsi" w:hAnsiTheme="majorHAnsi" w:cstheme="majorHAnsi"/>
+          <w:sz w:val="28"/>
+          <w:szCs w:val="28"/>
+        </w:rPr>
+        <w:t>bayes’</w:t>
+      </w:r>
+      <w:proofErr w:type="spellEnd"/>
+      <w:r>
+        <w:rPr>
+          <w:rFonts w:asciiTheme="majorHAnsi" w:hAnsiTheme="majorHAnsi" w:cstheme="majorHAnsi"/>
+          <w:sz w:val="28"/>
+          <w:szCs w:val="28"/>
+        </w:rPr>
+        <w:t xml:space="preserve"> probability theorem:</w:t>
       </w:r>
     </w:p>
     <w:p>
@@ -4271,7 +4584,29 @@
           <w:sz w:val="32"/>
           <w:szCs w:val="32"/>
         </w:rPr>
-        <w:t>Support Vector Classifier(SVM)</w:t>
+        <w:t xml:space="preserve">Support Vector </w:t>
+      </w:r>
+      <w:proofErr w:type="gramStart"/>
+      <w:r>
+        <w:rPr>
+          <w:rFonts w:asciiTheme="majorHAnsi" w:eastAsia="CIDFont+F1" w:hAnsiTheme="majorHAnsi" w:cstheme="majorHAnsi"/>
+          <w:b/>
+          <w:bCs/>
+          <w:sz w:val="32"/>
+          <w:szCs w:val="32"/>
+        </w:rPr>
+        <w:t>Classifier(</w:t>
+      </w:r>
+      <w:proofErr w:type="gramEnd"/>
+      <w:r>
+        <w:rPr>
+          <w:rFonts w:asciiTheme="majorHAnsi" w:eastAsia="CIDFont+F1" w:hAnsiTheme="majorHAnsi" w:cstheme="majorHAnsi"/>
+          <w:b/>
+          <w:bCs/>
+          <w:sz w:val="32"/>
+          <w:szCs w:val="32"/>
+        </w:rPr>
+        <w:t>SVM)</w:t>
       </w:r>
     </w:p>
     <w:p>
@@ -4518,7 +4853,29 @@
           <w:sz w:val="32"/>
           <w:szCs w:val="32"/>
         </w:rPr>
-        <w:t>Extreme Gradient Boost(XGB)</w:t>
+        <w:t xml:space="preserve">Extreme Gradient </w:t>
+      </w:r>
+      <w:proofErr w:type="gramStart"/>
+      <w:r>
+        <w:rPr>
+          <w:rFonts w:asciiTheme="majorHAnsi" w:eastAsia="CIDFont+F1" w:hAnsiTheme="majorHAnsi" w:cstheme="majorHAnsi"/>
+          <w:b/>
+          <w:bCs/>
+          <w:sz w:val="32"/>
+          <w:szCs w:val="32"/>
+        </w:rPr>
+        <w:t>Boost(</w:t>
+      </w:r>
+      <w:proofErr w:type="gramEnd"/>
+      <w:r>
+        <w:rPr>
+          <w:rFonts w:asciiTheme="majorHAnsi" w:eastAsia="CIDFont+F1" w:hAnsiTheme="majorHAnsi" w:cstheme="majorHAnsi"/>
+          <w:b/>
+          <w:bCs/>
+          <w:sz w:val="32"/>
+          <w:szCs w:val="32"/>
+        </w:rPr>
+        <w:t>XGB)</w:t>
       </w:r>
     </w:p>
     <w:p>
@@ -4532,13 +4889,23 @@
           <w:szCs w:val="28"/>
         </w:rPr>
       </w:pPr>
-      <w:r>
-        <w:rPr>
-          <w:rFonts w:asciiTheme="majorHAnsi" w:hAnsiTheme="majorHAnsi" w:cstheme="majorHAnsi"/>
-          <w:sz w:val="28"/>
-          <w:szCs w:val="28"/>
-        </w:rPr>
-        <w:t>XGBoost (Extreme Gradient Boost</w:t>
+      <w:proofErr w:type="spellStart"/>
+      <w:r>
+        <w:rPr>
+          <w:rFonts w:asciiTheme="majorHAnsi" w:hAnsiTheme="majorHAnsi" w:cstheme="majorHAnsi"/>
+          <w:sz w:val="28"/>
+          <w:szCs w:val="28"/>
+        </w:rPr>
+        <w:t>XGBoost</w:t>
+      </w:r>
+      <w:proofErr w:type="spellEnd"/>
+      <w:r>
+        <w:rPr>
+          <w:rFonts w:asciiTheme="majorHAnsi" w:hAnsiTheme="majorHAnsi" w:cstheme="majorHAnsi"/>
+          <w:sz w:val="28"/>
+          <w:szCs w:val="28"/>
+        </w:rPr>
+        <w:t xml:space="preserve"> (Extreme Gradient Boost</w:t>
       </w:r>
       <w:r>
         <w:rPr>
@@ -5479,7 +5846,25 @@
           <w:sz w:val="28"/>
           <w:szCs w:val="28"/>
         </w:rPr>
-        <w:t>: Plasma glucose concentration a 2 hours in an oral glucose tolerance test</w:t>
+        <w:t xml:space="preserve">: Plasma glucose concentration </w:t>
+      </w:r>
+      <w:proofErr w:type="gramStart"/>
+      <w:r>
+        <w:rPr>
+          <w:rFonts w:asciiTheme="majorHAnsi" w:eastAsia="Times New Roman" w:hAnsiTheme="majorHAnsi" w:cstheme="majorHAnsi"/>
+          <w:sz w:val="28"/>
+          <w:szCs w:val="28"/>
+        </w:rPr>
+        <w:t>a 2 hours</w:t>
+      </w:r>
+      <w:proofErr w:type="gramEnd"/>
+      <w:r>
+        <w:rPr>
+          <w:rFonts w:asciiTheme="majorHAnsi" w:eastAsia="Times New Roman" w:hAnsiTheme="majorHAnsi" w:cstheme="majorHAnsi"/>
+          <w:sz w:val="28"/>
+          <w:szCs w:val="28"/>
+        </w:rPr>
+        <w:t xml:space="preserve"> in an oral glucose tolerance test</w:t>
       </w:r>
     </w:p>
     <w:p>
@@ -5607,7 +5992,25 @@
           <w:sz w:val="28"/>
           <w:szCs w:val="28"/>
         </w:rPr>
-        <w:t>: Body mass index (weight in kg/(height in m)^2)</w:t>
+        <w:t>: Body mass index (weight in kg</w:t>
+      </w:r>
+      <w:proofErr w:type="gramStart"/>
+      <w:r>
+        <w:rPr>
+          <w:rFonts w:asciiTheme="majorHAnsi" w:eastAsia="Times New Roman" w:hAnsiTheme="majorHAnsi" w:cstheme="majorHAnsi"/>
+          <w:sz w:val="28"/>
+          <w:szCs w:val="28"/>
+        </w:rPr>
+        <w:t>/(</w:t>
+      </w:r>
+      <w:proofErr w:type="gramEnd"/>
+      <w:r>
+        <w:rPr>
+          <w:rFonts w:asciiTheme="majorHAnsi" w:eastAsia="Times New Roman" w:hAnsiTheme="majorHAnsi" w:cstheme="majorHAnsi"/>
+          <w:sz w:val="28"/>
+          <w:szCs w:val="28"/>
+        </w:rPr>
+        <w:t>height in m)^2)</w:t>
       </w:r>
     </w:p>
     <w:p>
@@ -6481,6 +6884,157 @@
         </w:rPr>
         <w:t>:</w:t>
       </w:r>
+    </w:p>
+    <w:p>
+      <w:pPr>
+        <w:autoSpaceDE w:val="0"/>
+        <w:autoSpaceDN w:val="0"/>
+        <w:adjustRightInd w:val="0"/>
+        <w:jc w:val="both"/>
+        <w:rPr>
+          <w:rFonts w:asciiTheme="majorHAnsi" w:eastAsia="CIDFont+F1" w:hAnsiTheme="majorHAnsi" w:cstheme="majorHAnsi"/>
+          <w:sz w:val="28"/>
+          <w:szCs w:val="28"/>
+        </w:rPr>
+      </w:pPr>
+    </w:p>
+    <w:p>
+      <w:pPr>
+        <w:autoSpaceDE w:val="0"/>
+        <w:autoSpaceDN w:val="0"/>
+        <w:adjustRightInd w:val="0"/>
+        <w:jc w:val="both"/>
+        <w:rPr>
+          <w:rFonts w:asciiTheme="majorHAnsi" w:eastAsia="CIDFont+F1" w:hAnsiTheme="majorHAnsi" w:cstheme="majorHAnsi"/>
+          <w:sz w:val="28"/>
+          <w:szCs w:val="28"/>
+        </w:rPr>
+      </w:pPr>
+      <w:r>
+        <w:rPr>
+          <w:rStyle w:val="e24kjd"/>
+          <w:rFonts w:asciiTheme="majorHAnsi" w:hAnsiTheme="majorHAnsi" w:cstheme="majorHAnsi"/>
+          <w:sz w:val="28"/>
+          <w:szCs w:val="28"/>
+        </w:rPr>
+        <w:t xml:space="preserve">A </w:t>
+      </w:r>
+      <w:r>
+        <w:rPr>
+          <w:rStyle w:val="e24kjd"/>
+          <w:rFonts w:asciiTheme="majorHAnsi" w:hAnsiTheme="majorHAnsi" w:cstheme="majorHAnsi"/>
+          <w:b/>
+          <w:bCs/>
+          <w:sz w:val="28"/>
+          <w:szCs w:val="28"/>
+        </w:rPr>
+        <w:t>correlation matrix</w:t>
+      </w:r>
+      <w:r>
+        <w:rPr>
+          <w:rStyle w:val="e24kjd"/>
+          <w:rFonts w:asciiTheme="majorHAnsi" w:hAnsiTheme="majorHAnsi" w:cstheme="majorHAnsi"/>
+          <w:sz w:val="28"/>
+          <w:szCs w:val="28"/>
+        </w:rPr>
+        <w:t xml:space="preserve"> is a table showing </w:t>
+      </w:r>
+      <w:r>
+        <w:rPr>
+          <w:rStyle w:val="e24kjd"/>
+          <w:rFonts w:asciiTheme="majorHAnsi" w:hAnsiTheme="majorHAnsi" w:cstheme="majorHAnsi"/>
+          <w:b/>
+          <w:bCs/>
+          <w:sz w:val="28"/>
+          <w:szCs w:val="28"/>
+        </w:rPr>
+        <w:t>correlation</w:t>
+      </w:r>
+      <w:r>
+        <w:rPr>
+          <w:rStyle w:val="e24kjd"/>
+          <w:rFonts w:asciiTheme="majorHAnsi" w:hAnsiTheme="majorHAnsi" w:cstheme="majorHAnsi"/>
+          <w:sz w:val="28"/>
+          <w:szCs w:val="28"/>
+        </w:rPr>
+        <w:t xml:space="preserve"> coefficients between variables. Each cell in the table shows the </w:t>
+      </w:r>
+      <w:r>
+        <w:rPr>
+          <w:rStyle w:val="e24kjd"/>
+          <w:rFonts w:asciiTheme="majorHAnsi" w:hAnsiTheme="majorHAnsi" w:cstheme="majorHAnsi"/>
+          <w:b/>
+          <w:bCs/>
+          <w:sz w:val="28"/>
+          <w:szCs w:val="28"/>
+        </w:rPr>
+        <w:t>correlation</w:t>
+      </w:r>
+      <w:r>
+        <w:rPr>
+          <w:rStyle w:val="e24kjd"/>
+          <w:rFonts w:asciiTheme="majorHAnsi" w:hAnsiTheme="majorHAnsi" w:cstheme="majorHAnsi"/>
+          <w:sz w:val="28"/>
+          <w:szCs w:val="28"/>
+        </w:rPr>
+        <w:t xml:space="preserve"> between two variables. A </w:t>
+      </w:r>
+      <w:r>
+        <w:rPr>
+          <w:rStyle w:val="e24kjd"/>
+          <w:rFonts w:asciiTheme="majorHAnsi" w:hAnsiTheme="majorHAnsi" w:cstheme="majorHAnsi"/>
+          <w:b/>
+          <w:bCs/>
+          <w:sz w:val="28"/>
+          <w:szCs w:val="28"/>
+        </w:rPr>
+        <w:t>correlation matrix</w:t>
+      </w:r>
+      <w:r>
+        <w:rPr>
+          <w:rStyle w:val="e24kjd"/>
+          <w:rFonts w:asciiTheme="majorHAnsi" w:hAnsiTheme="majorHAnsi" w:cstheme="majorHAnsi"/>
+          <w:sz w:val="28"/>
+          <w:szCs w:val="28"/>
+        </w:rPr>
+        <w:t xml:space="preserve"> is used to summarize data, as an input into a more advanced analysis, and as a diagnostic for advanced analyses.</w:t>
+      </w:r>
+    </w:p>
+    <w:p>
+      <w:pPr>
+        <w:autoSpaceDE w:val="0"/>
+        <w:autoSpaceDN w:val="0"/>
+        <w:adjustRightInd w:val="0"/>
+        <w:jc w:val="both"/>
+        <w:rPr>
+          <w:rFonts w:asciiTheme="majorHAnsi" w:eastAsia="CIDFont+F1" w:hAnsiTheme="majorHAnsi" w:cstheme="majorHAnsi"/>
+          <w:sz w:val="28"/>
+          <w:szCs w:val="28"/>
+        </w:rPr>
+      </w:pPr>
+    </w:p>
+    <w:p>
+      <w:pPr>
+        <w:autoSpaceDE w:val="0"/>
+        <w:autoSpaceDN w:val="0"/>
+        <w:adjustRightInd w:val="0"/>
+        <w:jc w:val="both"/>
+        <w:rPr>
+          <w:rFonts w:asciiTheme="majorHAnsi" w:eastAsia="CIDFont+F1" w:hAnsiTheme="majorHAnsi" w:cstheme="majorHAnsi"/>
+          <w:sz w:val="28"/>
+          <w:szCs w:val="28"/>
+        </w:rPr>
+      </w:pPr>
+    </w:p>
+    <w:p>
+      <w:pPr>
+        <w:rPr>
+          <w:rFonts w:asciiTheme="majorHAnsi" w:eastAsia="CIDFont+F1" w:hAnsiTheme="majorHAnsi" w:cstheme="majorHAnsi"/>
+          <w:sz w:val="28"/>
+          <w:szCs w:val="28"/>
+          <w:u w:val="single"/>
+        </w:rPr>
+      </w:pPr>
       <w:r>
         <w:rPr>
           <w:rFonts w:asciiTheme="majorHAnsi" w:eastAsia="CIDFont+F1" w:hAnsiTheme="majorHAnsi" w:cstheme="majorHAnsi"/>
@@ -6489,13 +7043,13 @@
           <w:szCs w:val="28"/>
         </w:rPr>
         <w:drawing>
-          <wp:anchor distT="0" distB="0" distL="114300" distR="114300" simplePos="0" relativeHeight="251636224" behindDoc="0" locked="0" layoutInCell="1" allowOverlap="1" wp14:anchorId="792C33C2" wp14:editId="7C733DF8">
+          <wp:anchor distT="0" distB="0" distL="114300" distR="114300" simplePos="0" relativeHeight="251636224" behindDoc="0" locked="0" layoutInCell="1" allowOverlap="1" wp14:anchorId="792C33C2" wp14:editId="0C423AC7">
             <wp:simplePos x="0" y="0"/>
             <wp:positionH relativeFrom="margin">
-              <wp:posOffset>-533400</wp:posOffset>
+              <wp:posOffset>-601980</wp:posOffset>
             </wp:positionH>
             <wp:positionV relativeFrom="margin">
-              <wp:posOffset>467360</wp:posOffset>
+              <wp:posOffset>1687830</wp:posOffset>
             </wp:positionV>
             <wp:extent cx="9014460" cy="5882640"/>
             <wp:effectExtent l="0" t="0" r="0" b="3810"/>
@@ -6544,16 +7098,6 @@
           </wp:anchor>
         </w:drawing>
       </w:r>
-    </w:p>
-    <w:p>
-      <w:pPr>
-        <w:rPr>
-          <w:rFonts w:asciiTheme="majorHAnsi" w:eastAsia="CIDFont+F1" w:hAnsiTheme="majorHAnsi" w:cstheme="majorHAnsi"/>
-          <w:sz w:val="28"/>
-          <w:szCs w:val="28"/>
-          <w:u w:val="single"/>
-        </w:rPr>
-      </w:pPr>
       <w:r>
         <w:rPr>
           <w:rFonts w:asciiTheme="majorHAnsi" w:eastAsia="CIDFont+F1" w:hAnsiTheme="majorHAnsi" w:cstheme="majorHAnsi"/>
@@ -6785,7 +7329,25 @@
           <w:sz w:val="28"/>
           <w:szCs w:val="28"/>
         </w:rPr>
-        <w:t>The training dataset will now be trained on 9 different estimators(without parameter tuning) to get a rough idea of which estimators is performing good.</w:t>
+        <w:t xml:space="preserve">The training dataset will now be trained on 9 different </w:t>
+      </w:r>
+      <w:proofErr w:type="gramStart"/>
+      <w:r>
+        <w:rPr>
+          <w:rFonts w:asciiTheme="majorHAnsi" w:eastAsia="CIDFont+F1" w:hAnsiTheme="majorHAnsi" w:cstheme="majorHAnsi"/>
+          <w:sz w:val="28"/>
+          <w:szCs w:val="28"/>
+        </w:rPr>
+        <w:t>estimators(</w:t>
+      </w:r>
+      <w:proofErr w:type="gramEnd"/>
+      <w:r>
+        <w:rPr>
+          <w:rFonts w:asciiTheme="majorHAnsi" w:eastAsia="CIDFont+F1" w:hAnsiTheme="majorHAnsi" w:cstheme="majorHAnsi"/>
+          <w:sz w:val="28"/>
+          <w:szCs w:val="28"/>
+        </w:rPr>
+        <w:t>without parameter tuning) to get a rough idea of which estimators is performing good.</w:t>
       </w:r>
     </w:p>
     <w:p>
@@ -6846,8 +7408,19 @@
           <w:sz w:val="28"/>
           <w:szCs w:val="28"/>
         </w:rPr>
-        <w:t>K-Neighbors</w:t>
-      </w:r>
+        <w:t>K-</w:t>
+      </w:r>
+      <w:proofErr w:type="spellStart"/>
+      <w:r>
+        <w:rPr>
+          <w:rFonts w:asciiTheme="majorHAnsi" w:eastAsia="Times New Roman" w:hAnsiTheme="majorHAnsi" w:cstheme="majorHAnsi"/>
+          <w:color w:val="000000"/>
+          <w:sz w:val="28"/>
+          <w:szCs w:val="28"/>
+        </w:rPr>
+        <w:t>Neighbors</w:t>
+      </w:r>
+      <w:proofErr w:type="spellEnd"/>
       <w:r>
         <w:rPr>
           <w:rFonts w:asciiTheme="majorHAnsi" w:eastAsia="Times New Roman" w:hAnsiTheme="majorHAnsi" w:cstheme="majorHAnsi"/>
@@ -6952,8 +7525,19 @@
           <w:sz w:val="28"/>
           <w:szCs w:val="28"/>
         </w:rPr>
-        <w:t>Gaussian naïve bayes</w:t>
-      </w:r>
+        <w:t xml:space="preserve">Gaussian naïve </w:t>
+      </w:r>
+      <w:proofErr w:type="spellStart"/>
+      <w:r>
+        <w:rPr>
+          <w:rFonts w:asciiTheme="majorHAnsi" w:eastAsia="Times New Roman" w:hAnsiTheme="majorHAnsi" w:cstheme="majorHAnsi"/>
+          <w:color w:val="000000"/>
+          <w:sz w:val="28"/>
+          <w:szCs w:val="28"/>
+        </w:rPr>
+        <w:t>bayes</w:t>
+      </w:r>
+      <w:proofErr w:type="spellEnd"/>
     </w:p>
     <w:p>
       <w:pPr>
@@ -6978,8 +7562,19 @@
           <w:sz w:val="28"/>
           <w:szCs w:val="28"/>
         </w:rPr>
-        <w:t>Bernoulli naïve bayes</w:t>
-      </w:r>
+        <w:t xml:space="preserve">Bernoulli naïve </w:t>
+      </w:r>
+      <w:proofErr w:type="spellStart"/>
+      <w:r>
+        <w:rPr>
+          <w:rFonts w:asciiTheme="majorHAnsi" w:eastAsia="Times New Roman" w:hAnsiTheme="majorHAnsi" w:cstheme="majorHAnsi"/>
+          <w:color w:val="000000"/>
+          <w:sz w:val="28"/>
+          <w:szCs w:val="28"/>
+        </w:rPr>
+        <w:t>bayes</w:t>
+      </w:r>
+      <w:proofErr w:type="spellEnd"/>
     </w:p>
     <w:p>
       <w:pPr>
@@ -7004,8 +7599,19 @@
           <w:sz w:val="28"/>
           <w:szCs w:val="28"/>
         </w:rPr>
-        <w:t>Multinomial naïve bayes</w:t>
-      </w:r>
+        <w:t xml:space="preserve">Multinomial naïve </w:t>
+      </w:r>
+      <w:proofErr w:type="spellStart"/>
+      <w:r>
+        <w:rPr>
+          <w:rFonts w:asciiTheme="majorHAnsi" w:eastAsia="Times New Roman" w:hAnsiTheme="majorHAnsi" w:cstheme="majorHAnsi"/>
+          <w:color w:val="000000"/>
+          <w:sz w:val="28"/>
+          <w:szCs w:val="28"/>
+        </w:rPr>
+        <w:t>bayes</w:t>
+      </w:r>
+      <w:proofErr w:type="spellEnd"/>
     </w:p>
     <w:p>
       <w:pPr>
@@ -7357,7 +7963,27 @@
           <w:sz w:val="28"/>
           <w:szCs w:val="28"/>
         </w:rPr>
-        <w:t xml:space="preserve">Now, each classifier will be tuned on the basis of it’s parameters to </w:t>
+        <w:t xml:space="preserve">Now, each classifier will be tuned on the basis of </w:t>
+      </w:r>
+      <w:proofErr w:type="spellStart"/>
+      <w:proofErr w:type="gramStart"/>
+      <w:r>
+        <w:rPr>
+          <w:rFonts w:asciiTheme="majorHAnsi" w:eastAsia="CIDFont+F1" w:hAnsiTheme="majorHAnsi" w:cstheme="majorHAnsi"/>
+          <w:sz w:val="28"/>
+          <w:szCs w:val="28"/>
+        </w:rPr>
+        <w:t>it’s</w:t>
+      </w:r>
+      <w:proofErr w:type="spellEnd"/>
+      <w:proofErr w:type="gramEnd"/>
+      <w:r>
+        <w:rPr>
+          <w:rFonts w:asciiTheme="majorHAnsi" w:eastAsia="CIDFont+F1" w:hAnsiTheme="majorHAnsi" w:cstheme="majorHAnsi"/>
+          <w:sz w:val="28"/>
+          <w:szCs w:val="28"/>
+        </w:rPr>
+        <w:t xml:space="preserve"> parameters to </w:t>
       </w:r>
       <w:r>
         <w:rPr>
@@ -7395,6 +8021,7 @@
         </w:rPr>
         <w:t>(</w:t>
       </w:r>
+      <w:proofErr w:type="gramStart"/>
       <w:r>
         <w:rPr>
           <w:rFonts w:asciiTheme="majorHAnsi" w:eastAsia="CIDFont+F1" w:hAnsiTheme="majorHAnsi" w:cstheme="majorHAnsi"/>
@@ -7403,7 +8030,106 @@
           <w:sz w:val="24"/>
           <w:szCs w:val="24"/>
         </w:rPr>
-        <w:t>P.S. : I’ve used RandomizedSearchCV and not GridSearchCV, since GridSearch  takes  an invariably long amount of time and still does’nt complete).</w:t>
+        <w:t>P.S. :</w:t>
+      </w:r>
+      <w:proofErr w:type="gramEnd"/>
+      <w:r>
+        <w:rPr>
+          <w:rFonts w:asciiTheme="majorHAnsi" w:eastAsia="CIDFont+F1" w:hAnsiTheme="majorHAnsi" w:cstheme="majorHAnsi"/>
+          <w:b/>
+          <w:bCs/>
+          <w:sz w:val="24"/>
+          <w:szCs w:val="24"/>
+        </w:rPr>
+        <w:t xml:space="preserve"> I’ve used </w:t>
+      </w:r>
+      <w:proofErr w:type="spellStart"/>
+      <w:r>
+        <w:rPr>
+          <w:rFonts w:asciiTheme="majorHAnsi" w:eastAsia="CIDFont+F1" w:hAnsiTheme="majorHAnsi" w:cstheme="majorHAnsi"/>
+          <w:b/>
+          <w:bCs/>
+          <w:sz w:val="24"/>
+          <w:szCs w:val="24"/>
+        </w:rPr>
+        <w:t>RandomizedSearchCV</w:t>
+      </w:r>
+      <w:proofErr w:type="spellEnd"/>
+      <w:r>
+        <w:rPr>
+          <w:rFonts w:asciiTheme="majorHAnsi" w:eastAsia="CIDFont+F1" w:hAnsiTheme="majorHAnsi" w:cstheme="majorHAnsi"/>
+          <w:b/>
+          <w:bCs/>
+          <w:sz w:val="24"/>
+          <w:szCs w:val="24"/>
+        </w:rPr>
+        <w:t xml:space="preserve"> and not </w:t>
+      </w:r>
+      <w:proofErr w:type="spellStart"/>
+      <w:r>
+        <w:rPr>
+          <w:rFonts w:asciiTheme="majorHAnsi" w:eastAsia="CIDFont+F1" w:hAnsiTheme="majorHAnsi" w:cstheme="majorHAnsi"/>
+          <w:b/>
+          <w:bCs/>
+          <w:sz w:val="24"/>
+          <w:szCs w:val="24"/>
+        </w:rPr>
+        <w:t>GridSearchCV</w:t>
+      </w:r>
+      <w:proofErr w:type="spellEnd"/>
+      <w:r>
+        <w:rPr>
+          <w:rFonts w:asciiTheme="majorHAnsi" w:eastAsia="CIDFont+F1" w:hAnsiTheme="majorHAnsi" w:cstheme="majorHAnsi"/>
+          <w:b/>
+          <w:bCs/>
+          <w:sz w:val="24"/>
+          <w:szCs w:val="24"/>
+        </w:rPr>
+        <w:t xml:space="preserve">, since </w:t>
+      </w:r>
+      <w:proofErr w:type="spellStart"/>
+      <w:r>
+        <w:rPr>
+          <w:rFonts w:asciiTheme="majorHAnsi" w:eastAsia="CIDFont+F1" w:hAnsiTheme="majorHAnsi" w:cstheme="majorHAnsi"/>
+          <w:b/>
+          <w:bCs/>
+          <w:sz w:val="24"/>
+          <w:szCs w:val="24"/>
+        </w:rPr>
+        <w:t>GridSearch</w:t>
+      </w:r>
+      <w:proofErr w:type="spellEnd"/>
+      <w:r>
+        <w:rPr>
+          <w:rFonts w:asciiTheme="majorHAnsi" w:eastAsia="CIDFont+F1" w:hAnsiTheme="majorHAnsi" w:cstheme="majorHAnsi"/>
+          <w:b/>
+          <w:bCs/>
+          <w:sz w:val="24"/>
+          <w:szCs w:val="24"/>
+        </w:rPr>
+        <w:t xml:space="preserve">  takes  an invariably long amount of time and still </w:t>
+      </w:r>
+      <w:proofErr w:type="spellStart"/>
+      <w:r>
+        <w:rPr>
+          <w:rFonts w:asciiTheme="majorHAnsi" w:eastAsia="CIDFont+F1" w:hAnsiTheme="majorHAnsi" w:cstheme="majorHAnsi"/>
+          <w:b/>
+          <w:bCs/>
+          <w:sz w:val="24"/>
+          <w:szCs w:val="24"/>
+        </w:rPr>
+        <w:t>does’nt</w:t>
+      </w:r>
+      <w:proofErr w:type="spellEnd"/>
+      <w:r>
+        <w:rPr>
+          <w:rFonts w:asciiTheme="majorHAnsi" w:eastAsia="CIDFont+F1" w:hAnsiTheme="majorHAnsi" w:cstheme="majorHAnsi"/>
+          <w:b/>
+          <w:bCs/>
+          <w:sz w:val="24"/>
+          <w:szCs w:val="24"/>
+        </w:rPr>
+        <w:t xml:space="preserve"> complete).</w:t>
       </w:r>
     </w:p>
     <w:p>
@@ -7934,7 +8660,25 @@
           <w:sz w:val="28"/>
           <w:szCs w:val="28"/>
         </w:rPr>
-        <w:t>Cross-validated scores(Accuracy, Precision, Recall, f1)</w:t>
+        <w:t xml:space="preserve">Cross-validated </w:t>
+      </w:r>
+      <w:proofErr w:type="gramStart"/>
+      <w:r>
+        <w:rPr>
+          <w:rFonts w:asciiTheme="majorHAnsi" w:eastAsia="Times New Roman" w:hAnsiTheme="majorHAnsi" w:cstheme="majorHAnsi"/>
+          <w:sz w:val="28"/>
+          <w:szCs w:val="28"/>
+        </w:rPr>
+        <w:t>scores(</w:t>
+      </w:r>
+      <w:proofErr w:type="gramEnd"/>
+      <w:r>
+        <w:rPr>
+          <w:rFonts w:asciiTheme="majorHAnsi" w:eastAsia="Times New Roman" w:hAnsiTheme="majorHAnsi" w:cstheme="majorHAnsi"/>
+          <w:sz w:val="28"/>
+          <w:szCs w:val="28"/>
+        </w:rPr>
+        <w:t>Accuracy, Precision, Recall, f1)</w:t>
       </w:r>
     </w:p>
     <w:p>
@@ -8744,7 +9488,25 @@
           <w:sz w:val="28"/>
           <w:szCs w:val="28"/>
         </w:rPr>
-        <w:t xml:space="preserve">True Positive (TP) : Observation is positive, and is predicted to be positive. </w:t>
+        <w:t>True Positive (TP</w:t>
+      </w:r>
+      <w:proofErr w:type="gramStart"/>
+      <w:r>
+        <w:rPr>
+          <w:rFonts w:asciiTheme="majorHAnsi" w:eastAsia="Times New Roman" w:hAnsiTheme="majorHAnsi" w:cstheme="majorHAnsi"/>
+          <w:sz w:val="28"/>
+          <w:szCs w:val="28"/>
+        </w:rPr>
+        <w:t>) :</w:t>
+      </w:r>
+      <w:proofErr w:type="gramEnd"/>
+      <w:r>
+        <w:rPr>
+          <w:rFonts w:asciiTheme="majorHAnsi" w:eastAsia="Times New Roman" w:hAnsiTheme="majorHAnsi" w:cstheme="majorHAnsi"/>
+          <w:sz w:val="28"/>
+          <w:szCs w:val="28"/>
+        </w:rPr>
+        <w:t xml:space="preserve"> Observation is positive, and is predicted to be positive. </w:t>
       </w:r>
     </w:p>
     <w:p>
@@ -8766,7 +9528,25 @@
           <w:sz w:val="28"/>
           <w:szCs w:val="28"/>
         </w:rPr>
-        <w:t xml:space="preserve">False Negative (FN) : Observation is positive, but is predicted negative. </w:t>
+        <w:t>False Negative (FN</w:t>
+      </w:r>
+      <w:proofErr w:type="gramStart"/>
+      <w:r>
+        <w:rPr>
+          <w:rFonts w:asciiTheme="majorHAnsi" w:eastAsia="Times New Roman" w:hAnsiTheme="majorHAnsi" w:cstheme="majorHAnsi"/>
+          <w:sz w:val="28"/>
+          <w:szCs w:val="28"/>
+        </w:rPr>
+        <w:t>) :</w:t>
+      </w:r>
+      <w:proofErr w:type="gramEnd"/>
+      <w:r>
+        <w:rPr>
+          <w:rFonts w:asciiTheme="majorHAnsi" w:eastAsia="Times New Roman" w:hAnsiTheme="majorHAnsi" w:cstheme="majorHAnsi"/>
+          <w:sz w:val="28"/>
+          <w:szCs w:val="28"/>
+        </w:rPr>
+        <w:t xml:space="preserve"> Observation is positive, but is predicted negative. </w:t>
       </w:r>
     </w:p>
     <w:p>
@@ -8788,7 +9568,25 @@
           <w:sz w:val="28"/>
           <w:szCs w:val="28"/>
         </w:rPr>
-        <w:t xml:space="preserve">True Negative (TN) : Observation is negative, and is predicted to be negative. </w:t>
+        <w:t>True Negative (TN</w:t>
+      </w:r>
+      <w:proofErr w:type="gramStart"/>
+      <w:r>
+        <w:rPr>
+          <w:rFonts w:asciiTheme="majorHAnsi" w:eastAsia="Times New Roman" w:hAnsiTheme="majorHAnsi" w:cstheme="majorHAnsi"/>
+          <w:sz w:val="28"/>
+          <w:szCs w:val="28"/>
+        </w:rPr>
+        <w:t>) :</w:t>
+      </w:r>
+      <w:proofErr w:type="gramEnd"/>
+      <w:r>
+        <w:rPr>
+          <w:rFonts w:asciiTheme="majorHAnsi" w:eastAsia="Times New Roman" w:hAnsiTheme="majorHAnsi" w:cstheme="majorHAnsi"/>
+          <w:sz w:val="28"/>
+          <w:szCs w:val="28"/>
+        </w:rPr>
+        <w:t xml:space="preserve"> Observation is negative, and is predicted to be negative. </w:t>
       </w:r>
     </w:p>
     <w:p>
@@ -8810,7 +9608,25 @@
           <w:sz w:val="28"/>
           <w:szCs w:val="28"/>
         </w:rPr>
-        <w:t>False Positive (FP) : Observation is negative, but is predicted positive</w:t>
+        <w:t>False Positive (FP</w:t>
+      </w:r>
+      <w:proofErr w:type="gramStart"/>
+      <w:r>
+        <w:rPr>
+          <w:rFonts w:asciiTheme="majorHAnsi" w:eastAsia="Times New Roman" w:hAnsiTheme="majorHAnsi" w:cstheme="majorHAnsi"/>
+          <w:sz w:val="28"/>
+          <w:szCs w:val="28"/>
+        </w:rPr>
+        <w:t>) :</w:t>
+      </w:r>
+      <w:proofErr w:type="gramEnd"/>
+      <w:r>
+        <w:rPr>
+          <w:rFonts w:asciiTheme="majorHAnsi" w:eastAsia="Times New Roman" w:hAnsiTheme="majorHAnsi" w:cstheme="majorHAnsi"/>
+          <w:sz w:val="28"/>
+          <w:szCs w:val="28"/>
+        </w:rPr>
+        <w:t xml:space="preserve"> Observation is negative, but is predicted positive</w:t>
       </w:r>
       <w:r>
         <w:rPr>
@@ -9005,7 +9821,25 @@
           <w:sz w:val="28"/>
           <w:szCs w:val="28"/>
         </w:rPr>
-        <w:t xml:space="preserve">A Classification report is used to measure the quality of predictions from a classification algorithm. How many predictions are True and how many are False. More specifically, True Positives, False Positives, True negatives and False Negatives are used to predict the metrics of a classification report as shown below. </w:t>
+        <w:t xml:space="preserve">A Classification report is used to measure the quality of predictions from a classification algorithm. How many predictions are True and how many are </w:t>
+      </w:r>
+      <w:proofErr w:type="gramStart"/>
+      <w:r>
+        <w:rPr>
+          <w:rFonts w:asciiTheme="majorHAnsi" w:hAnsiTheme="majorHAnsi" w:cstheme="majorHAnsi"/>
+          <w:sz w:val="28"/>
+          <w:szCs w:val="28"/>
+        </w:rPr>
+        <w:t>False.</w:t>
+      </w:r>
+      <w:proofErr w:type="gramEnd"/>
+      <w:r>
+        <w:rPr>
+          <w:rFonts w:asciiTheme="majorHAnsi" w:hAnsiTheme="majorHAnsi" w:cstheme="majorHAnsi"/>
+          <w:sz w:val="28"/>
+          <w:szCs w:val="28"/>
+        </w:rPr>
+        <w:t xml:space="preserve"> More specifically, True Positives, False Positives, True negatives and False Negatives are used to predict the metrics of a classification report as shown below. </w:t>
       </w:r>
     </w:p>
     <w:p>
@@ -9033,7 +9867,16 @@
           <w:sz w:val="28"/>
           <w:szCs w:val="28"/>
         </w:rPr>
-        <w:t>The report shows the main classification metrics precision, recall and f1-score on a per-class basis. The metrics are calculated by using true and false positives, true and false negatives. Positive and negative in this case are generic names for the predicted classes. There are four ways to check if the predictions are right or wrong</w:t>
+        <w:t xml:space="preserve">The report shows the main classification metrics precision, recall and f1-score on a per-class basis. The metrics are calculated by using true and false positives, true and false negatives. Positive and negative in this case are generic names for the predicted classes. There are four ways to check if the predictions are right or </w:t>
+      </w:r>
+      <w:proofErr w:type="gramStart"/>
+      <w:r>
+        <w:rPr>
+          <w:rFonts w:asciiTheme="majorHAnsi" w:eastAsia="Times New Roman" w:hAnsiTheme="majorHAnsi" w:cstheme="majorHAnsi"/>
+          <w:sz w:val="28"/>
+          <w:szCs w:val="28"/>
+        </w:rPr>
+        <w:t>wrong</w:t>
       </w:r>
       <w:r>
         <w:rPr>
@@ -9051,6 +9894,7 @@
         </w:rPr>
         <w:t>:</w:t>
       </w:r>
+      <w:proofErr w:type="gramEnd"/>
     </w:p>
     <w:p>
       <w:pPr>
@@ -9293,7 +10137,29 @@
           <w:sz w:val="28"/>
           <w:szCs w:val="28"/>
         </w:rPr>
-        <w:t>Precision = TP/(TP + FP)</w:t>
+        <w:t>Precision = TP</w:t>
+      </w:r>
+      <w:proofErr w:type="gramStart"/>
+      <w:r>
+        <w:rPr>
+          <w:rFonts w:asciiTheme="majorHAnsi" w:eastAsia="Times New Roman" w:hAnsiTheme="majorHAnsi" w:cstheme="majorHAnsi"/>
+          <w:i/>
+          <w:iCs/>
+          <w:sz w:val="28"/>
+          <w:szCs w:val="28"/>
+        </w:rPr>
+        <w:t>/(</w:t>
+      </w:r>
+      <w:proofErr w:type="gramEnd"/>
+      <w:r>
+        <w:rPr>
+          <w:rFonts w:asciiTheme="majorHAnsi" w:eastAsia="Times New Roman" w:hAnsiTheme="majorHAnsi" w:cstheme="majorHAnsi"/>
+          <w:i/>
+          <w:iCs/>
+          <w:sz w:val="28"/>
+          <w:szCs w:val="28"/>
+        </w:rPr>
+        <w:t>TP + FP)</w:t>
       </w:r>
     </w:p>
     <w:p>
@@ -10123,6 +10989,8 @@
         </w:rPr>
         <w:t xml:space="preserve">The feature importance has been done using </w:t>
       </w:r>
+      <w:proofErr w:type="spellStart"/>
+      <w:proofErr w:type="gramStart"/>
       <w:r>
         <w:rPr>
           <w:rFonts w:asciiTheme="majorHAnsi" w:eastAsia="Times New Roman" w:hAnsiTheme="majorHAnsi" w:cstheme="majorHAnsi"/>
@@ -10130,16 +10998,67 @@
           <w:sz w:val="21"/>
           <w:szCs w:val="21"/>
         </w:rPr>
-        <w:t xml:space="preserve">clf.coef_ </w:t>
-      </w:r>
+        <w:t>clf.coef</w:t>
+      </w:r>
+      <w:proofErr w:type="spellEnd"/>
+      <w:proofErr w:type="gramEnd"/>
       <w:r>
         <w:rPr>
           <w:rFonts w:asciiTheme="majorHAnsi" w:eastAsia="Times New Roman" w:hAnsiTheme="majorHAnsi" w:cstheme="majorHAnsi"/>
           <w:color w:val="000000"/>
-          <w:sz w:val="28"/>
-          <w:szCs w:val="28"/>
-        </w:rPr>
-        <w:t>where ‘clf’ is the model and ‘.coef_’ is the coefficient of each feature.</w:t>
+          <w:sz w:val="21"/>
+          <w:szCs w:val="21"/>
+        </w:rPr>
+        <w:t xml:space="preserve">_ </w:t>
+      </w:r>
+      <w:r>
+        <w:rPr>
+          <w:rFonts w:asciiTheme="majorHAnsi" w:eastAsia="Times New Roman" w:hAnsiTheme="majorHAnsi" w:cstheme="majorHAnsi"/>
+          <w:color w:val="000000"/>
+          <w:sz w:val="28"/>
+          <w:szCs w:val="28"/>
+        </w:rPr>
+        <w:t>where ‘</w:t>
+      </w:r>
+      <w:proofErr w:type="spellStart"/>
+      <w:r>
+        <w:rPr>
+          <w:rFonts w:asciiTheme="majorHAnsi" w:eastAsia="Times New Roman" w:hAnsiTheme="majorHAnsi" w:cstheme="majorHAnsi"/>
+          <w:color w:val="000000"/>
+          <w:sz w:val="28"/>
+          <w:szCs w:val="28"/>
+        </w:rPr>
+        <w:t>clf</w:t>
+      </w:r>
+      <w:proofErr w:type="spellEnd"/>
+      <w:r>
+        <w:rPr>
+          <w:rFonts w:asciiTheme="majorHAnsi" w:eastAsia="Times New Roman" w:hAnsiTheme="majorHAnsi" w:cstheme="majorHAnsi"/>
+          <w:color w:val="000000"/>
+          <w:sz w:val="28"/>
+          <w:szCs w:val="28"/>
+        </w:rPr>
+        <w:t>’ is the model and ‘.</w:t>
+      </w:r>
+      <w:proofErr w:type="spellStart"/>
+      <w:r>
+        <w:rPr>
+          <w:rFonts w:asciiTheme="majorHAnsi" w:eastAsia="Times New Roman" w:hAnsiTheme="majorHAnsi" w:cstheme="majorHAnsi"/>
+          <w:color w:val="000000"/>
+          <w:sz w:val="28"/>
+          <w:szCs w:val="28"/>
+        </w:rPr>
+        <w:t>coef</w:t>
+      </w:r>
+      <w:proofErr w:type="spellEnd"/>
+      <w:r>
+        <w:rPr>
+          <w:rFonts w:asciiTheme="majorHAnsi" w:eastAsia="Times New Roman" w:hAnsiTheme="majorHAnsi" w:cstheme="majorHAnsi"/>
+          <w:color w:val="000000"/>
+          <w:sz w:val="28"/>
+          <w:szCs w:val="28"/>
+        </w:rPr>
+        <w:t>_’ is the coefficient of each feature.</w:t>
       </w:r>
     </w:p>
     <w:p>
@@ -10230,7 +11149,7 @@
           <v:shape id="_x0000_i1025" type="#_x0000_t75" style="width:451.2pt;height:43.8pt" o:ole="">
             <v:imagedata r:id="rId36" o:title=""/>
           </v:shape>
-          <o:OLEObject Type="Embed" ProgID="Word.OpenDocumentText.12" ShapeID="_x0000_i1025" DrawAspect="Content" ObjectID="_1652136547" r:id="rId37"/>
+          <o:OLEObject Type="Embed" ProgID="Word.OpenDocumentText.12" ShapeID="_x0000_i1025" DrawAspect="Content" ObjectID="_1652141188" r:id="rId37"/>
         </w:object>
       </w:r>
     </w:p>
@@ -10503,7 +11422,35 @@
           <w:sz w:val="28"/>
           <w:szCs w:val="28"/>
         </w:rPr>
-        <w:t>From the above plot, it can be concluded that PedigreeFunction(52.383250806853674%) is the most important feature in deciding if a person has diabetes, followed by Pregnancy, BMI, and so on …</w:t>
+        <w:t xml:space="preserve">From the above plot, it can be concluded that </w:t>
+      </w:r>
+      <w:proofErr w:type="spellStart"/>
+      <w:proofErr w:type="gramStart"/>
+      <w:r>
+        <w:rPr>
+          <w:rFonts w:asciiTheme="majorHAnsi" w:hAnsiTheme="majorHAnsi" w:cstheme="majorHAnsi"/>
+          <w:sz w:val="28"/>
+          <w:szCs w:val="28"/>
+        </w:rPr>
+        <w:t>PedigreeFunction</w:t>
+      </w:r>
+      <w:proofErr w:type="spellEnd"/>
+      <w:r>
+        <w:rPr>
+          <w:rFonts w:asciiTheme="majorHAnsi" w:hAnsiTheme="majorHAnsi" w:cstheme="majorHAnsi"/>
+          <w:sz w:val="28"/>
+          <w:szCs w:val="28"/>
+        </w:rPr>
+        <w:t>(</w:t>
+      </w:r>
+      <w:proofErr w:type="gramEnd"/>
+      <w:r>
+        <w:rPr>
+          <w:rFonts w:asciiTheme="majorHAnsi" w:hAnsiTheme="majorHAnsi" w:cstheme="majorHAnsi"/>
+          <w:sz w:val="28"/>
+          <w:szCs w:val="28"/>
+        </w:rPr>
+        <w:t>52.383250806853674%) is the most important feature in deciding if a person has diabetes, followed by Pregnancy, BMI, and so on …</w:t>
       </w:r>
     </w:p>
     <w:p>
@@ -10582,7 +11529,23 @@
           <w:sz w:val="28"/>
           <w:szCs w:val="28"/>
         </w:rPr>
-        <w:t>The model is underfitted (training score &lt; testing data). I’m obliged to use SVC since the minimum required accuracy score is</w:t>
+        <w:t xml:space="preserve">The model is underfitted (training score &lt; testing </w:t>
+      </w:r>
+      <w:r>
+        <w:rPr>
+          <w:rFonts w:asciiTheme="majorHAnsi" w:eastAsia="CIDFont+F1" w:hAnsiTheme="majorHAnsi" w:cstheme="majorHAnsi"/>
+          <w:sz w:val="28"/>
+          <w:szCs w:val="28"/>
+        </w:rPr>
+        <w:t>score</w:t>
+      </w:r>
+      <w:r>
+        <w:rPr>
+          <w:rFonts w:asciiTheme="majorHAnsi" w:eastAsia="CIDFont+F1" w:hAnsiTheme="majorHAnsi" w:cstheme="majorHAnsi"/>
+          <w:sz w:val="28"/>
+          <w:szCs w:val="28"/>
+        </w:rPr>
+        <w:t>). I’m obliged to use SVC since the minimum required accuracy score is</w:t>
       </w:r>
       <w:r>
         <w:rPr>
@@ -10598,7 +11561,31 @@
           <w:sz w:val="28"/>
           <w:szCs w:val="28"/>
         </w:rPr>
-        <w:t xml:space="preserve">&gt;80%, and multiple attempts of tuning hyperparameters </w:t>
+        <w:t>&gt;80%, and multiple attempts</w:t>
+      </w:r>
+      <w:r>
+        <w:rPr>
+          <w:rFonts w:asciiTheme="majorHAnsi" w:eastAsia="CIDFont+F1" w:hAnsiTheme="majorHAnsi" w:cstheme="majorHAnsi"/>
+          <w:sz w:val="28"/>
+          <w:szCs w:val="28"/>
+        </w:rPr>
+        <w:t xml:space="preserve"> to tune the </w:t>
+      </w:r>
+      <w:r>
+        <w:rPr>
+          <w:rFonts w:asciiTheme="majorHAnsi" w:eastAsia="CIDFont+F1" w:hAnsiTheme="majorHAnsi" w:cstheme="majorHAnsi"/>
+          <w:sz w:val="28"/>
+          <w:szCs w:val="28"/>
+        </w:rPr>
+        <w:t>hyperparameters</w:t>
+      </w:r>
+      <w:r>
+        <w:rPr>
+          <w:rFonts w:asciiTheme="majorHAnsi" w:eastAsia="CIDFont+F1" w:hAnsiTheme="majorHAnsi" w:cstheme="majorHAnsi"/>
+          <w:sz w:val="28"/>
+          <w:szCs w:val="28"/>
+        </w:rPr>
+        <w:t xml:space="preserve"> </w:t>
       </w:r>
       <w:r>
         <w:rPr>
@@ -10727,7 +11714,25 @@
           <w:sz w:val="28"/>
           <w:szCs w:val="28"/>
         </w:rPr>
-        <w:t>in achieving a 81.5% accuracy on testing data. Even on testing the data with random datasets (derived from the main dataset), the model achieved an accuracy of above 70%. This might be because of underfitting of the model</w:t>
+        <w:t xml:space="preserve">in achieving </w:t>
+      </w:r>
+      <w:proofErr w:type="gramStart"/>
+      <w:r>
+        <w:rPr>
+          <w:rFonts w:asciiTheme="majorHAnsi" w:eastAsia="CIDFont+F1" w:hAnsiTheme="majorHAnsi" w:cstheme="majorHAnsi"/>
+          <w:sz w:val="28"/>
+          <w:szCs w:val="28"/>
+        </w:rPr>
+        <w:t>a</w:t>
+      </w:r>
+      <w:proofErr w:type="gramEnd"/>
+      <w:r>
+        <w:rPr>
+          <w:rFonts w:asciiTheme="majorHAnsi" w:eastAsia="CIDFont+F1" w:hAnsiTheme="majorHAnsi" w:cstheme="majorHAnsi"/>
+          <w:sz w:val="28"/>
+          <w:szCs w:val="28"/>
+        </w:rPr>
+        <w:t xml:space="preserve"> 81.5% accuracy on testing data. Even on testing the data with random datasets (derived from the main dataset), the model achieved an accuracy of above 70%. This might be because of underfitting of the model</w:t>
       </w:r>
       <w:r>
         <w:rPr>
@@ -10845,9 +11850,10 @@
         </w:numPr>
         <w:rPr>
           <w:rFonts w:asciiTheme="majorHAnsi" w:eastAsia="Times New Roman" w:hAnsiTheme="majorHAnsi" w:cstheme="majorHAnsi"/>
-          <w:color w:val="1F3864" w:themeColor="accent1" w:themeShade="80"/>
+          <w:color w:val="000000" w:themeColor="text1"/>
           <w:sz w:val="26"/>
           <w:szCs w:val="26"/>
+          <w:u w:val="single"/>
         </w:rPr>
       </w:pPr>
       <w:hyperlink r:id="rId39" w:history="1">
@@ -10855,10 +11861,9 @@
           <w:rPr>
             <w:rStyle w:val="Hyperlink"/>
             <w:rFonts w:asciiTheme="majorHAnsi" w:hAnsiTheme="majorHAnsi" w:cstheme="majorHAnsi"/>
-            <w:color w:val="023160" w:themeColor="hyperlink" w:themeShade="80"/>
+            <w:color w:val="000000" w:themeColor="text1"/>
             <w:sz w:val="26"/>
             <w:szCs w:val="26"/>
-            <w:u w:val="none"/>
           </w:rPr>
           <w:t>https://www.kaggle.com/uciml/pima-indians-diabetes-database (source</w:t>
         </w:r>
@@ -10866,9 +11871,10 @@
       <w:r>
         <w:rPr>
           <w:rFonts w:asciiTheme="majorHAnsi" w:hAnsiTheme="majorHAnsi" w:cstheme="majorHAnsi"/>
-          <w:color w:val="1F3864" w:themeColor="accent1" w:themeShade="80"/>
+          <w:color w:val="000000" w:themeColor="text1"/>
           <w:sz w:val="26"/>
           <w:szCs w:val="26"/>
+          <w:u w:val="single"/>
         </w:rPr>
         <w:t xml:space="preserve"> of the dataset)</w:t>
       </w:r>
@@ -10881,9 +11887,10 @@
         </w:numPr>
         <w:rPr>
           <w:rFonts w:asciiTheme="majorHAnsi" w:eastAsia="Times New Roman" w:hAnsiTheme="majorHAnsi" w:cstheme="majorHAnsi"/>
-          <w:color w:val="1F3864" w:themeColor="accent1" w:themeShade="80"/>
+          <w:color w:val="000000" w:themeColor="text1"/>
           <w:sz w:val="26"/>
           <w:szCs w:val="26"/>
+          <w:u w:val="single"/>
         </w:rPr>
       </w:pPr>
       <w:hyperlink r:id="rId40" w:history="1">
@@ -10891,10 +11898,9 @@
           <w:rPr>
             <w:rStyle w:val="Hyperlink"/>
             <w:rFonts w:asciiTheme="majorHAnsi" w:hAnsiTheme="majorHAnsi" w:cstheme="majorHAnsi"/>
-            <w:color w:val="1F3864" w:themeColor="accent1" w:themeShade="80"/>
+            <w:color w:val="000000" w:themeColor="text1"/>
             <w:sz w:val="26"/>
             <w:szCs w:val="26"/>
-            <w:u w:val="none"/>
           </w:rPr>
           <w:t>https://www.analyticsvidhya.com/blog/2018/03/introduction-k-neighbours-algorithm-clustering/</w:t>
         </w:r>
@@ -10908,9 +11914,10 @@
         </w:numPr>
         <w:rPr>
           <w:rFonts w:asciiTheme="majorHAnsi" w:eastAsia="Times New Roman" w:hAnsiTheme="majorHAnsi" w:cstheme="majorHAnsi"/>
-          <w:color w:val="1F3864" w:themeColor="accent1" w:themeShade="80"/>
+          <w:color w:val="000000" w:themeColor="text1"/>
           <w:sz w:val="26"/>
           <w:szCs w:val="26"/>
+          <w:u w:val="single"/>
         </w:rPr>
       </w:pPr>
       <w:hyperlink r:id="rId41" w:history="1">
@@ -10918,10 +11925,9 @@
           <w:rPr>
             <w:rStyle w:val="Hyperlink"/>
             <w:rFonts w:asciiTheme="majorHAnsi" w:hAnsiTheme="majorHAnsi" w:cstheme="majorHAnsi"/>
-            <w:color w:val="1F3864" w:themeColor="accent1" w:themeShade="80"/>
+            <w:color w:val="000000" w:themeColor="text1"/>
             <w:sz w:val="26"/>
             <w:szCs w:val="26"/>
-            <w:u w:val="none"/>
           </w:rPr>
           <w:t>https://github.com/mrdbourke/zero-to-mastery-ml/blob/master/section-3-structured-data-projects/end-to-end-heart-disease-classification-video.ipynb</w:t>
         </w:r>
@@ -10935,9 +11941,10 @@
         </w:numPr>
         <w:rPr>
           <w:rFonts w:asciiTheme="majorHAnsi" w:eastAsia="Times New Roman" w:hAnsiTheme="majorHAnsi" w:cstheme="majorHAnsi"/>
-          <w:color w:val="1F3864" w:themeColor="accent1" w:themeShade="80"/>
+          <w:color w:val="000000" w:themeColor="text1"/>
           <w:sz w:val="26"/>
           <w:szCs w:val="26"/>
+          <w:u w:val="single"/>
         </w:rPr>
       </w:pPr>
       <w:hyperlink r:id="rId42" w:history="1">
@@ -10945,10 +11952,9 @@
           <w:rPr>
             <w:rStyle w:val="Hyperlink"/>
             <w:rFonts w:asciiTheme="majorHAnsi" w:hAnsiTheme="majorHAnsi" w:cstheme="majorHAnsi"/>
-            <w:color w:val="1F3864" w:themeColor="accent1" w:themeShade="80"/>
+            <w:color w:val="000000" w:themeColor="text1"/>
             <w:sz w:val="26"/>
             <w:szCs w:val="26"/>
-            <w:u w:val="none"/>
           </w:rPr>
           <w:t>https://towardsdatascience.com/feature-selection-techniques-in-machine-learning-with-python-f24e7da3f36e</w:t>
         </w:r>
@@ -10962,9 +11968,10 @@
         </w:numPr>
         <w:rPr>
           <w:rFonts w:asciiTheme="majorHAnsi" w:eastAsia="Times New Roman" w:hAnsiTheme="majorHAnsi" w:cstheme="majorHAnsi"/>
-          <w:color w:val="1F3864" w:themeColor="accent1" w:themeShade="80"/>
+          <w:color w:val="000000" w:themeColor="text1"/>
           <w:sz w:val="26"/>
           <w:szCs w:val="26"/>
+          <w:u w:val="single"/>
         </w:rPr>
       </w:pPr>
       <w:hyperlink r:id="rId43" w:history="1">
@@ -10972,10 +11979,9 @@
           <w:rPr>
             <w:rStyle w:val="Hyperlink"/>
             <w:rFonts w:asciiTheme="majorHAnsi" w:eastAsia="Times New Roman" w:hAnsiTheme="majorHAnsi" w:cstheme="majorHAnsi"/>
-            <w:color w:val="1F3864" w:themeColor="accent1" w:themeShade="80"/>
+            <w:color w:val="000000" w:themeColor="text1"/>
             <w:sz w:val="26"/>
             <w:szCs w:val="26"/>
-            <w:u w:val="none"/>
           </w:rPr>
           <w:t>https://towardsdatascience.com/understanding-confusion-matrix-a9ad42dcfd62</w:t>
         </w:r>
@@ -10989,9 +11995,10 @@
         </w:numPr>
         <w:rPr>
           <w:rFonts w:asciiTheme="majorHAnsi" w:eastAsia="Times New Roman" w:hAnsiTheme="majorHAnsi" w:cstheme="majorHAnsi"/>
-          <w:color w:val="1F3864" w:themeColor="accent1" w:themeShade="80"/>
+          <w:color w:val="000000" w:themeColor="text1"/>
           <w:sz w:val="26"/>
           <w:szCs w:val="26"/>
+          <w:u w:val="single"/>
         </w:rPr>
       </w:pPr>
       <w:hyperlink r:id="rId44" w:history="1">
@@ -10999,10 +12006,9 @@
           <w:rPr>
             <w:rStyle w:val="Hyperlink"/>
             <w:rFonts w:asciiTheme="majorHAnsi" w:eastAsia="Times New Roman" w:hAnsiTheme="majorHAnsi" w:cstheme="majorHAnsi"/>
-            <w:color w:val="1F3864" w:themeColor="accent1" w:themeShade="80"/>
+            <w:color w:val="000000" w:themeColor="text1"/>
             <w:sz w:val="26"/>
             <w:szCs w:val="26"/>
-            <w:u w:val="none"/>
           </w:rPr>
           <w:t>https://www.tutorialspoint.com/machine_learning_with_python/machine_learning_with_python_knn_algorithm_finding_nearest_neighbors.html</w:t>
         </w:r>
@@ -11016,9 +12022,10 @@
         </w:numPr>
         <w:rPr>
           <w:rFonts w:asciiTheme="majorHAnsi" w:eastAsia="Times New Roman" w:hAnsiTheme="majorHAnsi" w:cstheme="majorHAnsi"/>
-          <w:color w:val="1F3864" w:themeColor="accent1" w:themeShade="80"/>
+          <w:color w:val="000000" w:themeColor="text1"/>
           <w:sz w:val="26"/>
           <w:szCs w:val="26"/>
+          <w:u w:val="single"/>
         </w:rPr>
       </w:pPr>
       <w:hyperlink r:id="rId45" w:history="1">
@@ -11026,10 +12033,9 @@
           <w:rPr>
             <w:rStyle w:val="Hyperlink"/>
             <w:rFonts w:asciiTheme="majorHAnsi" w:eastAsia="Times New Roman" w:hAnsiTheme="majorHAnsi" w:cstheme="majorHAnsi"/>
-            <w:color w:val="1F3864" w:themeColor="accent1" w:themeShade="80"/>
+            <w:color w:val="000000" w:themeColor="text1"/>
             <w:sz w:val="26"/>
             <w:szCs w:val="26"/>
-            <w:u w:val="none"/>
           </w:rPr>
           <w:t>https://en.wikipedia.org/wiki/Naive_Bayes_classifier</w:t>
         </w:r>
@@ -11043,9 +12049,10 @@
         </w:numPr>
         <w:rPr>
           <w:rFonts w:asciiTheme="majorHAnsi" w:eastAsia="Times New Roman" w:hAnsiTheme="majorHAnsi" w:cstheme="majorHAnsi"/>
-          <w:color w:val="1F3864" w:themeColor="accent1" w:themeShade="80"/>
+          <w:color w:val="000000" w:themeColor="text1"/>
           <w:sz w:val="26"/>
           <w:szCs w:val="26"/>
+          <w:u w:val="single"/>
         </w:rPr>
       </w:pPr>
       <w:hyperlink r:id="rId46" w:history="1">
@@ -11053,10 +12060,9 @@
           <w:rPr>
             <w:rStyle w:val="Hyperlink"/>
             <w:rFonts w:asciiTheme="majorHAnsi" w:eastAsia="Times New Roman" w:hAnsiTheme="majorHAnsi" w:cstheme="majorHAnsi"/>
-            <w:color w:val="1F3864" w:themeColor="accent1" w:themeShade="80"/>
+            <w:color w:val="000000" w:themeColor="text1"/>
             <w:sz w:val="26"/>
             <w:szCs w:val="26"/>
-            <w:u w:val="none"/>
           </w:rPr>
           <w:t>https://www.sciencedirect.com/topics/computer-science/decision-tree-classifier</w:t>
         </w:r>
@@ -11070,9 +12076,10 @@
         </w:numPr>
         <w:rPr>
           <w:rFonts w:asciiTheme="majorHAnsi" w:eastAsia="Times New Roman" w:hAnsiTheme="majorHAnsi" w:cstheme="majorHAnsi"/>
-          <w:color w:val="1F3864" w:themeColor="accent1" w:themeShade="80"/>
+          <w:color w:val="000000" w:themeColor="text1"/>
           <w:sz w:val="26"/>
           <w:szCs w:val="26"/>
+          <w:u w:val="single"/>
         </w:rPr>
       </w:pPr>
       <w:hyperlink r:id="rId47" w:history="1">
@@ -11080,10 +12087,9 @@
           <w:rPr>
             <w:rStyle w:val="Hyperlink"/>
             <w:rFonts w:asciiTheme="majorHAnsi" w:eastAsia="Times New Roman" w:hAnsiTheme="majorHAnsi" w:cstheme="majorHAnsi"/>
-            <w:color w:val="1F3864" w:themeColor="accent1" w:themeShade="80"/>
+            <w:color w:val="000000" w:themeColor="text1"/>
             <w:sz w:val="26"/>
             <w:szCs w:val="26"/>
-            <w:u w:val="none"/>
           </w:rPr>
           <w:t>https://machinelearningmastery.com/gentle-introduction-xgboost-applied-machine-learning/</w:t>
         </w:r>
@@ -11097,9 +12103,10 @@
         </w:numPr>
         <w:rPr>
           <w:rFonts w:asciiTheme="majorHAnsi" w:eastAsia="Times New Roman" w:hAnsiTheme="majorHAnsi" w:cstheme="majorHAnsi"/>
-          <w:color w:val="1F3864" w:themeColor="accent1" w:themeShade="80"/>
+          <w:color w:val="000000" w:themeColor="text1"/>
           <w:sz w:val="26"/>
           <w:szCs w:val="26"/>
+          <w:u w:val="single"/>
         </w:rPr>
       </w:pPr>
       <w:hyperlink r:id="rId48" w:history="1">
@@ -11107,10 +12114,9 @@
           <w:rPr>
             <w:rStyle w:val="Hyperlink"/>
             <w:rFonts w:asciiTheme="majorHAnsi" w:eastAsia="Times New Roman" w:hAnsiTheme="majorHAnsi" w:cstheme="majorHAnsi"/>
-            <w:color w:val="1F3864" w:themeColor="accent1" w:themeShade="80"/>
+            <w:color w:val="000000" w:themeColor="text1"/>
             <w:sz w:val="26"/>
             <w:szCs w:val="26"/>
-            <w:u w:val="none"/>
           </w:rPr>
           <w:t>https://muthu.co/understanding-the-classification-report-in-sklearn/</w:t>
         </w:r>
@@ -11124,9 +12130,10 @@
         </w:numPr>
         <w:rPr>
           <w:rFonts w:asciiTheme="majorHAnsi" w:eastAsia="Times New Roman" w:hAnsiTheme="majorHAnsi" w:cstheme="majorHAnsi"/>
-          <w:color w:val="1F3864" w:themeColor="accent1" w:themeShade="80"/>
+          <w:color w:val="000000" w:themeColor="text1"/>
           <w:sz w:val="26"/>
           <w:szCs w:val="26"/>
+          <w:u w:val="single"/>
         </w:rPr>
       </w:pPr>
       <w:hyperlink r:id="rId49" w:history="1">
@@ -11134,10 +12141,9 @@
           <w:rPr>
             <w:rStyle w:val="Hyperlink"/>
             <w:rFonts w:asciiTheme="majorHAnsi" w:eastAsia="Times New Roman" w:hAnsiTheme="majorHAnsi" w:cstheme="majorHAnsi"/>
-            <w:color w:val="1F3864" w:themeColor="accent1" w:themeShade="80"/>
+            <w:color w:val="000000" w:themeColor="text1"/>
             <w:sz w:val="26"/>
             <w:szCs w:val="26"/>
-            <w:u w:val="none"/>
           </w:rPr>
           <w:t>https://scikit-learn.org/stable/modules/generated/sklearn.metrics.classification_report.html</w:t>
         </w:r>
@@ -11151,9 +12157,10 @@
         </w:numPr>
         <w:rPr>
           <w:rFonts w:asciiTheme="majorHAnsi" w:eastAsia="Times New Roman" w:hAnsiTheme="majorHAnsi" w:cstheme="majorHAnsi"/>
-          <w:color w:val="1F3864" w:themeColor="accent1" w:themeShade="80"/>
+          <w:color w:val="000000" w:themeColor="text1"/>
           <w:sz w:val="26"/>
           <w:szCs w:val="26"/>
+          <w:u w:val="single"/>
         </w:rPr>
       </w:pPr>
       <w:hyperlink r:id="rId50" w:history="1">
@@ -11161,10 +12168,9 @@
           <w:rPr>
             <w:rStyle w:val="Hyperlink"/>
             <w:rFonts w:asciiTheme="majorHAnsi" w:eastAsia="Times New Roman" w:hAnsiTheme="majorHAnsi" w:cstheme="majorHAnsi"/>
-            <w:color w:val="1F3864" w:themeColor="accent1" w:themeShade="80"/>
+            <w:color w:val="000000" w:themeColor="text1"/>
             <w:sz w:val="26"/>
             <w:szCs w:val="26"/>
-            <w:u w:val="none"/>
           </w:rPr>
           <w:t>https://matplotlib.org/3.2.1/tutorials/intermediate/legend_guide.html</w:t>
         </w:r>
@@ -11178,9 +12184,10 @@
         </w:numPr>
         <w:rPr>
           <w:rFonts w:asciiTheme="majorHAnsi" w:eastAsia="Times New Roman" w:hAnsiTheme="majorHAnsi" w:cstheme="majorHAnsi"/>
-          <w:color w:val="1F3864" w:themeColor="accent1" w:themeShade="80"/>
+          <w:color w:val="000000" w:themeColor="text1"/>
           <w:sz w:val="26"/>
           <w:szCs w:val="26"/>
+          <w:u w:val="single"/>
         </w:rPr>
       </w:pPr>
       <w:hyperlink r:id="rId51" w:history="1">
@@ -11188,10 +12195,9 @@
           <w:rPr>
             <w:rStyle w:val="Hyperlink"/>
             <w:rFonts w:asciiTheme="majorHAnsi" w:eastAsia="Times New Roman" w:hAnsiTheme="majorHAnsi" w:cstheme="majorHAnsi"/>
-            <w:color w:val="1F3864" w:themeColor="accent1" w:themeShade="80"/>
+            <w:color w:val="000000" w:themeColor="text1"/>
             <w:sz w:val="26"/>
             <w:szCs w:val="26"/>
-            <w:u w:val="none"/>
           </w:rPr>
           <w:t>https://seaborn.pydata.org/generated/seaborn.heatmap.html</w:t>
         </w:r>
@@ -11205,9 +12211,10 @@
         </w:numPr>
         <w:rPr>
           <w:rFonts w:asciiTheme="majorHAnsi" w:eastAsia="Times New Roman" w:hAnsiTheme="majorHAnsi" w:cstheme="majorHAnsi"/>
-          <w:color w:val="1F3864" w:themeColor="accent1" w:themeShade="80"/>
+          <w:color w:val="000000" w:themeColor="text1"/>
           <w:sz w:val="26"/>
           <w:szCs w:val="26"/>
+          <w:u w:val="single"/>
         </w:rPr>
       </w:pPr>
       <w:hyperlink r:id="rId52" w:history="1">
@@ -11215,10 +12222,9 @@
           <w:rPr>
             <w:rStyle w:val="Hyperlink"/>
             <w:rFonts w:asciiTheme="majorHAnsi" w:eastAsia="Times New Roman" w:hAnsiTheme="majorHAnsi" w:cstheme="majorHAnsi"/>
-            <w:color w:val="1F3864" w:themeColor="accent1" w:themeShade="80"/>
+            <w:color w:val="000000" w:themeColor="text1"/>
             <w:sz w:val="26"/>
             <w:szCs w:val="26"/>
-            <w:u w:val="none"/>
           </w:rPr>
           <w:t>https://stackoverflow.com/questions/25009284/how-to-plot-roc-curve-in-python</w:t>
         </w:r>
@@ -11232,9 +12238,10 @@
         </w:numPr>
         <w:rPr>
           <w:rFonts w:asciiTheme="majorHAnsi" w:eastAsia="Times New Roman" w:hAnsiTheme="majorHAnsi" w:cstheme="majorHAnsi"/>
-          <w:color w:val="1F3864" w:themeColor="accent1" w:themeShade="80"/>
+          <w:color w:val="000000" w:themeColor="text1"/>
           <w:sz w:val="26"/>
           <w:szCs w:val="26"/>
+          <w:u w:val="single"/>
         </w:rPr>
       </w:pPr>
       <w:hyperlink r:id="rId53" w:history="1">
@@ -11242,10 +12249,9 @@
           <w:rPr>
             <w:rStyle w:val="Hyperlink"/>
             <w:rFonts w:asciiTheme="majorHAnsi" w:eastAsia="Times New Roman" w:hAnsiTheme="majorHAnsi" w:cstheme="majorHAnsi"/>
-            <w:color w:val="1F3864" w:themeColor="accent1" w:themeShade="80"/>
+            <w:color w:val="000000" w:themeColor="text1"/>
             <w:sz w:val="26"/>
             <w:szCs w:val="26"/>
-            <w:u w:val="none"/>
           </w:rPr>
           <w:t>https://matplotlib.org/2.0.2/api/colors_api.html</w:t>
         </w:r>
@@ -11259,28 +12265,80 @@
         </w:numPr>
         <w:rPr>
           <w:rFonts w:asciiTheme="majorHAnsi" w:eastAsia="Times New Roman" w:hAnsiTheme="majorHAnsi" w:cstheme="majorHAnsi"/>
-          <w:color w:val="1F3864" w:themeColor="accent1" w:themeShade="80"/>
+          <w:color w:val="000000" w:themeColor="text1"/>
           <w:sz w:val="26"/>
           <w:szCs w:val="26"/>
-        </w:rPr>
-      </w:pPr>
-      <w:r>
-        <w:rPr>
-          <w:rFonts w:asciiTheme="majorHAnsi" w:eastAsia="Times New Roman" w:hAnsiTheme="majorHAnsi" w:cstheme="majorHAnsi"/>
-          <w:color w:val="1F3864" w:themeColor="accent1" w:themeShade="80"/>
+          <w:u w:val="single"/>
+        </w:rPr>
+      </w:pPr>
+      <w:hyperlink r:id="rId54" w:history="1">
+        <w:r>
+          <w:rPr>
+            <w:rStyle w:val="Hyperlink"/>
+            <w:rFonts w:asciiTheme="majorHAnsi" w:eastAsia="Times New Roman" w:hAnsiTheme="majorHAnsi" w:cstheme="majorHAnsi"/>
+            <w:color w:val="000000" w:themeColor="text1"/>
+            <w:sz w:val="26"/>
+            <w:szCs w:val="26"/>
+          </w:rPr>
+          <w:t>https://github.com/adam-p/markdown-here/wiki/Markdown-Here-Cheatsheet</w:t>
+        </w:r>
+      </w:hyperlink>
+      <w:r>
+        <w:rPr>
+          <w:rFonts w:asciiTheme="majorHAnsi" w:eastAsia="Times New Roman" w:hAnsiTheme="majorHAnsi" w:cstheme="majorHAnsi"/>
+          <w:color w:val="000000" w:themeColor="text1"/>
           <w:sz w:val="26"/>
           <w:szCs w:val="26"/>
-        </w:rPr>
-        <w:t>https://github.com/adam-p/markdown-here/wiki/Markdown-Here-Cheatsheet</w:t>
-      </w:r>
-    </w:p>
-    <w:p>
-      <w:pPr>
-        <w:rPr>
-          <w:rFonts w:asciiTheme="majorHAnsi" w:eastAsia="Times New Roman" w:hAnsiTheme="majorHAnsi" w:cstheme="majorHAnsi"/>
-          <w:color w:val="1F3864" w:themeColor="accent1" w:themeShade="80"/>
+          <w:u w:val="single"/>
+        </w:rPr>
+        <w:t xml:space="preserve"> </w:t>
+      </w:r>
+    </w:p>
+    <w:p>
+      <w:pPr>
+        <w:numPr>
+          <w:ilvl w:val="0"/>
+          <w:numId w:val="20"/>
+        </w:numPr>
+        <w:rPr>
+          <w:rFonts w:asciiTheme="majorHAnsi" w:eastAsia="Times New Roman" w:hAnsiTheme="majorHAnsi" w:cstheme="majorHAnsi"/>
+          <w:color w:val="000000" w:themeColor="text1"/>
           <w:sz w:val="26"/>
           <w:szCs w:val="26"/>
+          <w:u w:val="single"/>
+        </w:rPr>
+      </w:pPr>
+      <w:hyperlink r:id="rId55" w:history="1">
+        <w:r>
+          <w:rPr>
+            <w:rStyle w:val="Hyperlink"/>
+            <w:rFonts w:asciiTheme="majorHAnsi" w:eastAsia="Times New Roman" w:hAnsiTheme="majorHAnsi" w:cstheme="majorHAnsi"/>
+            <w:color w:val="000000" w:themeColor="text1"/>
+            <w:sz w:val="26"/>
+            <w:szCs w:val="26"/>
+          </w:rPr>
+          <w:t>https://www.displayr.com/what-is-a-correlation-matrix/</w:t>
+        </w:r>
+      </w:hyperlink>
+      <w:r>
+        <w:rPr>
+          <w:rFonts w:asciiTheme="majorHAnsi" w:eastAsia="Times New Roman" w:hAnsiTheme="majorHAnsi" w:cstheme="majorHAnsi"/>
+          <w:color w:val="000000" w:themeColor="text1"/>
+          <w:sz w:val="26"/>
+          <w:szCs w:val="26"/>
+          <w:u w:val="single"/>
+        </w:rPr>
+        <w:t xml:space="preserve"> </w:t>
+      </w:r>
+    </w:p>
+    <w:p>
+      <w:pPr>
+        <w:rPr>
+          <w:rFonts w:asciiTheme="majorHAnsi" w:eastAsia="Times New Roman" w:hAnsiTheme="majorHAnsi" w:cstheme="majorHAnsi"/>
+          <w:color w:val="000000" w:themeColor="text1"/>
+          <w:sz w:val="26"/>
+          <w:szCs w:val="26"/>
+          <w:u w:val="single"/>
         </w:rPr>
       </w:pPr>
     </w:p>
@@ -11291,6 +12349,7 @@
           <w:color w:val="1F3864" w:themeColor="accent1" w:themeShade="80"/>
           <w:sz w:val="32"/>
           <w:szCs w:val="28"/>
+          <w:u w:val="single"/>
         </w:rPr>
       </w:pPr>
     </w:p>
@@ -17418,7 +18477,7 @@
 </file>
 
 <file path=customXml/itemProps1.xml><?xml version="1.0" encoding="utf-8"?>
-<ds:datastoreItem xmlns:ds="http://schemas.openxmlformats.org/officeDocument/2006/customXml" ds:itemID="{1CE01BE0-1FF8-4593-8A34-1F73E0D67DB2}">
+<ds:datastoreItem xmlns:ds="http://schemas.openxmlformats.org/officeDocument/2006/customXml" ds:itemID="{46862590-4D21-4413-8B80-015E6A895022}">
   <ds:schemaRefs>
     <ds:schemaRef ds:uri="http://schemas.openxmlformats.org/officeDocument/2006/bibliography"/>
   </ds:schemaRefs>

</xml_diff>